<commit_message>
update made based on database shared by IPs
</commit_message>
<xml_diff>
--- a/ETL Tool User Guide.docx
+++ b/ETL Tool User Guide.docx
@@ -8,24 +8,43 @@
         <w:rPr>
           <w:b/>
           <w:bCs/>
-          <w:lang w:val="en-US"/>
-        </w:rPr>
-      </w:pPr>
-      <w:r>
-        <w:rPr>
-          <w:b/>
-          <w:bCs/>
-          <w:lang w:val="en-US"/>
-        </w:rPr>
-        <w:t>How to migrate data using LAMISPlus Talend ETL Tool</w:t>
-      </w:r>
-    </w:p>
-    <w:p>
-      <w:r>
-        <w:rPr>
-          <w:lang w:val="en-US"/>
-        </w:rPr>
-        <w:t xml:space="preserve">Go to the LAMISPlus Talend ETL repository and download the latest ETL tool. The link to the ETL tool is </w:t>
+        </w:rPr>
+      </w:pPr>
+      <w:r>
+        <w:rPr>
+          <w:b/>
+          <w:bCs/>
+        </w:rPr>
+        <w:t xml:space="preserve">How to migrate data using </w:t>
+      </w:r>
+      <w:proofErr w:type="spellStart"/>
+      <w:r>
+        <w:rPr>
+          <w:b/>
+          <w:bCs/>
+        </w:rPr>
+        <w:t>LAMISPlus</w:t>
+      </w:r>
+      <w:proofErr w:type="spellEnd"/>
+      <w:r>
+        <w:rPr>
+          <w:b/>
+          <w:bCs/>
+        </w:rPr>
+        <w:t xml:space="preserve"> Talend ETL Tool</w:t>
+      </w:r>
+    </w:p>
+    <w:p>
+      <w:r>
+        <w:t xml:space="preserve">Go to the </w:t>
+      </w:r>
+      <w:proofErr w:type="spellStart"/>
+      <w:r>
+        <w:t>LAMISPlus</w:t>
+      </w:r>
+      <w:proofErr w:type="spellEnd"/>
+      <w:r>
+        <w:t xml:space="preserve"> Talend ETL repository and download the latest ETL tool. The link to the ETL tool is </w:t>
       </w:r>
       <w:hyperlink r:id="rId5" w:history="1">
         <w:r>
@@ -36,47 +55,26 @@
         </w:r>
       </w:hyperlink>
       <w:r>
-        <w:rPr>
-          <w:lang w:val="en-US"/>
-        </w:rPr>
         <w:t>.</w:t>
       </w:r>
       <w:r>
-        <w:rPr>
-          <w:lang w:val="en-US"/>
-        </w:rPr>
         <w:t xml:space="preserve"> Once you have successfully cloned the ETL tool, you can now start the data migration. It is mandatory to </w:t>
       </w:r>
       <w:r>
-        <w:rPr>
-          <w:lang w:val="en-US"/>
-        </w:rPr>
         <w:t xml:space="preserve">prepare the database and </w:t>
       </w:r>
       <w:r>
-        <w:rPr>
-          <w:lang w:val="en-US"/>
-        </w:rPr>
         <w:t xml:space="preserve">start with </w:t>
       </w:r>
       <w:proofErr w:type="spellStart"/>
       <w:r>
-        <w:rPr>
-          <w:lang w:val="en-US"/>
-        </w:rPr>
         <w:t>patient</w:t>
       </w:r>
       <w:r>
-        <w:rPr>
-          <w:lang w:val="en-US"/>
-        </w:rPr>
         <w:t>_person</w:t>
       </w:r>
       <w:proofErr w:type="spellEnd"/>
       <w:r>
-        <w:rPr>
-          <w:lang w:val="en-US"/>
-        </w:rPr>
         <w:t xml:space="preserve"> data.</w:t>
       </w:r>
     </w:p>
@@ -86,14 +84,12 @@
         <w:rPr>
           <w:b/>
           <w:bCs/>
-          <w:lang w:val="en-US"/>
-        </w:rPr>
-      </w:pPr>
-      <w:r>
-        <w:rPr>
-          <w:b/>
-          <w:bCs/>
-          <w:lang w:val="en-US"/>
+        </w:rPr>
+      </w:pPr>
+      <w:r>
+        <w:rPr>
+          <w:b/>
+          <w:bCs/>
         </w:rPr>
         <w:t>Follow these steps for a successful migration.</w:t>
       </w:r>
@@ -103,7 +99,6 @@
         <w:rPr>
           <w:b/>
           <w:bCs/>
-          <w:lang w:val="en-US"/>
         </w:rPr>
       </w:pPr>
       <w:r>
@@ -112,7 +107,6 @@
           <w:bCs/>
           <w:sz w:val="28"/>
           <w:szCs w:val="28"/>
-          <w:lang w:val="en-US"/>
         </w:rPr>
         <w:t xml:space="preserve">Step </w:t>
       </w:r>
@@ -122,7 +116,6 @@
           <w:bCs/>
           <w:sz w:val="28"/>
           <w:szCs w:val="28"/>
-          <w:lang w:val="en-US"/>
         </w:rPr>
         <w:t>1</w:t>
       </w:r>
@@ -132,7 +125,6 @@
           <w:bCs/>
           <w:sz w:val="28"/>
           <w:szCs w:val="28"/>
-          <w:lang w:val="en-US"/>
         </w:rPr>
         <w:t>:</w:t>
       </w:r>
@@ -140,56 +132,19 @@
         <w:rPr>
           <w:b/>
           <w:bCs/>
-          <w:lang w:val="en-US"/>
         </w:rPr>
         <w:t xml:space="preserve"> </w:t>
       </w:r>
       <w:r>
-        <w:rPr>
-          <w:lang w:val="en-US"/>
-        </w:rPr>
         <w:t xml:space="preserve">Preparing the database; </w:t>
       </w:r>
       <w:r>
-        <w:rPr>
-          <w:lang w:val="en-US"/>
-        </w:rPr>
-        <w:t xml:space="preserve">Run these queries on the </w:t>
-      </w:r>
-      <w:r>
-        <w:rPr>
-          <w:lang w:val="en-US"/>
-        </w:rPr>
-        <w:t>Source (LAMIS3</w:t>
-      </w:r>
-      <w:r>
-        <w:rPr>
-          <w:lang w:val="en-US"/>
-        </w:rPr>
-        <w:t>)</w:t>
-      </w:r>
-      <w:r>
-        <w:rPr>
-          <w:lang w:val="en-US"/>
-        </w:rPr>
-        <w:t xml:space="preserve">. </w:t>
-      </w:r>
-      <w:r>
-        <w:rPr>
-          <w:lang w:val="en-US"/>
-        </w:rPr>
-        <w:t xml:space="preserve">This allows us query from multiple </w:t>
-      </w:r>
-      <w:r>
-        <w:rPr>
-          <w:lang w:val="en-US"/>
-        </w:rPr>
+        <w:t xml:space="preserve">Run these queries on the Source (LAMIS3). This allows us query from multiple </w:t>
+      </w:r>
+      <w:r>
         <w:t>databases</w:t>
       </w:r>
       <w:r>
-        <w:rPr>
-          <w:lang w:val="en-US"/>
-        </w:rPr>
         <w:t>.</w:t>
       </w:r>
     </w:p>
@@ -198,23 +153,34 @@
         <w:rPr>
           <w:b/>
           <w:bCs/>
-          <w:lang w:val="en-US"/>
-        </w:rPr>
-      </w:pPr>
-      <w:r>
-        <w:rPr>
-          <w:b/>
-          <w:bCs/>
-          <w:lang w:val="en-US"/>
-        </w:rPr>
-        <w:t xml:space="preserve">Note: Please change parameters in </w:t>
+        </w:rPr>
+      </w:pPr>
+      <w:r>
+        <w:rPr>
+          <w:b/>
+          <w:bCs/>
+        </w:rPr>
+        <w:t xml:space="preserve">Note: </w:t>
+      </w:r>
+      <w:r>
+        <w:rPr>
+          <w:b/>
+          <w:bCs/>
+        </w:rPr>
+        <w:t>C</w:t>
+      </w:r>
+      <w:r>
+        <w:rPr>
+          <w:b/>
+          <w:bCs/>
+        </w:rPr>
+        <w:t xml:space="preserve">hange parameters in </w:t>
       </w:r>
       <w:r>
         <w:rPr>
           <w:b/>
           <w:bCs/>
           <w:color w:val="FF0000"/>
-          <w:lang w:val="en-US"/>
         </w:rPr>
         <w:t>red</w:t>
       </w:r>
@@ -226,30 +192,18 @@
           <w:ilvl w:val="0"/>
           <w:numId w:val="1"/>
         </w:numPr>
-        <w:rPr>
-          <w:lang w:val="en-US"/>
-        </w:rPr>
-      </w:pPr>
-      <w:r>
-        <w:rPr>
-          <w:lang w:val="en-US"/>
-        </w:rPr>
-        <w:t xml:space="preserve">CREATE EXTENSION </w:t>
-      </w:r>
-      <w:proofErr w:type="spellStart"/>
+      </w:pPr>
+      <w:r>
+        <w:t>CREATE EXTENSION "</w:t>
+      </w:r>
+      <w:proofErr w:type="spellStart"/>
+      <w:r>
+        <w:t>uuid-ossp</w:t>
+      </w:r>
+      <w:proofErr w:type="spellEnd"/>
       <w:proofErr w:type="gramStart"/>
       <w:r>
-        <w:rPr>
-          <w:lang w:val="en-US"/>
-        </w:rPr>
-        <w:t>dblink</w:t>
-      </w:r>
-      <w:proofErr w:type="spellEnd"/>
-      <w:r>
-        <w:rPr>
-          <w:lang w:val="en-US"/>
-        </w:rPr>
-        <w:t>;</w:t>
+        <w:t>";</w:t>
       </w:r>
       <w:proofErr w:type="gramEnd"/>
     </w:p>
@@ -260,213 +214,20 @@
           <w:ilvl w:val="0"/>
           <w:numId w:val="1"/>
         </w:numPr>
-        <w:rPr>
-          <w:lang w:val="en-US"/>
-        </w:rPr>
-      </w:pPr>
-      <w:r>
-        <w:rPr>
-          <w:lang w:val="en-US"/>
-        </w:rPr>
-        <w:t xml:space="preserve">SELECT </w:t>
-      </w:r>
-      <w:proofErr w:type="spellStart"/>
-      <w:r>
-        <w:rPr>
-          <w:lang w:val="en-US"/>
-        </w:rPr>
-        <w:t>dblink_</w:t>
-      </w:r>
+      </w:pPr>
+      <w:r>
+        <w:t xml:space="preserve">CREATE EXTENSION </w:t>
+      </w:r>
+      <w:proofErr w:type="spellStart"/>
       <w:proofErr w:type="gramStart"/>
       <w:r>
-        <w:rPr>
-          <w:lang w:val="en-US"/>
-        </w:rPr>
-        <w:t>connect</w:t>
-      </w:r>
-      <w:proofErr w:type="spellEnd"/>
-      <w:r>
-        <w:rPr>
-          <w:lang w:val="en-US"/>
-        </w:rPr>
-        <w:t>(</w:t>
+        <w:t>dblink</w:t>
+      </w:r>
+      <w:proofErr w:type="spellEnd"/>
+      <w:r>
+        <w:t>;</w:t>
       </w:r>
       <w:proofErr w:type="gramEnd"/>
-      <w:r>
-        <w:rPr>
-          <w:lang w:val="en-US"/>
-        </w:rPr>
-        <w:t>'host=localhost user=</w:t>
-      </w:r>
-      <w:r>
-        <w:rPr>
-          <w:lang w:val="en-US"/>
-        </w:rPr>
-        <w:t xml:space="preserve"> </w:t>
-      </w:r>
-      <w:r>
-        <w:rPr>
-          <w:color w:val="FF0000"/>
-          <w:lang w:val="en-US"/>
-        </w:rPr>
-        <w:t>‘</w:t>
-      </w:r>
-      <w:proofErr w:type="spellStart"/>
-      <w:r>
-        <w:rPr>
-          <w:color w:val="FF0000"/>
-          <w:lang w:val="en-US"/>
-        </w:rPr>
-        <w:t>LAMI</w:t>
-      </w:r>
-      <w:r>
-        <w:rPr>
-          <w:color w:val="FF0000"/>
-          <w:lang w:val="en-US"/>
-        </w:rPr>
-        <w:t>Plus</w:t>
-      </w:r>
-      <w:r>
-        <w:rPr>
-          <w:color w:val="FF0000"/>
-          <w:lang w:val="en-US"/>
-        </w:rPr>
-        <w:t>_USER</w:t>
-      </w:r>
-      <w:proofErr w:type="spellEnd"/>
-      <w:r>
-        <w:rPr>
-          <w:color w:val="FF0000"/>
-          <w:lang w:val="en-US"/>
-        </w:rPr>
-        <w:t>’</w:t>
-      </w:r>
-      <w:r>
-        <w:rPr>
-          <w:color w:val="FF0000"/>
-          <w:lang w:val="en-US"/>
-        </w:rPr>
-        <w:t xml:space="preserve"> </w:t>
-      </w:r>
-      <w:r>
-        <w:rPr>
-          <w:lang w:val="en-US"/>
-        </w:rPr>
-        <w:t>password=</w:t>
-      </w:r>
-      <w:r>
-        <w:rPr>
-          <w:lang w:val="en-US"/>
-        </w:rPr>
-        <w:t xml:space="preserve"> </w:t>
-      </w:r>
-      <w:r>
-        <w:rPr>
-          <w:color w:val="FF0000"/>
-          <w:lang w:val="en-US"/>
-        </w:rPr>
-        <w:t>‘</w:t>
-      </w:r>
-      <w:proofErr w:type="spellStart"/>
-      <w:r>
-        <w:rPr>
-          <w:color w:val="FF0000"/>
-          <w:lang w:val="en-US"/>
-        </w:rPr>
-        <w:t>LAMIS</w:t>
-      </w:r>
-      <w:r>
-        <w:rPr>
-          <w:color w:val="FF0000"/>
-          <w:lang w:val="en-US"/>
-        </w:rPr>
-        <w:t>Plus</w:t>
-      </w:r>
-      <w:r>
-        <w:rPr>
-          <w:color w:val="FF0000"/>
-          <w:lang w:val="en-US"/>
-        </w:rPr>
-        <w:t>_PASSWORD</w:t>
-      </w:r>
-      <w:proofErr w:type="spellEnd"/>
-      <w:r>
-        <w:rPr>
-          <w:color w:val="FF0000"/>
-          <w:lang w:val="en-US"/>
-        </w:rPr>
-        <w:t>’</w:t>
-      </w:r>
-      <w:r>
-        <w:rPr>
-          <w:color w:val="FF0000"/>
-          <w:lang w:val="en-US"/>
-        </w:rPr>
-        <w:t xml:space="preserve"> </w:t>
-      </w:r>
-      <w:proofErr w:type="spellStart"/>
-      <w:r>
-        <w:rPr>
-          <w:lang w:val="en-US"/>
-        </w:rPr>
-        <w:t>dbname</w:t>
-      </w:r>
-      <w:proofErr w:type="spellEnd"/>
-      <w:r>
-        <w:rPr>
-          <w:lang w:val="en-US"/>
-        </w:rPr>
-        <w:t>=</w:t>
-      </w:r>
-      <w:r>
-        <w:rPr>
-          <w:lang w:val="en-US"/>
-        </w:rPr>
-        <w:t xml:space="preserve"> </w:t>
-      </w:r>
-      <w:r>
-        <w:rPr>
-          <w:color w:val="FF0000"/>
-          <w:lang w:val="en-US"/>
-        </w:rPr>
-        <w:t>‘</w:t>
-      </w:r>
-      <w:proofErr w:type="spellStart"/>
-      <w:r>
-        <w:rPr>
-          <w:color w:val="FF0000"/>
-          <w:lang w:val="en-US"/>
-        </w:rPr>
-        <w:t>LAMIS</w:t>
-      </w:r>
-      <w:r>
-        <w:rPr>
-          <w:color w:val="FF0000"/>
-          <w:lang w:val="en-US"/>
-        </w:rPr>
-        <w:t>Plus</w:t>
-      </w:r>
-      <w:r>
-        <w:rPr>
-          <w:color w:val="FF0000"/>
-          <w:lang w:val="en-US"/>
-        </w:rPr>
-        <w:t>_DB</w:t>
-      </w:r>
-      <w:proofErr w:type="spellEnd"/>
-      <w:r>
-        <w:rPr>
-          <w:color w:val="FF0000"/>
-          <w:lang w:val="en-US"/>
-        </w:rPr>
-        <w:t>’</w:t>
-      </w:r>
-      <w:r>
-        <w:rPr>
-          <w:lang w:val="en-US"/>
-        </w:rPr>
-        <w:t>);</w:t>
-      </w:r>
     </w:p>
     <w:p>
       <w:pPr>
@@ -475,52 +236,85 @@
           <w:ilvl w:val="0"/>
           <w:numId w:val="1"/>
         </w:numPr>
-        <w:rPr>
-          <w:lang w:val="en-US"/>
-        </w:rPr>
-      </w:pPr>
-      <w:r>
-        <w:rPr>
-          <w:lang w:val="en-US"/>
-        </w:rPr>
-        <w:t xml:space="preserve">CREATE FOREIGN DATA WRAPPER </w:t>
-      </w:r>
-      <w:proofErr w:type="spellStart"/>
-      <w:r>
-        <w:rPr>
-          <w:lang w:val="en-US"/>
-        </w:rPr>
-        <w:t>postgres</w:t>
-      </w:r>
-      <w:proofErr w:type="spellEnd"/>
-      <w:r>
-        <w:rPr>
-          <w:lang w:val="en-US"/>
-        </w:rPr>
-        <w:t xml:space="preserve"> VALIDATOR </w:t>
-      </w:r>
-      <w:proofErr w:type="spellStart"/>
-      <w:r>
-        <w:rPr>
-          <w:lang w:val="en-US"/>
-        </w:rPr>
-        <w:t>postgresql_fdw_</w:t>
+      </w:pPr>
+      <w:r>
+        <w:t xml:space="preserve">SELECT </w:t>
+      </w:r>
+      <w:proofErr w:type="spellStart"/>
+      <w:r>
+        <w:t>dblink_</w:t>
       </w:r>
       <w:proofErr w:type="gramStart"/>
       <w:r>
-        <w:rPr>
-          <w:lang w:val="en-US"/>
-        </w:rPr>
-        <w:t>validator</w:t>
-      </w:r>
-      <w:proofErr w:type="spellEnd"/>
-      <w:r>
-        <w:rPr>
-          <w:lang w:val="en-US"/>
-        </w:rPr>
-        <w:t>;</w:t>
+        <w:t>connect</w:t>
+      </w:r>
+      <w:proofErr w:type="spellEnd"/>
+      <w:r>
+        <w:t>(</w:t>
       </w:r>
       <w:proofErr w:type="gramEnd"/>
+      <w:r>
+        <w:t xml:space="preserve">'host=localhost user= </w:t>
+      </w:r>
+      <w:proofErr w:type="spellStart"/>
+      <w:r>
+        <w:rPr>
+          <w:color w:val="FF0000"/>
+        </w:rPr>
+        <w:t>LAMIPlus_USER</w:t>
+      </w:r>
+      <w:proofErr w:type="spellEnd"/>
+      <w:r>
+        <w:rPr>
+          <w:color w:val="FF0000"/>
+        </w:rPr>
+        <w:t xml:space="preserve"> </w:t>
+      </w:r>
+      <w:r>
+        <w:t xml:space="preserve">password= </w:t>
+      </w:r>
+      <w:proofErr w:type="spellStart"/>
+      <w:r>
+        <w:rPr>
+          <w:color w:val="FF0000"/>
+        </w:rPr>
+        <w:t>LAMISPlus_PASSWORD</w:t>
+      </w:r>
+      <w:proofErr w:type="spellEnd"/>
+      <w:r>
+        <w:rPr>
+          <w:color w:val="FF0000"/>
+        </w:rPr>
+        <w:t xml:space="preserve"> </w:t>
+      </w:r>
+      <w:r>
+        <w:rPr>
+          <w:color w:val="FF0000"/>
+        </w:rPr>
+        <w:t xml:space="preserve"> </w:t>
+      </w:r>
+      <w:proofErr w:type="spellStart"/>
+      <w:r>
+        <w:t>dbname</w:t>
+      </w:r>
+      <w:proofErr w:type="spellEnd"/>
+      <w:r>
+        <w:t xml:space="preserve">= </w:t>
+      </w:r>
+      <w:proofErr w:type="spellStart"/>
+      <w:r>
+        <w:rPr>
+          <w:color w:val="FF0000"/>
+        </w:rPr>
+        <w:t>LAMISPlus_DB</w:t>
+      </w:r>
+      <w:proofErr w:type="spellEnd"/>
+      <w:r>
+        <w:t>'</w:t>
+      </w:r>
+      <w:r>
+        <w:t>);</w:t>
+      </w:r>
     </w:p>
     <w:p>
       <w:pPr>
@@ -529,120 +323,28 @@
           <w:ilvl w:val="0"/>
           <w:numId w:val="1"/>
         </w:numPr>
-        <w:rPr>
-          <w:lang w:val="en-US"/>
-        </w:rPr>
-      </w:pPr>
-      <w:r>
-        <w:rPr>
-          <w:lang w:val="en-US"/>
-        </w:rPr>
-        <w:t xml:space="preserve">CREATE SERVER </w:t>
-      </w:r>
-      <w:proofErr w:type="spellStart"/>
-      <w:r>
-        <w:rPr>
-          <w:lang w:val="en-US"/>
-        </w:rPr>
-        <w:t>lamis</w:t>
-      </w:r>
-      <w:proofErr w:type="spellEnd"/>
-      <w:r>
-        <w:rPr>
-          <w:lang w:val="en-US"/>
-        </w:rPr>
-        <w:t xml:space="preserve"> FOREIGN DATA WRAPPER </w:t>
-      </w:r>
-      <w:proofErr w:type="spellStart"/>
-      <w:r>
-        <w:rPr>
-          <w:lang w:val="en-US"/>
-        </w:rPr>
+      </w:pPr>
+      <w:r>
+        <w:t xml:space="preserve">CREATE FOREIGN DATA WRAPPER </w:t>
+      </w:r>
+      <w:proofErr w:type="spellStart"/>
+      <w:r>
         <w:t>postgres</w:t>
       </w:r>
       <w:proofErr w:type="spellEnd"/>
       <w:r>
-        <w:rPr>
-          <w:lang w:val="en-US"/>
-        </w:rPr>
-        <w:t xml:space="preserve"> OPTIONS (</w:t>
-      </w:r>
-      <w:proofErr w:type="spellStart"/>
-      <w:r>
-        <w:rPr>
-          <w:lang w:val="en-US"/>
-        </w:rPr>
-        <w:t>hostaddr</w:t>
-      </w:r>
-      <w:proofErr w:type="spellEnd"/>
-      <w:r>
-        <w:rPr>
-          <w:lang w:val="en-US"/>
-        </w:rPr>
-        <w:t xml:space="preserve"> '127.0.0.1', </w:t>
-      </w:r>
-      <w:proofErr w:type="spellStart"/>
-      <w:r>
-        <w:rPr>
-          <w:lang w:val="en-US"/>
-        </w:rPr>
-        <w:t>dbname</w:t>
-      </w:r>
-      <w:proofErr w:type="spellEnd"/>
-      <w:r>
-        <w:rPr>
-          <w:lang w:val="en-US"/>
-        </w:rPr>
-        <w:t xml:space="preserve"> </w:t>
-      </w:r>
-      <w:r>
-        <w:rPr>
-          <w:color w:val="FF0000"/>
-          <w:lang w:val="en-US"/>
-        </w:rPr>
-        <w:t>‘</w:t>
-      </w:r>
-      <w:proofErr w:type="spellStart"/>
-      <w:r>
-        <w:rPr>
-          <w:color w:val="FF0000"/>
-          <w:lang w:val="en-US"/>
-        </w:rPr>
-        <w:t>LAMIS</w:t>
-      </w:r>
-      <w:r>
-        <w:rPr>
-          <w:color w:val="FF0000"/>
-          <w:lang w:val="en-US"/>
-        </w:rPr>
-        <w:t>Plus</w:t>
-      </w:r>
-      <w:r>
-        <w:rPr>
-          <w:color w:val="FF0000"/>
-          <w:lang w:val="en-US"/>
-        </w:rPr>
-        <w:t>_DB</w:t>
-      </w:r>
-      <w:proofErr w:type="spellEnd"/>
-      <w:r>
-        <w:rPr>
-          <w:color w:val="FF0000"/>
-          <w:lang w:val="en-US"/>
-        </w:rPr>
-        <w:t>’</w:t>
+        <w:t xml:space="preserve"> VALIDATOR </w:t>
+      </w:r>
+      <w:proofErr w:type="spellStart"/>
+      <w:r>
+        <w:t>postgresql_fdw_</w:t>
       </w:r>
       <w:proofErr w:type="gramStart"/>
       <w:r>
-        <w:rPr>
-          <w:lang w:val="en-US"/>
-        </w:rPr>
-        <w:t>)</w:t>
-      </w:r>
-      <w:r>
-        <w:rPr>
-          <w:lang w:val="en-US"/>
-        </w:rPr>
+        <w:t>validator</w:t>
+      </w:r>
+      <w:proofErr w:type="spellEnd"/>
+      <w:r>
         <w:t>;</w:t>
       </w:r>
       <w:proofErr w:type="gramEnd"/>
@@ -654,130 +356,62 @@
           <w:ilvl w:val="0"/>
           <w:numId w:val="1"/>
         </w:numPr>
-        <w:rPr>
-          <w:lang w:val="en-US"/>
-        </w:rPr>
-      </w:pPr>
-      <w:r>
-        <w:rPr>
-          <w:lang w:val="en-US"/>
-        </w:rPr>
-        <w:t xml:space="preserve">CREATE USER MAPPING FOR </w:t>
-      </w:r>
-      <w:proofErr w:type="spellStart"/>
-      <w:r>
-        <w:rPr>
-          <w:lang w:val="en-US"/>
-        </w:rPr>
+      </w:pPr>
+      <w:r>
+        <w:t xml:space="preserve">CREATE SERVER </w:t>
+      </w:r>
+      <w:proofErr w:type="spellStart"/>
+      <w:r>
+        <w:t>lamis</w:t>
+      </w:r>
+      <w:proofErr w:type="spellEnd"/>
+      <w:r>
+        <w:t xml:space="preserve"> FOREIGN DATA WRAPPER </w:t>
+      </w:r>
+      <w:proofErr w:type="spellStart"/>
+      <w:r>
         <w:t>postgres</w:t>
       </w:r>
       <w:proofErr w:type="spellEnd"/>
       <w:r>
-        <w:rPr>
-          <w:lang w:val="en-US"/>
-        </w:rPr>
-        <w:t xml:space="preserve"> SERVER </w:t>
-      </w:r>
-      <w:proofErr w:type="spellStart"/>
-      <w:r>
-        <w:rPr>
-          <w:lang w:val="en-US"/>
-        </w:rPr>
-        <w:t>lamis</w:t>
-      </w:r>
-      <w:proofErr w:type="spellEnd"/>
-      <w:r>
-        <w:rPr>
-          <w:lang w:val="en-US"/>
-        </w:rPr>
-        <w:t xml:space="preserve"> OPTIONS (user </w:t>
-      </w:r>
+        <w:t xml:space="preserve"> OPTIONS (</w:t>
+      </w:r>
+      <w:proofErr w:type="spellStart"/>
+      <w:r>
+        <w:t>hostaddr</w:t>
+      </w:r>
+      <w:proofErr w:type="spellEnd"/>
+      <w:r>
+        <w:t xml:space="preserve"> '127.0.0.1', </w:t>
+      </w:r>
+      <w:proofErr w:type="spellStart"/>
+      <w:r>
+        <w:t>dbname</w:t>
+      </w:r>
+      <w:proofErr w:type="spellEnd"/>
+      <w:r>
+        <w:t xml:space="preserve"> </w:t>
+      </w:r>
+      <w:r>
+        <w:t>'</w:t>
+      </w:r>
+      <w:proofErr w:type="spellStart"/>
       <w:r>
         <w:rPr>
           <w:color w:val="FF0000"/>
-          <w:lang w:val="en-US"/>
-        </w:rPr>
-        <w:t>‘</w:t>
-      </w:r>
-      <w:proofErr w:type="spellStart"/>
-      <w:r>
-        <w:rPr>
-          <w:color w:val="FF0000"/>
-          <w:lang w:val="en-US"/>
-        </w:rPr>
-        <w:t>LAMIS</w:t>
-      </w:r>
-      <w:r>
-        <w:rPr>
-          <w:color w:val="FF0000"/>
-          <w:lang w:val="en-US"/>
-        </w:rPr>
-        <w:t>Plus</w:t>
-      </w:r>
-      <w:r>
-        <w:rPr>
-          <w:color w:val="FF0000"/>
-          <w:lang w:val="en-US"/>
-        </w:rPr>
-        <w:t>_USER</w:t>
-      </w:r>
-      <w:proofErr w:type="spellEnd"/>
-      <w:r>
-        <w:rPr>
-          <w:color w:val="FF0000"/>
-          <w:lang w:val="en-US"/>
-        </w:rPr>
-        <w:t>’</w:t>
-      </w:r>
-      <w:r>
-        <w:rPr>
-          <w:lang w:val="en-US"/>
-        </w:rPr>
-        <w:t xml:space="preserve">, password </w:t>
-      </w:r>
-      <w:r>
-        <w:rPr>
-          <w:color w:val="FF0000"/>
-          <w:lang w:val="en-US"/>
-        </w:rPr>
-        <w:t>‘</w:t>
-      </w:r>
-      <w:proofErr w:type="spellStart"/>
-      <w:r>
-        <w:rPr>
-          <w:color w:val="FF0000"/>
-          <w:lang w:val="en-US"/>
-        </w:rPr>
-        <w:t>LAMIS</w:t>
-      </w:r>
-      <w:r>
-        <w:rPr>
-          <w:color w:val="FF0000"/>
-          <w:lang w:val="en-US"/>
-        </w:rPr>
-        <w:t>Plus</w:t>
-      </w:r>
-      <w:r>
-        <w:rPr>
-          <w:color w:val="FF0000"/>
-          <w:lang w:val="en-US"/>
-        </w:rPr>
-        <w:t>_PASSWORD</w:t>
-      </w:r>
-      <w:proofErr w:type="spellEnd"/>
-      <w:r>
-        <w:rPr>
-          <w:color w:val="FF0000"/>
-          <w:lang w:val="en-US"/>
-        </w:rPr>
+        </w:rPr>
+        <w:t>LAMISPlus_DB</w:t>
+      </w:r>
+      <w:proofErr w:type="spellEnd"/>
+      <w:r>
         <w:t>'</w:t>
       </w:r>
       <w:proofErr w:type="gramStart"/>
       <w:r>
-        <w:rPr>
-          <w:lang w:val="en-US"/>
-        </w:rPr>
-        <w:t>);</w:t>
+        <w:t>)</w:t>
+      </w:r>
+      <w:r>
+        <w:t>;</w:t>
       </w:r>
       <w:proofErr w:type="gramEnd"/>
     </w:p>
@@ -788,66 +422,102 @@
           <w:ilvl w:val="0"/>
           <w:numId w:val="1"/>
         </w:numPr>
-        <w:rPr>
-          <w:lang w:val="en-US"/>
-        </w:rPr>
-      </w:pPr>
-      <w:r>
-        <w:rPr>
-          <w:lang w:val="en-US"/>
-        </w:rPr>
+      </w:pPr>
+      <w:r>
+        <w:t xml:space="preserve">CREATE USER MAPPING FOR </w:t>
+      </w:r>
+      <w:proofErr w:type="spellStart"/>
+      <w:r>
+        <w:t>postgres</w:t>
+      </w:r>
+      <w:proofErr w:type="spellEnd"/>
+      <w:r>
+        <w:t xml:space="preserve"> SERVER </w:t>
+      </w:r>
+      <w:proofErr w:type="spellStart"/>
+      <w:r>
+        <w:t>lamis</w:t>
+      </w:r>
+      <w:proofErr w:type="spellEnd"/>
+      <w:r>
+        <w:t xml:space="preserve"> OPTIONS (user </w:t>
+      </w:r>
+      <w:r>
+        <w:t>'</w:t>
+      </w:r>
+      <w:proofErr w:type="spellStart"/>
+      <w:r>
+        <w:rPr>
+          <w:color w:val="FF0000"/>
+        </w:rPr>
+        <w:t>LAMISPlus_USER</w:t>
+      </w:r>
+      <w:proofErr w:type="spellEnd"/>
+      <w:r>
+        <w:t>'</w:t>
+      </w:r>
+      <w:r>
+        <w:t xml:space="preserve">, password </w:t>
+      </w:r>
+      <w:r>
+        <w:t>'</w:t>
+      </w:r>
+      <w:proofErr w:type="spellStart"/>
+      <w:r>
+        <w:rPr>
+          <w:color w:val="FF0000"/>
+        </w:rPr>
+        <w:t>LAMISPlus_PASSWORD</w:t>
+      </w:r>
+      <w:proofErr w:type="spellEnd"/>
+      <w:r>
+        <w:t>'</w:t>
+      </w:r>
+      <w:proofErr w:type="gramStart"/>
+      <w:r>
+        <w:t>);</w:t>
+      </w:r>
+      <w:proofErr w:type="gramEnd"/>
+    </w:p>
+    <w:p>
+      <w:pPr>
+        <w:pStyle w:val="ListParagraph"/>
+        <w:numPr>
+          <w:ilvl w:val="0"/>
+          <w:numId w:val="1"/>
+        </w:numPr>
+      </w:pPr>
+      <w:r>
         <w:t xml:space="preserve">SELECT </w:t>
       </w:r>
       <w:proofErr w:type="spellStart"/>
       <w:r>
-        <w:rPr>
-          <w:lang w:val="en-US"/>
-        </w:rPr>
         <w:t>dblink_connect</w:t>
       </w:r>
       <w:proofErr w:type="spellEnd"/>
       <w:r>
-        <w:rPr>
-          <w:lang w:val="en-US"/>
-        </w:rPr>
         <w:t>('</w:t>
       </w:r>
       <w:proofErr w:type="spellStart"/>
       <w:r>
-        <w:rPr>
-          <w:lang w:val="en-US"/>
-        </w:rPr>
         <w:t>lamis</w:t>
       </w:r>
       <w:proofErr w:type="spellEnd"/>
       <w:r>
-        <w:rPr>
-          <w:lang w:val="en-US"/>
-        </w:rPr>
         <w:t>'</w:t>
       </w:r>
       <w:proofErr w:type="gramStart"/>
       <w:r>
-        <w:rPr>
-          <w:lang w:val="en-US"/>
-        </w:rPr>
         <w:t>);</w:t>
       </w:r>
       <w:proofErr w:type="gramEnd"/>
     </w:p>
-    <w:p>
-      <w:pPr>
-        <w:rPr>
-          <w:lang w:val="en-US"/>
-        </w:rPr>
-      </w:pPr>
-    </w:p>
-    <w:p>
-      <w:pPr>
-        <w:rPr>
-          <w:b/>
-          <w:bCs/>
-          <w:lang w:val="en-US"/>
+    <w:p/>
+    <w:p>
+      <w:pPr>
+        <w:rPr>
+          <w:b/>
+          <w:bCs/>
         </w:rPr>
       </w:pPr>
       <w:r>
@@ -856,7 +526,6 @@
           <w:bCs/>
           <w:sz w:val="28"/>
           <w:szCs w:val="28"/>
-          <w:lang w:val="en-US"/>
         </w:rPr>
         <w:t xml:space="preserve">Step </w:t>
       </w:r>
@@ -866,7 +535,6 @@
           <w:bCs/>
           <w:sz w:val="28"/>
           <w:szCs w:val="28"/>
-          <w:lang w:val="en-US"/>
         </w:rPr>
         <w:t>2</w:t>
       </w:r>
@@ -876,64 +544,24 @@
           <w:bCs/>
           <w:sz w:val="28"/>
           <w:szCs w:val="28"/>
-          <w:lang w:val="en-US"/>
         </w:rPr>
         <w:t xml:space="preserve">: </w:t>
       </w:r>
       <w:r>
-        <w:rPr>
-          <w:lang w:val="en-US"/>
-        </w:rPr>
         <w:t xml:space="preserve">Preparing the database; </w:t>
       </w:r>
       <w:r>
-        <w:rPr>
-          <w:lang w:val="en-US"/>
-        </w:rPr>
-        <w:t xml:space="preserve">Run these queries on the </w:t>
-      </w:r>
-      <w:r>
-        <w:rPr>
-          <w:lang w:val="en-US"/>
-        </w:rPr>
-        <w:t xml:space="preserve">Sink </w:t>
-      </w:r>
-      <w:r>
-        <w:rPr>
-          <w:lang w:val="en-US"/>
-        </w:rPr>
-        <w:t>(</w:t>
-      </w:r>
-      <w:proofErr w:type="spellStart"/>
-      <w:r>
-        <w:rPr>
-          <w:lang w:val="en-US"/>
-        </w:rPr>
-        <w:t>LAMIS</w:t>
-      </w:r>
-      <w:r>
-        <w:rPr>
-          <w:lang w:val="en-US"/>
-        </w:rPr>
-        <w:t>Plus</w:t>
-      </w:r>
-      <w:proofErr w:type="spellEnd"/>
-      <w:r>
-        <w:rPr>
-          <w:lang w:val="en-US"/>
-        </w:rPr>
-        <w:t>)</w:t>
-      </w:r>
-      <w:r>
-        <w:rPr>
-          <w:lang w:val="en-US"/>
-        </w:rPr>
-        <w:t xml:space="preserve">. This allows us query from multiple </w:t>
-      </w:r>
-      <w:r>
-        <w:rPr>
-          <w:lang w:val="en-US"/>
-        </w:rPr>
+        <w:t>Run these queries on the Sink (</w:t>
+      </w:r>
+      <w:proofErr w:type="spellStart"/>
+      <w:r>
+        <w:t>LAMISPlus</w:t>
+      </w:r>
+      <w:proofErr w:type="spellEnd"/>
+      <w:r>
+        <w:t xml:space="preserve">). This allows us query from multiple </w:t>
+      </w:r>
+      <w:r>
         <w:t>databases.</w:t>
       </w:r>
     </w:p>
@@ -942,23 +570,34 @@
         <w:rPr>
           <w:b/>
           <w:bCs/>
-          <w:lang w:val="en-US"/>
-        </w:rPr>
-      </w:pPr>
-      <w:r>
-        <w:rPr>
-          <w:b/>
-          <w:bCs/>
-          <w:lang w:val="en-US"/>
-        </w:rPr>
-        <w:t xml:space="preserve">Note: Please change parameters in </w:t>
+        </w:rPr>
+      </w:pPr>
+      <w:r>
+        <w:rPr>
+          <w:b/>
+          <w:bCs/>
+        </w:rPr>
+        <w:t xml:space="preserve">Note: </w:t>
+      </w:r>
+      <w:r>
+        <w:rPr>
+          <w:b/>
+          <w:bCs/>
+        </w:rPr>
+        <w:t>C</w:t>
+      </w:r>
+      <w:r>
+        <w:rPr>
+          <w:b/>
+          <w:bCs/>
+        </w:rPr>
+        <w:t xml:space="preserve">hange parameters in </w:t>
       </w:r>
       <w:r>
         <w:rPr>
           <w:b/>
           <w:bCs/>
           <w:color w:val="FF0000"/>
-          <w:lang w:val="en-US"/>
         </w:rPr>
         <w:t>red</w:t>
       </w:r>
@@ -970,29 +609,17 @@
           <w:ilvl w:val="0"/>
           <w:numId w:val="2"/>
         </w:numPr>
-        <w:rPr>
-          <w:lang w:val="en-US"/>
-        </w:rPr>
-      </w:pPr>
-      <w:r>
-        <w:rPr>
-          <w:lang w:val="en-US"/>
-        </w:rPr>
+      </w:pPr>
+      <w:r>
         <w:t xml:space="preserve">CREATE EXTENSION </w:t>
       </w:r>
       <w:proofErr w:type="spellStart"/>
       <w:proofErr w:type="gramStart"/>
       <w:r>
-        <w:rPr>
-          <w:lang w:val="en-US"/>
-        </w:rPr>
         <w:t>dblink</w:t>
       </w:r>
       <w:proofErr w:type="spellEnd"/>
       <w:r>
-        <w:rPr>
-          <w:lang w:val="en-US"/>
-        </w:rPr>
         <w:t>;</w:t>
       </w:r>
       <w:proofErr w:type="gramEnd"/>
@@ -1004,163 +631,62 @@
           <w:ilvl w:val="0"/>
           <w:numId w:val="2"/>
         </w:numPr>
-        <w:rPr>
-          <w:lang w:val="en-US"/>
-        </w:rPr>
-      </w:pPr>
-      <w:r>
-        <w:rPr>
-          <w:lang w:val="en-US"/>
-        </w:rPr>
+      </w:pPr>
+      <w:r>
         <w:t xml:space="preserve">SELECT </w:t>
       </w:r>
       <w:proofErr w:type="spellStart"/>
       <w:r>
-        <w:rPr>
-          <w:lang w:val="en-US"/>
-        </w:rPr>
         <w:t>dblink_</w:t>
       </w:r>
       <w:proofErr w:type="gramStart"/>
       <w:r>
-        <w:rPr>
-          <w:lang w:val="en-US"/>
-        </w:rPr>
         <w:t>connect</w:t>
       </w:r>
       <w:proofErr w:type="spellEnd"/>
       <w:r>
-        <w:rPr>
-          <w:lang w:val="en-US"/>
-        </w:rPr>
         <w:t>(</w:t>
       </w:r>
       <w:proofErr w:type="gramEnd"/>
       <w:r>
-        <w:rPr>
-          <w:lang w:val="en-US"/>
-        </w:rPr>
-        <w:t>'host=localhost user=</w:t>
-      </w:r>
-      <w:r>
-        <w:rPr>
-          <w:lang w:val="en-US"/>
-        </w:rPr>
+        <w:t xml:space="preserve">'host=localhost user= </w:t>
+      </w:r>
+      <w:r>
+        <w:rPr>
+          <w:color w:val="FF0000"/>
+        </w:rPr>
+        <w:t xml:space="preserve">LAMIS3_USER </w:t>
+      </w:r>
+      <w:r>
+        <w:t>password=</w:t>
+      </w:r>
+      <w:r>
         <w:t xml:space="preserve"> </w:t>
       </w:r>
       <w:r>
         <w:rPr>
           <w:color w:val="FF0000"/>
-          <w:lang w:val="en-US"/>
-        </w:rPr>
-        <w:t>‘</w:t>
+        </w:rPr>
+        <w:t xml:space="preserve">LAMIS3_PASSWORD </w:t>
+      </w:r>
+      <w:proofErr w:type="spellStart"/>
+      <w:r>
+        <w:t>dbname</w:t>
+      </w:r>
+      <w:proofErr w:type="spellEnd"/>
+      <w:r>
+        <w:t xml:space="preserve">= </w:t>
       </w:r>
       <w:r>
         <w:rPr>
           <w:color w:val="FF0000"/>
-          <w:lang w:val="en-US"/>
-        </w:rPr>
-        <w:t>LAMIS3_USER</w:t>
-      </w:r>
-      <w:r>
-        <w:rPr>
-          <w:color w:val="FF0000"/>
-          <w:lang w:val="en-US"/>
-        </w:rPr>
-        <w:t>’</w:t>
-      </w:r>
-      <w:r>
-        <w:rPr>
-          <w:color w:val="FF0000"/>
-          <w:lang w:val="en-US"/>
-        </w:rPr>
-        <w:t xml:space="preserve"> </w:t>
-      </w:r>
-      <w:r>
-        <w:rPr>
-          <w:lang w:val="en-US"/>
-        </w:rPr>
-        <w:t>password=</w:t>
-      </w:r>
-      <w:r>
-        <w:rPr>
-          <w:lang w:val="en-US"/>
-        </w:rPr>
-        <w:t xml:space="preserve"> </w:t>
-      </w:r>
-      <w:r>
-        <w:rPr>
-          <w:color w:val="FF0000"/>
-          <w:lang w:val="en-US"/>
-        </w:rPr>
-        <w:t>‘</w:t>
-      </w:r>
-      <w:r>
-        <w:rPr>
-          <w:color w:val="FF0000"/>
-          <w:lang w:val="en-US"/>
-        </w:rPr>
-        <w:t>LAMIS3_PASSWORD</w:t>
-      </w:r>
-      <w:r>
-        <w:rPr>
-          <w:color w:val="FF0000"/>
-          <w:lang w:val="en-US"/>
-        </w:rPr>
-        <w:t>’</w:t>
-      </w:r>
-      <w:r>
-        <w:rPr>
-          <w:color w:val="FF0000"/>
-          <w:lang w:val="en-US"/>
-        </w:rPr>
-        <w:t xml:space="preserve"> </w:t>
-      </w:r>
-      <w:proofErr w:type="spellStart"/>
-      <w:r>
-        <w:rPr>
-          <w:lang w:val="en-US"/>
-        </w:rPr>
-        <w:t>dbname</w:t>
-      </w:r>
-      <w:proofErr w:type="spellEnd"/>
-      <w:r>
-        <w:rPr>
-          <w:lang w:val="en-US"/>
-        </w:rPr>
-        <w:t>=</w:t>
-      </w:r>
-      <w:r>
-        <w:rPr>
-          <w:lang w:val="en-US"/>
-        </w:rPr>
-        <w:t xml:space="preserve"> </w:t>
-      </w:r>
-      <w:r>
-        <w:rPr>
-          <w:color w:val="FF0000"/>
-          <w:lang w:val="en-US"/>
-        </w:rPr>
-        <w:t>‘</w:t>
-      </w:r>
-      <w:r>
-        <w:rPr>
-          <w:color w:val="FF0000"/>
-          <w:lang w:val="en-US"/>
         </w:rPr>
         <w:t>LAMIS3_DB</w:t>
       </w:r>
       <w:r>
-        <w:rPr>
-          <w:color w:val="FF0000"/>
-          <w:lang w:val="en-US"/>
-        </w:rPr>
-        <w:t>’</w:t>
-      </w:r>
-      <w:r>
-        <w:rPr>
-          <w:lang w:val="en-US"/>
-        </w:rPr>
+        <w:t>'</w:t>
+      </w:r>
+      <w:r>
         <w:t>);</w:t>
       </w:r>
     </w:p>
@@ -1171,49 +697,28 @@
           <w:ilvl w:val="0"/>
           <w:numId w:val="2"/>
         </w:numPr>
-        <w:rPr>
-          <w:lang w:val="en-US"/>
-        </w:rPr>
-      </w:pPr>
-      <w:r>
-        <w:rPr>
-          <w:lang w:val="en-US"/>
-        </w:rPr>
+      </w:pPr>
+      <w:r>
         <w:t xml:space="preserve">CREATE FOREIGN DATA WRAPPER </w:t>
       </w:r>
       <w:proofErr w:type="spellStart"/>
       <w:r>
-        <w:rPr>
-          <w:lang w:val="en-US"/>
-        </w:rPr>
         <w:t>postgres</w:t>
       </w:r>
       <w:proofErr w:type="spellEnd"/>
       <w:r>
-        <w:rPr>
-          <w:lang w:val="en-US"/>
-        </w:rPr>
         <w:t xml:space="preserve"> VALIDATOR </w:t>
       </w:r>
       <w:proofErr w:type="spellStart"/>
       <w:r>
-        <w:rPr>
-          <w:lang w:val="en-US"/>
-        </w:rPr>
         <w:t>postgresql_fdw_</w:t>
       </w:r>
       <w:proofErr w:type="gramStart"/>
       <w:r>
-        <w:rPr>
-          <w:lang w:val="en-US"/>
-        </w:rPr>
         <w:t>validator</w:t>
       </w:r>
       <w:proofErr w:type="spellEnd"/>
       <w:r>
-        <w:rPr>
-          <w:lang w:val="en-US"/>
-        </w:rPr>
         <w:t>;</w:t>
       </w:r>
       <w:proofErr w:type="gramEnd"/>
@@ -1225,98 +730,56 @@
           <w:ilvl w:val="0"/>
           <w:numId w:val="2"/>
         </w:numPr>
-        <w:rPr>
-          <w:lang w:val="en-US"/>
-        </w:rPr>
-      </w:pPr>
-      <w:r>
-        <w:rPr>
-          <w:lang w:val="en-US"/>
-        </w:rPr>
+      </w:pPr>
+      <w:r>
         <w:t xml:space="preserve">CREATE SERVER </w:t>
       </w:r>
       <w:proofErr w:type="spellStart"/>
       <w:r>
-        <w:rPr>
-          <w:lang w:val="en-US"/>
-        </w:rPr>
         <w:t>lamis</w:t>
       </w:r>
       <w:proofErr w:type="spellEnd"/>
       <w:r>
-        <w:rPr>
-          <w:lang w:val="en-US"/>
-        </w:rPr>
         <w:t xml:space="preserve"> FOREIGN DATA WRAPPER </w:t>
       </w:r>
       <w:proofErr w:type="spellStart"/>
       <w:r>
-        <w:rPr>
-          <w:lang w:val="en-US"/>
-        </w:rPr>
         <w:t>postgres</w:t>
       </w:r>
       <w:proofErr w:type="spellEnd"/>
       <w:r>
-        <w:rPr>
-          <w:lang w:val="en-US"/>
-        </w:rPr>
         <w:t xml:space="preserve"> OPTIONS (</w:t>
       </w:r>
       <w:proofErr w:type="spellStart"/>
       <w:r>
-        <w:rPr>
-          <w:lang w:val="en-US"/>
-        </w:rPr>
         <w:t>hostaddr</w:t>
       </w:r>
       <w:proofErr w:type="spellEnd"/>
       <w:r>
-        <w:rPr>
-          <w:lang w:val="en-US"/>
-        </w:rPr>
         <w:t xml:space="preserve"> '127.0.0.1', </w:t>
       </w:r>
       <w:proofErr w:type="spellStart"/>
       <w:r>
-        <w:rPr>
-          <w:lang w:val="en-US"/>
-        </w:rPr>
         <w:t>dbname</w:t>
       </w:r>
       <w:proofErr w:type="spellEnd"/>
       <w:r>
-        <w:rPr>
-          <w:lang w:val="en-US"/>
-        </w:rPr>
         <w:t xml:space="preserve"> </w:t>
       </w:r>
       <w:r>
+        <w:t>'</w:t>
+      </w:r>
+      <w:r>
         <w:rPr>
           <w:color w:val="FF0000"/>
-          <w:lang w:val="en-US"/>
-        </w:rPr>
-        <w:t>‘</w:t>
-      </w:r>
-      <w:r>
-        <w:rPr>
-          <w:color w:val="FF0000"/>
-          <w:lang w:val="en-US"/>
         </w:rPr>
         <w:t>LAMIS3_DB</w:t>
       </w:r>
       <w:r>
-        <w:rPr>
-          <w:color w:val="FF0000"/>
-          <w:lang w:val="en-US"/>
-        </w:rPr>
-        <w:t>’</w:t>
+        <w:t>'</w:t>
       </w:r>
       <w:proofErr w:type="gramStart"/>
       <w:r>
-        <w:rPr>
-          <w:lang w:val="en-US"/>
-        </w:rPr>
         <w:t>);</w:t>
       </w:r>
       <w:proofErr w:type="gramEnd"/>
@@ -1328,90 +791,55 @@
           <w:ilvl w:val="0"/>
           <w:numId w:val="2"/>
         </w:numPr>
-        <w:rPr>
-          <w:lang w:val="en-US"/>
-        </w:rPr>
-      </w:pPr>
-      <w:r>
-        <w:rPr>
-          <w:lang w:val="en-US"/>
-        </w:rPr>
+      </w:pPr>
+      <w:r>
         <w:t xml:space="preserve">CREATE USER MAPPING FOR </w:t>
       </w:r>
       <w:proofErr w:type="spellStart"/>
       <w:r>
-        <w:rPr>
-          <w:lang w:val="en-US"/>
-        </w:rPr>
         <w:t>postgres</w:t>
       </w:r>
       <w:proofErr w:type="spellEnd"/>
       <w:r>
-        <w:rPr>
-          <w:lang w:val="en-US"/>
-        </w:rPr>
         <w:t xml:space="preserve"> SERVER </w:t>
       </w:r>
       <w:proofErr w:type="spellStart"/>
       <w:r>
-        <w:rPr>
-          <w:lang w:val="en-US"/>
-        </w:rPr>
         <w:t>lamis</w:t>
       </w:r>
       <w:proofErr w:type="spellEnd"/>
       <w:r>
-        <w:rPr>
-          <w:lang w:val="en-US"/>
-        </w:rPr>
         <w:t xml:space="preserve"> OPTIONS (user </w:t>
       </w:r>
       <w:r>
+        <w:t>'</w:t>
+      </w:r>
+      <w:r>
         <w:rPr>
           <w:color w:val="FF0000"/>
-          <w:lang w:val="en-US"/>
-        </w:rPr>
-        <w:t>‘</w:t>
+        </w:rPr>
+        <w:t>LAMIS3_USER</w:t>
+      </w:r>
+      <w:r>
+        <w:t>'</w:t>
+      </w:r>
+      <w:r>
+        <w:t xml:space="preserve">, password </w:t>
+      </w:r>
+      <w:r>
+        <w:t>'</w:t>
       </w:r>
       <w:r>
         <w:rPr>
           <w:color w:val="FF0000"/>
-          <w:lang w:val="en-US"/>
-        </w:rPr>
-        <w:t>LAMIS3_USER</w:t>
-      </w:r>
-      <w:r>
-        <w:rPr>
-          <w:color w:val="FF0000"/>
-          <w:lang w:val="en-US"/>
-        </w:rPr>
-        <w:t>’</w:t>
-      </w:r>
-      <w:r>
-        <w:rPr>
-          <w:lang w:val="en-US"/>
-        </w:rPr>
-        <w:t xml:space="preserve">, password </w:t>
-      </w:r>
-      <w:r>
-        <w:rPr>
-          <w:color w:val="FF0000"/>
-          <w:lang w:val="en-US"/>
-        </w:rPr>
-        <w:t>‘</w:t>
-      </w:r>
-      <w:r>
-        <w:rPr>
-          <w:color w:val="FF0000"/>
-          <w:lang w:val="en-US"/>
-        </w:rPr>
-        <w:t>LAMIS3_PASSWORD'</w:t>
+        </w:rPr>
+        <w:t>LAMIS3_PASSWORD</w:t>
+      </w:r>
+      <w:r>
+        <w:t>'</w:t>
       </w:r>
       <w:proofErr w:type="gramStart"/>
       <w:r>
-        <w:rPr>
-          <w:lang w:val="en-US"/>
-        </w:rPr>
         <w:t>);</w:t>
       </w:r>
       <w:proofErr w:type="gramEnd"/>
@@ -1423,73 +851,43 @@
           <w:ilvl w:val="0"/>
           <w:numId w:val="2"/>
         </w:numPr>
-        <w:rPr>
-          <w:lang w:val="en-US"/>
-        </w:rPr>
-      </w:pPr>
-      <w:r>
-        <w:rPr>
-          <w:lang w:val="en-US"/>
-        </w:rPr>
+      </w:pPr>
+      <w:r>
         <w:t xml:space="preserve">SELECT </w:t>
       </w:r>
       <w:proofErr w:type="spellStart"/>
       <w:r>
-        <w:rPr>
-          <w:lang w:val="en-US"/>
-        </w:rPr>
         <w:t>dblink_connect</w:t>
       </w:r>
       <w:proofErr w:type="spellEnd"/>
       <w:r>
-        <w:rPr>
-          <w:lang w:val="en-US"/>
-        </w:rPr>
-        <w:t>('</w:t>
-      </w:r>
-      <w:proofErr w:type="spellStart"/>
-      <w:r>
-        <w:rPr>
-          <w:lang w:val="en-US"/>
-        </w:rPr>
+        <w:t>(</w:t>
+      </w:r>
+      <w:r>
+        <w:t>'</w:t>
+      </w:r>
+      <w:proofErr w:type="spellStart"/>
+      <w:r>
         <w:t>lamis</w:t>
       </w:r>
       <w:proofErr w:type="spellEnd"/>
       <w:r>
-        <w:rPr>
-          <w:lang w:val="en-US"/>
-        </w:rPr>
         <w:t>'</w:t>
       </w:r>
       <w:proofErr w:type="gramStart"/>
       <w:r>
-        <w:rPr>
-          <w:lang w:val="en-US"/>
-        </w:rPr>
         <w:t>);</w:t>
       </w:r>
       <w:proofErr w:type="gramEnd"/>
     </w:p>
-    <w:p>
-      <w:pPr>
-        <w:rPr>
-          <w:lang w:val="en-US"/>
-        </w:rPr>
-      </w:pPr>
-    </w:p>
-    <w:p>
-      <w:pPr>
-        <w:rPr>
-          <w:lang w:val="en-US"/>
-        </w:rPr>
-      </w:pPr>
+    <w:p/>
+    <w:p>
       <w:r>
         <w:rPr>
           <w:b/>
           <w:bCs/>
           <w:sz w:val="28"/>
           <w:szCs w:val="28"/>
-          <w:lang w:val="en-US"/>
         </w:rPr>
         <w:t xml:space="preserve">Step </w:t>
       </w:r>
@@ -1499,7 +897,6 @@
           <w:bCs/>
           <w:sz w:val="28"/>
           <w:szCs w:val="28"/>
-          <w:lang w:val="en-US"/>
         </w:rPr>
         <w:t>3</w:t>
       </w:r>
@@ -1509,144 +906,80 @@
           <w:bCs/>
           <w:sz w:val="28"/>
           <w:szCs w:val="28"/>
-          <w:lang w:val="en-US"/>
         </w:rPr>
         <w:t>:</w:t>
       </w:r>
       <w:r>
-        <w:rPr>
-          <w:lang w:val="en-US"/>
-        </w:rPr>
         <w:t xml:space="preserve"> </w:t>
       </w:r>
       <w:r>
-        <w:rPr>
-          <w:lang w:val="en-US"/>
-        </w:rPr>
         <w:t>I</w:t>
       </w:r>
       <w:r>
-        <w:rPr>
-          <w:lang w:val="en-US"/>
-        </w:rPr>
         <w:t xml:space="preserve">nstall LAMIS+ and </w:t>
       </w:r>
       <w:r>
-        <w:rPr>
-          <w:lang w:val="en-US"/>
-        </w:rPr>
         <w:t xml:space="preserve">check if your facility </w:t>
       </w:r>
       <w:proofErr w:type="spellStart"/>
       <w:r>
-        <w:rPr>
-          <w:lang w:val="en-US"/>
-        </w:rPr>
         <w:t>datim</w:t>
       </w:r>
       <w:proofErr w:type="spellEnd"/>
       <w:r>
-        <w:rPr>
-          <w:lang w:val="en-US"/>
-        </w:rPr>
         <w:t xml:space="preserve"> id</w:t>
       </w:r>
       <w:r>
-        <w:rPr>
-          <w:lang w:val="en-US"/>
-        </w:rPr>
         <w:t xml:space="preserve"> is setup</w:t>
       </w:r>
       <w:r>
-        <w:rPr>
-          <w:lang w:val="en-US"/>
-        </w:rPr>
         <w:t xml:space="preserve">, so that the ETL will use the </w:t>
       </w:r>
       <w:proofErr w:type="spellStart"/>
       <w:r>
-        <w:rPr>
-          <w:lang w:val="en-US"/>
-        </w:rPr>
         <w:t>datim</w:t>
       </w:r>
       <w:proofErr w:type="spellEnd"/>
       <w:r>
-        <w:rPr>
-          <w:lang w:val="en-US"/>
-        </w:rPr>
         <w:t xml:space="preserve"> id in the </w:t>
       </w:r>
       <w:proofErr w:type="spellStart"/>
       <w:r>
-        <w:rPr>
-          <w:lang w:val="en-US"/>
-        </w:rPr>
         <w:t>base_organisation_unit_identifier</w:t>
       </w:r>
       <w:proofErr w:type="spellEnd"/>
       <w:r>
-        <w:rPr>
-          <w:lang w:val="en-US"/>
-        </w:rPr>
         <w:t xml:space="preserve"> </w:t>
       </w:r>
       <w:r>
-        <w:rPr>
-          <w:lang w:val="en-US"/>
-        </w:rPr>
         <w:t>table</w:t>
       </w:r>
       <w:r>
-        <w:rPr>
-          <w:lang w:val="en-US"/>
-        </w:rPr>
         <w:t>.</w:t>
       </w:r>
       <w:r>
-        <w:rPr>
-          <w:lang w:val="en-US"/>
-        </w:rPr>
         <w:t xml:space="preserve"> </w:t>
       </w:r>
       <w:r>
-        <w:rPr>
-          <w:lang w:val="en-US"/>
-        </w:rPr>
         <w:t xml:space="preserve">To validate if </w:t>
       </w:r>
       <w:proofErr w:type="spellStart"/>
       <w:r>
-        <w:rPr>
-          <w:lang w:val="en-US"/>
-        </w:rPr>
         <w:t>datim</w:t>
       </w:r>
       <w:proofErr w:type="spellEnd"/>
       <w:r>
-        <w:rPr>
-          <w:lang w:val="en-US"/>
-        </w:rPr>
         <w:t xml:space="preserve"> id is setup run this </w:t>
       </w:r>
       <w:r>
-        <w:rPr>
-          <w:lang w:val="en-US"/>
-        </w:rPr>
         <w:t>query on the sink (</w:t>
       </w:r>
       <w:proofErr w:type="spellStart"/>
       <w:r>
-        <w:rPr>
-          <w:lang w:val="en-US"/>
-        </w:rPr>
         <w:t>LAMISPlus</w:t>
       </w:r>
       <w:proofErr w:type="spellEnd"/>
       <w:r>
-        <w:rPr>
-          <w:lang w:val="en-US"/>
-        </w:rPr>
         <w:t xml:space="preserve">)– </w:t>
       </w:r>
     </w:p>
@@ -1659,14 +992,8 @@
           <w:right w:val="single" w:sz="4" w:space="4" w:color="auto"/>
         </w:pBdr>
         <w:spacing w:after="0"/>
-        <w:rPr>
-          <w:lang w:val="en-US"/>
-        </w:rPr>
-      </w:pPr>
-      <w:r>
-        <w:rPr>
-          <w:lang w:val="en-US"/>
-        </w:rPr>
+      </w:pPr>
+      <w:r>
         <w:t>SELECT facility.id,</w:t>
       </w:r>
     </w:p>
@@ -1679,14 +1006,8 @@
           <w:right w:val="single" w:sz="4" w:space="4" w:color="auto"/>
         </w:pBdr>
         <w:spacing w:after="0"/>
-        <w:rPr>
-          <w:lang w:val="en-US"/>
-        </w:rPr>
-      </w:pPr>
-      <w:r>
-        <w:rPr>
-          <w:lang w:val="en-US"/>
-        </w:rPr>
+      </w:pPr>
+      <w:r>
         <w:tab/>
         <w:t>facility.name,</w:t>
       </w:r>
@@ -1700,29 +1021,17 @@
           <w:right w:val="single" w:sz="4" w:space="4" w:color="auto"/>
         </w:pBdr>
         <w:spacing w:after="0"/>
-        <w:rPr>
-          <w:lang w:val="en-US"/>
-        </w:rPr>
-      </w:pPr>
-      <w:r>
-        <w:rPr>
-          <w:lang w:val="en-US"/>
-        </w:rPr>
+      </w:pPr>
+      <w:r>
         <w:tab/>
         <w:t xml:space="preserve">orgunit.name as </w:t>
       </w:r>
       <w:proofErr w:type="spellStart"/>
       <w:r>
-        <w:rPr>
-          <w:lang w:val="en-US"/>
-        </w:rPr>
         <w:t>orgunit_name</w:t>
       </w:r>
       <w:proofErr w:type="spellEnd"/>
       <w:r>
-        <w:rPr>
-          <w:lang w:val="en-US"/>
-        </w:rPr>
         <w:t>,</w:t>
       </w:r>
     </w:p>
@@ -1735,37 +1044,22 @@
           <w:right w:val="single" w:sz="4" w:space="4" w:color="auto"/>
         </w:pBdr>
         <w:spacing w:after="0"/>
-        <w:rPr>
-          <w:lang w:val="en-US"/>
-        </w:rPr>
-      </w:pPr>
-      <w:r>
-        <w:rPr>
-          <w:lang w:val="en-US"/>
-        </w:rPr>
+      </w:pPr>
+      <w:r>
         <w:tab/>
       </w:r>
       <w:proofErr w:type="spellStart"/>
       <w:proofErr w:type="gramStart"/>
       <w:r>
-        <w:rPr>
-          <w:lang w:val="en-US"/>
-        </w:rPr>
         <w:t>oid.code</w:t>
       </w:r>
       <w:proofErr w:type="spellEnd"/>
       <w:proofErr w:type="gramEnd"/>
       <w:r>
-        <w:rPr>
-          <w:lang w:val="en-US"/>
-        </w:rPr>
         <w:t xml:space="preserve"> as </w:t>
       </w:r>
       <w:proofErr w:type="spellStart"/>
       <w:r>
-        <w:rPr>
-          <w:lang w:val="en-US"/>
-        </w:rPr>
         <w:t>datim_code</w:t>
       </w:r>
       <w:proofErr w:type="spellEnd"/>
@@ -1779,28 +1073,17 @@
           <w:right w:val="single" w:sz="4" w:space="4" w:color="auto"/>
         </w:pBdr>
         <w:spacing w:after="0"/>
-        <w:rPr>
-          <w:lang w:val="en-US"/>
-        </w:rPr>
-      </w:pPr>
-      <w:r>
-        <w:rPr>
-          <w:lang w:val="en-US"/>
-        </w:rPr>
+      </w:pPr>
+      <w:r>
+        <w:lastRenderedPageBreak/>
         <w:t xml:space="preserve">FROM </w:t>
       </w:r>
       <w:proofErr w:type="spellStart"/>
       <w:r>
-        <w:rPr>
-          <w:lang w:val="en-US"/>
-        </w:rPr>
         <w:t>base_organisation_unit</w:t>
       </w:r>
       <w:proofErr w:type="spellEnd"/>
       <w:r>
-        <w:rPr>
-          <w:lang w:val="en-US"/>
-        </w:rPr>
         <w:t xml:space="preserve"> facility</w:t>
       </w:r>
     </w:p>
@@ -1813,36 +1096,20 @@
           <w:right w:val="single" w:sz="4" w:space="4" w:color="auto"/>
         </w:pBdr>
         <w:spacing w:after="0"/>
-        <w:rPr>
-          <w:lang w:val="en-US"/>
-        </w:rPr>
-      </w:pPr>
-      <w:r>
-        <w:rPr>
-          <w:lang w:val="en-US"/>
-        </w:rPr>
-        <w:lastRenderedPageBreak/>
+      </w:pPr>
+      <w:r>
         <w:t xml:space="preserve">JOIN </w:t>
       </w:r>
       <w:proofErr w:type="spellStart"/>
       <w:r>
-        <w:rPr>
-          <w:lang w:val="en-US"/>
-        </w:rPr>
         <w:t>base_organisation_unit</w:t>
       </w:r>
       <w:proofErr w:type="spellEnd"/>
       <w:r>
-        <w:rPr>
-          <w:lang w:val="en-US"/>
-        </w:rPr>
         <w:t xml:space="preserve"> </w:t>
       </w:r>
       <w:proofErr w:type="spellStart"/>
       <w:r>
-        <w:rPr>
-          <w:lang w:val="en-US"/>
-        </w:rPr>
         <w:t>orgunit</w:t>
       </w:r>
       <w:proofErr w:type="spellEnd"/>
@@ -1856,36 +1123,21 @@
           <w:right w:val="single" w:sz="4" w:space="4" w:color="auto"/>
         </w:pBdr>
         <w:spacing w:after="0"/>
-        <w:rPr>
-          <w:lang w:val="en-US"/>
-        </w:rPr>
-      </w:pPr>
-      <w:r>
-        <w:rPr>
-          <w:lang w:val="en-US"/>
-        </w:rPr>
+      </w:pPr>
+      <w:r>
         <w:t xml:space="preserve">ON </w:t>
       </w:r>
       <w:proofErr w:type="spellStart"/>
       <w:proofErr w:type="gramStart"/>
       <w:r>
-        <w:rPr>
-          <w:lang w:val="en-US"/>
-        </w:rPr>
         <w:t>facility.parent</w:t>
       </w:r>
       <w:proofErr w:type="gramEnd"/>
       <w:r>
-        <w:rPr>
-          <w:lang w:val="en-US"/>
-        </w:rPr>
         <w:t>_organisation_unit_id</w:t>
       </w:r>
       <w:proofErr w:type="spellEnd"/>
       <w:r>
-        <w:rPr>
-          <w:lang w:val="en-US"/>
-        </w:rPr>
         <w:t xml:space="preserve"> = orgunit.id</w:t>
       </w:r>
     </w:p>
@@ -1898,35 +1150,20 @@
           <w:right w:val="single" w:sz="4" w:space="4" w:color="auto"/>
         </w:pBdr>
         <w:spacing w:after="0"/>
-        <w:rPr>
-          <w:lang w:val="en-US"/>
-        </w:rPr>
-      </w:pPr>
-      <w:r>
-        <w:rPr>
-          <w:lang w:val="en-US"/>
-        </w:rPr>
+      </w:pPr>
+      <w:r>
         <w:t xml:space="preserve">JOIN </w:t>
       </w:r>
       <w:proofErr w:type="spellStart"/>
       <w:r>
-        <w:rPr>
-          <w:lang w:val="en-US"/>
-        </w:rPr>
         <w:t>base_organisation_unit_identifier</w:t>
       </w:r>
       <w:proofErr w:type="spellEnd"/>
       <w:r>
-        <w:rPr>
-          <w:lang w:val="en-US"/>
-        </w:rPr>
         <w:t xml:space="preserve"> </w:t>
       </w:r>
       <w:proofErr w:type="spellStart"/>
       <w:r>
-        <w:rPr>
-          <w:lang w:val="en-US"/>
-        </w:rPr>
         <w:t>oid</w:t>
       </w:r>
       <w:proofErr w:type="spellEnd"/>
@@ -1940,29 +1177,17 @@
           <w:right w:val="single" w:sz="4" w:space="4" w:color="auto"/>
         </w:pBdr>
         <w:spacing w:after="0"/>
-        <w:rPr>
-          <w:lang w:val="en-US"/>
-        </w:rPr>
-      </w:pPr>
-      <w:r>
-        <w:rPr>
-          <w:lang w:val="en-US"/>
-        </w:rPr>
+      </w:pPr>
+      <w:r>
         <w:t xml:space="preserve">ON facility.id = </w:t>
       </w:r>
       <w:proofErr w:type="spellStart"/>
       <w:proofErr w:type="gramStart"/>
       <w:r>
-        <w:rPr>
-          <w:lang w:val="en-US"/>
-        </w:rPr>
         <w:t>oid.organisation</w:t>
       </w:r>
       <w:proofErr w:type="gramEnd"/>
       <w:r>
-        <w:rPr>
-          <w:lang w:val="en-US"/>
-        </w:rPr>
         <w:t>_unit_id</w:t>
       </w:r>
       <w:proofErr w:type="spellEnd"/>
@@ -1976,36 +1201,21 @@
           <w:right w:val="single" w:sz="4" w:space="4" w:color="auto"/>
         </w:pBdr>
         <w:spacing w:after="0"/>
-        <w:rPr>
-          <w:lang w:val="en-US"/>
-        </w:rPr>
-      </w:pPr>
-      <w:r>
-        <w:rPr>
-          <w:lang w:val="en-US"/>
-        </w:rPr>
+      </w:pPr>
+      <w:r>
         <w:t xml:space="preserve">WHERE </w:t>
       </w:r>
       <w:proofErr w:type="spellStart"/>
       <w:proofErr w:type="gramStart"/>
       <w:r>
-        <w:rPr>
-          <w:lang w:val="en-US"/>
-        </w:rPr>
         <w:t>facility.organisation</w:t>
       </w:r>
       <w:proofErr w:type="gramEnd"/>
       <w:r>
-        <w:rPr>
-          <w:lang w:val="en-US"/>
-        </w:rPr>
         <w:t>_unit_level_id</w:t>
       </w:r>
       <w:proofErr w:type="spellEnd"/>
       <w:r>
-        <w:rPr>
-          <w:lang w:val="en-US"/>
-        </w:rPr>
         <w:t xml:space="preserve"> =4 AND EXISTS(</w:t>
       </w:r>
     </w:p>
@@ -2018,22 +1228,13 @@
           <w:right w:val="single" w:sz="4" w:space="4" w:color="auto"/>
         </w:pBdr>
         <w:spacing w:after="0"/>
-        <w:rPr>
-          <w:lang w:val="en-US"/>
-        </w:rPr>
-      </w:pPr>
-      <w:r>
-        <w:rPr>
-          <w:lang w:val="en-US"/>
-        </w:rPr>
+      </w:pPr>
+      <w:r>
         <w:t xml:space="preserve">SELECT * FROM </w:t>
       </w:r>
       <w:proofErr w:type="spellStart"/>
       <w:proofErr w:type="gramStart"/>
       <w:r>
-        <w:rPr>
-          <w:lang w:val="en-US"/>
-        </w:rPr>
         <w:t>public.dblink</w:t>
       </w:r>
       <w:proofErr w:type="spellEnd"/>
@@ -2048,28 +1249,16 @@
           <w:right w:val="single" w:sz="4" w:space="4" w:color="auto"/>
         </w:pBdr>
         <w:spacing w:after="0"/>
-        <w:rPr>
-          <w:lang w:val="en-US"/>
-        </w:rPr>
-      </w:pPr>
-      <w:r>
-        <w:rPr>
-          <w:lang w:val="en-US"/>
-        </w:rPr>
+      </w:pPr>
+      <w:r>
         <w:t>('</w:t>
       </w:r>
       <w:proofErr w:type="spellStart"/>
       <w:r>
-        <w:rPr>
-          <w:lang w:val="en-US"/>
-        </w:rPr>
         <w:t>lamis</w:t>
       </w:r>
       <w:proofErr w:type="spellEnd"/>
       <w:r>
-        <w:rPr>
-          <w:lang w:val="en-US"/>
-        </w:rPr>
         <w:t>',</w:t>
       </w:r>
     </w:p>
@@ -2082,14 +1271,8 @@
           <w:right w:val="single" w:sz="4" w:space="4" w:color="auto"/>
         </w:pBdr>
         <w:spacing w:after="0"/>
-        <w:rPr>
-          <w:lang w:val="en-US"/>
-        </w:rPr>
-      </w:pPr>
-      <w:r>
-        <w:rPr>
-          <w:lang w:val="en-US"/>
-        </w:rPr>
+      </w:pPr>
+      <w:r>
         <w:t xml:space="preserve">'SELECT DISTINCT </w:t>
       </w:r>
     </w:p>
@@ -2102,14 +1285,8 @@
           <w:right w:val="single" w:sz="4" w:space="4" w:color="auto"/>
         </w:pBdr>
         <w:spacing w:after="0"/>
-        <w:rPr>
-          <w:lang w:val="en-US"/>
-        </w:rPr>
-      </w:pPr>
-      <w:r>
-        <w:rPr>
-          <w:lang w:val="en-US"/>
-        </w:rPr>
+      </w:pPr>
+      <w:r>
         <w:tab/>
         <w:t xml:space="preserve">fc.id as id, </w:t>
       </w:r>
@@ -2123,29 +1300,17 @@
           <w:right w:val="single" w:sz="4" w:space="4" w:color="auto"/>
         </w:pBdr>
         <w:spacing w:after="0"/>
-        <w:rPr>
-          <w:lang w:val="en-US"/>
-        </w:rPr>
-      </w:pPr>
-      <w:r>
-        <w:rPr>
-          <w:lang w:val="en-US"/>
-        </w:rPr>
+      </w:pPr>
+      <w:r>
         <w:tab/>
         <w:t xml:space="preserve">fc.name AS </w:t>
       </w:r>
       <w:proofErr w:type="spellStart"/>
       <w:r>
-        <w:rPr>
-          <w:lang w:val="en-US"/>
-        </w:rPr>
         <w:t>facility_name</w:t>
       </w:r>
       <w:proofErr w:type="spellEnd"/>
       <w:r>
-        <w:rPr>
-          <w:lang w:val="en-US"/>
-        </w:rPr>
         <w:t>,</w:t>
       </w:r>
     </w:p>
@@ -2158,29 +1323,17 @@
           <w:right w:val="single" w:sz="4" w:space="4" w:color="auto"/>
         </w:pBdr>
         <w:spacing w:after="0"/>
-        <w:rPr>
-          <w:lang w:val="en-US"/>
-        </w:rPr>
-      </w:pPr>
-      <w:r>
-        <w:rPr>
-          <w:lang w:val="en-US"/>
-        </w:rPr>
+      </w:pPr>
+      <w:r>
         <w:tab/>
         <w:t xml:space="preserve">lg.name AS </w:t>
       </w:r>
       <w:proofErr w:type="spellStart"/>
       <w:r>
-        <w:rPr>
-          <w:lang w:val="en-US"/>
-        </w:rPr>
         <w:t>lga_name</w:t>
       </w:r>
       <w:proofErr w:type="spellEnd"/>
       <w:r>
-        <w:rPr>
-          <w:lang w:val="en-US"/>
-        </w:rPr>
         <w:t xml:space="preserve">, </w:t>
       </w:r>
     </w:p>
@@ -2193,43 +1346,25 @@
           <w:right w:val="single" w:sz="4" w:space="4" w:color="auto"/>
         </w:pBdr>
         <w:spacing w:after="0"/>
-        <w:rPr>
-          <w:lang w:val="en-US"/>
-        </w:rPr>
-      </w:pPr>
-      <w:r>
-        <w:rPr>
-          <w:lang w:val="en-US"/>
-        </w:rPr>
+      </w:pPr>
+      <w:r>
         <w:tab/>
       </w:r>
       <w:proofErr w:type="spellStart"/>
       <w:proofErr w:type="gramStart"/>
       <w:r>
-        <w:rPr>
-          <w:lang w:val="en-US"/>
-        </w:rPr>
         <w:t>nf.datim</w:t>
       </w:r>
       <w:proofErr w:type="gramEnd"/>
       <w:r>
-        <w:rPr>
-          <w:lang w:val="en-US"/>
-        </w:rPr>
         <w:t>_id</w:t>
       </w:r>
       <w:proofErr w:type="spellEnd"/>
       <w:r>
-        <w:rPr>
-          <w:lang w:val="en-US"/>
-        </w:rPr>
         <w:t xml:space="preserve"> AS </w:t>
       </w:r>
       <w:proofErr w:type="spellStart"/>
       <w:r>
-        <w:rPr>
-          <w:lang w:val="en-US"/>
-        </w:rPr>
         <w:t>datim_id</w:t>
       </w:r>
       <w:proofErr w:type="spellEnd"/>
@@ -2243,37 +1378,22 @@
           <w:right w:val="single" w:sz="4" w:space="4" w:color="auto"/>
         </w:pBdr>
         <w:spacing w:after="0"/>
-        <w:rPr>
-          <w:lang w:val="en-US"/>
-        </w:rPr>
-      </w:pPr>
-      <w:r>
-        <w:rPr>
-          <w:lang w:val="en-US"/>
-        </w:rPr>
+      </w:pPr>
+      <w:r>
         <w:t xml:space="preserve"> FROM </w:t>
       </w:r>
       <w:proofErr w:type="spellStart"/>
       <w:proofErr w:type="gramStart"/>
       <w:r>
-        <w:rPr>
-          <w:lang w:val="en-US"/>
-        </w:rPr>
         <w:t>public.patient</w:t>
       </w:r>
       <w:proofErr w:type="spellEnd"/>
       <w:proofErr w:type="gramEnd"/>
       <w:r>
-        <w:rPr>
-          <w:lang w:val="en-US"/>
-        </w:rPr>
         <w:t xml:space="preserve"> </w:t>
       </w:r>
       <w:proofErr w:type="spellStart"/>
       <w:r>
-        <w:rPr>
-          <w:lang w:val="en-US"/>
-        </w:rPr>
         <w:t>ps</w:t>
       </w:r>
       <w:proofErr w:type="spellEnd"/>
@@ -2287,14 +1407,8 @@
           <w:right w:val="single" w:sz="4" w:space="4" w:color="auto"/>
         </w:pBdr>
         <w:spacing w:after="0"/>
-        <w:rPr>
-          <w:lang w:val="en-US"/>
-        </w:rPr>
-      </w:pPr>
-      <w:r>
-        <w:rPr>
-          <w:lang w:val="en-US"/>
-        </w:rPr>
+      </w:pPr>
+      <w:r>
         <w:t xml:space="preserve"> INNER JOIN facility fc</w:t>
       </w:r>
     </w:p>
@@ -2307,14 +1421,8 @@
           <w:right w:val="single" w:sz="4" w:space="4" w:color="auto"/>
         </w:pBdr>
         <w:spacing w:after="0"/>
-        <w:rPr>
-          <w:lang w:val="en-US"/>
-        </w:rPr>
-      </w:pPr>
-      <w:r>
-        <w:rPr>
-          <w:lang w:val="en-US"/>
-        </w:rPr>
+      </w:pPr>
+      <w:r>
         <w:t xml:space="preserve">  ON ps.facility_id=fc.id</w:t>
       </w:r>
     </w:p>
@@ -2327,28 +1435,16 @@
           <w:right w:val="single" w:sz="4" w:space="4" w:color="auto"/>
         </w:pBdr>
         <w:spacing w:after="0"/>
-        <w:rPr>
-          <w:lang w:val="en-US"/>
-        </w:rPr>
-      </w:pPr>
-      <w:r>
-        <w:rPr>
-          <w:lang w:val="en-US"/>
-        </w:rPr>
+      </w:pPr>
+      <w:r>
         <w:t xml:space="preserve"> INNER JOIN </w:t>
       </w:r>
       <w:proofErr w:type="spellStart"/>
       <w:r>
-        <w:rPr>
-          <w:lang w:val="en-US"/>
-        </w:rPr>
         <w:t>lga</w:t>
       </w:r>
       <w:proofErr w:type="spellEnd"/>
       <w:r>
-        <w:rPr>
-          <w:lang w:val="en-US"/>
-        </w:rPr>
         <w:t xml:space="preserve"> lg</w:t>
       </w:r>
     </w:p>
@@ -2361,14 +1457,8 @@
           <w:right w:val="single" w:sz="4" w:space="4" w:color="auto"/>
         </w:pBdr>
         <w:spacing w:after="0"/>
-        <w:rPr>
-          <w:lang w:val="en-US"/>
-        </w:rPr>
-      </w:pPr>
-      <w:r>
-        <w:rPr>
-          <w:lang w:val="en-US"/>
-        </w:rPr>
+      </w:pPr>
+      <w:r>
         <w:t xml:space="preserve">  ON fc.lga_id=lg.id</w:t>
       </w:r>
     </w:p>
@@ -2381,35 +1471,20 @@
           <w:right w:val="single" w:sz="4" w:space="4" w:color="auto"/>
         </w:pBdr>
         <w:spacing w:after="0"/>
-        <w:rPr>
-          <w:lang w:val="en-US"/>
-        </w:rPr>
-      </w:pPr>
-      <w:r>
-        <w:rPr>
-          <w:lang w:val="en-US"/>
-        </w:rPr>
+      </w:pPr>
+      <w:r>
         <w:t xml:space="preserve">INNER JOIN </w:t>
       </w:r>
       <w:proofErr w:type="spellStart"/>
       <w:r>
-        <w:rPr>
-          <w:lang w:val="en-US"/>
-        </w:rPr>
         <w:t>ndr_facility</w:t>
       </w:r>
       <w:proofErr w:type="spellEnd"/>
       <w:r>
-        <w:rPr>
-          <w:lang w:val="en-US"/>
-        </w:rPr>
         <w:t xml:space="preserve"> </w:t>
       </w:r>
       <w:proofErr w:type="spellStart"/>
       <w:r>
-        <w:rPr>
-          <w:lang w:val="en-US"/>
-        </w:rPr>
         <w:t>nf</w:t>
       </w:r>
       <w:proofErr w:type="spellEnd"/>
@@ -2423,36 +1498,21 @@
           <w:right w:val="single" w:sz="4" w:space="4" w:color="auto"/>
         </w:pBdr>
         <w:spacing w:after="0"/>
-        <w:rPr>
-          <w:lang w:val="en-US"/>
-        </w:rPr>
-      </w:pPr>
-      <w:r>
-        <w:rPr>
-          <w:lang w:val="en-US"/>
-        </w:rPr>
+      </w:pPr>
+      <w:r>
         <w:t xml:space="preserve">  ON nf.id=</w:t>
       </w:r>
       <w:proofErr w:type="spellStart"/>
       <w:proofErr w:type="gramStart"/>
       <w:r>
-        <w:rPr>
-          <w:lang w:val="en-US"/>
-        </w:rPr>
         <w:t>ps.facility</w:t>
       </w:r>
       <w:proofErr w:type="gramEnd"/>
       <w:r>
-        <w:rPr>
-          <w:lang w:val="en-US"/>
-        </w:rPr>
         <w:t>_id</w:t>
       </w:r>
       <w:proofErr w:type="spellEnd"/>
       <w:r>
-        <w:rPr>
-          <w:lang w:val="en-US"/>
-        </w:rPr>
         <w:t>'</w:t>
       </w:r>
     </w:p>
@@ -2465,14 +1525,8 @@
           <w:right w:val="single" w:sz="4" w:space="4" w:color="auto"/>
         </w:pBdr>
         <w:spacing w:after="0"/>
-        <w:rPr>
-          <w:lang w:val="en-US"/>
-        </w:rPr>
-      </w:pPr>
-      <w:r>
-        <w:rPr>
-          <w:lang w:val="en-US"/>
-        </w:rPr>
+      </w:pPr>
+      <w:r>
         <w:t xml:space="preserve"> </w:t>
       </w:r>
     </w:p>
@@ -2485,21 +1539,12 @@
           <w:right w:val="single" w:sz="4" w:space="4" w:color="auto"/>
         </w:pBdr>
         <w:spacing w:after="0"/>
-        <w:rPr>
-          <w:lang w:val="en-US"/>
-        </w:rPr>
-      </w:pPr>
-      <w:r>
-        <w:rPr>
-          <w:lang w:val="en-US"/>
-        </w:rPr>
+      </w:pPr>
+      <w:r>
         <w:t xml:space="preserve">) AS </w:t>
       </w:r>
       <w:proofErr w:type="gramStart"/>
       <w:r>
-        <w:rPr>
-          <w:lang w:val="en-US"/>
-        </w:rPr>
         <w:t>l(</w:t>
       </w:r>
       <w:proofErr w:type="gramEnd"/>
@@ -2513,20 +1558,11 @@
           <w:right w:val="single" w:sz="4" w:space="4" w:color="auto"/>
         </w:pBdr>
         <w:spacing w:after="0"/>
-        <w:rPr>
-          <w:lang w:val="en-US"/>
-        </w:rPr>
-      </w:pPr>
-      <w:r>
-        <w:rPr>
-          <w:lang w:val="en-US"/>
-        </w:rPr>
+      </w:pPr>
+      <w:r>
         <w:tab/>
       </w:r>
       <w:r>
-        <w:rPr>
-          <w:lang w:val="en-US"/>
-        </w:rPr>
         <w:tab/>
         <w:t>id INTEGER,</w:t>
       </w:r>
@@ -2540,34 +1576,19 @@
           <w:right w:val="single" w:sz="4" w:space="4" w:color="auto"/>
         </w:pBdr>
         <w:spacing w:after="0"/>
-        <w:rPr>
-          <w:lang w:val="en-US"/>
-        </w:rPr>
-      </w:pPr>
-      <w:r>
-        <w:rPr>
-          <w:lang w:val="en-US"/>
-        </w:rPr>
+      </w:pPr>
+      <w:r>
         <w:tab/>
       </w:r>
       <w:r>
-        <w:rPr>
-          <w:lang w:val="en-US"/>
-        </w:rPr>
         <w:tab/>
       </w:r>
       <w:proofErr w:type="spellStart"/>
       <w:r>
-        <w:rPr>
-          <w:lang w:val="en-US"/>
-        </w:rPr>
         <w:t>facility_name</w:t>
       </w:r>
       <w:proofErr w:type="spellEnd"/>
       <w:r>
-        <w:rPr>
-          <w:lang w:val="en-US"/>
-        </w:rPr>
         <w:t xml:space="preserve"> VARCHAR,</w:t>
       </w:r>
     </w:p>
@@ -2580,34 +1601,19 @@
           <w:right w:val="single" w:sz="4" w:space="4" w:color="auto"/>
         </w:pBdr>
         <w:spacing w:after="0"/>
-        <w:rPr>
-          <w:lang w:val="en-US"/>
-        </w:rPr>
-      </w:pPr>
-      <w:r>
-        <w:rPr>
-          <w:lang w:val="en-US"/>
-        </w:rPr>
+      </w:pPr>
+      <w:r>
         <w:tab/>
       </w:r>
       <w:r>
-        <w:rPr>
-          <w:lang w:val="en-US"/>
-        </w:rPr>
         <w:tab/>
       </w:r>
       <w:proofErr w:type="spellStart"/>
       <w:r>
-        <w:rPr>
-          <w:lang w:val="en-US"/>
-        </w:rPr>
         <w:t>lga_name</w:t>
       </w:r>
       <w:proofErr w:type="spellEnd"/>
       <w:r>
-        <w:rPr>
-          <w:lang w:val="en-US"/>
-        </w:rPr>
         <w:t xml:space="preserve"> VARCHAR,</w:t>
       </w:r>
     </w:p>
@@ -2620,34 +1626,19 @@
           <w:right w:val="single" w:sz="4" w:space="4" w:color="auto"/>
         </w:pBdr>
         <w:spacing w:after="0"/>
-        <w:rPr>
-          <w:lang w:val="en-US"/>
-        </w:rPr>
-      </w:pPr>
-      <w:r>
-        <w:rPr>
-          <w:lang w:val="en-US"/>
-        </w:rPr>
+      </w:pPr>
+      <w:r>
         <w:tab/>
       </w:r>
       <w:r>
-        <w:rPr>
-          <w:lang w:val="en-US"/>
-        </w:rPr>
         <w:tab/>
       </w:r>
       <w:proofErr w:type="spellStart"/>
       <w:r>
-        <w:rPr>
-          <w:lang w:val="en-US"/>
-        </w:rPr>
         <w:t>datim_id</w:t>
       </w:r>
       <w:proofErr w:type="spellEnd"/>
       <w:r>
-        <w:rPr>
-          <w:lang w:val="en-US"/>
-        </w:rPr>
         <w:t xml:space="preserve"> VARCHAR</w:t>
       </w:r>
     </w:p>
@@ -2660,14 +1651,8 @@
           <w:right w:val="single" w:sz="4" w:space="4" w:color="auto"/>
         </w:pBdr>
         <w:spacing w:after="0"/>
-        <w:rPr>
-          <w:lang w:val="en-US"/>
-        </w:rPr>
-      </w:pPr>
-      <w:r>
-        <w:rPr>
-          <w:lang w:val="en-US"/>
-        </w:rPr>
+      </w:pPr>
+      <w:r>
         <w:tab/>
         <w:t>)</w:t>
       </w:r>
@@ -2681,37 +1666,22 @@
           <w:right w:val="single" w:sz="4" w:space="4" w:color="auto"/>
         </w:pBdr>
         <w:spacing w:after="0"/>
-        <w:rPr>
-          <w:lang w:val="en-US"/>
-        </w:rPr>
-      </w:pPr>
-      <w:r>
-        <w:rPr>
-          <w:lang w:val="en-US"/>
-        </w:rPr>
+      </w:pPr>
+      <w:r>
         <w:t xml:space="preserve">WHERE </w:t>
       </w:r>
       <w:proofErr w:type="spellStart"/>
       <w:proofErr w:type="gramStart"/>
       <w:r>
-        <w:rPr>
-          <w:lang w:val="en-US"/>
-        </w:rPr>
         <w:t>oid.code</w:t>
       </w:r>
       <w:proofErr w:type="spellEnd"/>
       <w:proofErr w:type="gramEnd"/>
       <w:r>
-        <w:rPr>
-          <w:lang w:val="en-US"/>
-        </w:rPr>
         <w:t>=</w:t>
       </w:r>
       <w:proofErr w:type="spellStart"/>
       <w:r>
-        <w:rPr>
-          <w:lang w:val="en-US"/>
-        </w:rPr>
         <w:t>datim_id</w:t>
       </w:r>
       <w:proofErr w:type="spellEnd"/>
@@ -2725,14 +1695,8 @@
           <w:right w:val="single" w:sz="4" w:space="4" w:color="auto"/>
         </w:pBdr>
         <w:spacing w:after="0"/>
-        <w:rPr>
-          <w:lang w:val="en-US"/>
-        </w:rPr>
-      </w:pPr>
-      <w:r>
-        <w:rPr>
-          <w:lang w:val="en-US"/>
-        </w:rPr>
+      </w:pPr>
+      <w:r>
         <w:t>)</w:t>
       </w:r>
     </w:p>
@@ -2745,37 +1709,19 @@
           <w:right w:val="single" w:sz="4" w:space="4" w:color="auto"/>
         </w:pBdr>
         <w:spacing w:after="0"/>
-        <w:rPr>
-          <w:lang w:val="en-US"/>
-        </w:rPr>
-      </w:pPr>
-      <w:r>
-        <w:rPr>
-          <w:lang w:val="en-US"/>
-        </w:rPr>
+      </w:pPr>
+      <w:r>
         <w:t>ORDER BY facility.id ASC</w:t>
       </w:r>
     </w:p>
-    <w:p>
-      <w:pPr>
-        <w:rPr>
-          <w:lang w:val="en-US"/>
-        </w:rPr>
-      </w:pPr>
-    </w:p>
-    <w:p>
-      <w:pPr>
-        <w:rPr>
-          <w:lang w:val="en-US"/>
-        </w:rPr>
-      </w:pPr>
+    <w:p/>
+    <w:p>
       <w:r>
         <w:rPr>
           <w:b/>
           <w:bCs/>
           <w:sz w:val="28"/>
           <w:szCs w:val="28"/>
-          <w:lang w:val="en-US"/>
         </w:rPr>
         <w:t xml:space="preserve">Step </w:t>
       </w:r>
@@ -2785,7 +1731,6 @@
           <w:bCs/>
           <w:sz w:val="28"/>
           <w:szCs w:val="28"/>
-          <w:lang w:val="en-US"/>
         </w:rPr>
         <w:t>4</w:t>
       </w:r>
@@ -2795,54 +1740,32 @@
           <w:bCs/>
           <w:sz w:val="28"/>
           <w:szCs w:val="28"/>
-          <w:lang w:val="en-US"/>
         </w:rPr>
         <w:t>:</w:t>
       </w:r>
       <w:r>
-        <w:rPr>
-          <w:lang w:val="en-US"/>
-        </w:rPr>
         <w:t xml:space="preserve"> Add your database configuration to the bat file. The bat file can be found in the root folder of the migration folder. For example, the </w:t>
       </w:r>
       <w:proofErr w:type="spellStart"/>
       <w:r>
-        <w:rPr>
-          <w:lang w:val="en-US"/>
-        </w:rPr>
         <w:t>patient</w:t>
       </w:r>
       <w:r>
-        <w:rPr>
-          <w:lang w:val="en-US"/>
-        </w:rPr>
         <w:t>_person</w:t>
       </w:r>
       <w:proofErr w:type="spellEnd"/>
       <w:r>
-        <w:rPr>
-          <w:lang w:val="en-US"/>
-        </w:rPr>
         <w:t xml:space="preserve"> migration bat file will be found in the </w:t>
       </w:r>
       <w:proofErr w:type="spellStart"/>
       <w:r>
-        <w:rPr>
-          <w:lang w:val="en-US"/>
-        </w:rPr>
         <w:t>patient</w:t>
       </w:r>
       <w:r>
-        <w:rPr>
-          <w:lang w:val="en-US"/>
-        </w:rPr>
         <w:t>_person</w:t>
       </w:r>
       <w:proofErr w:type="spellEnd"/>
       <w:r>
-        <w:rPr>
-          <w:lang w:val="en-US"/>
-        </w:rPr>
         <w:t xml:space="preserve"> migration root folder (</w:t>
       </w:r>
       <w:r>
@@ -2852,7 +1775,6 @@
           <w:color w:val="24292E"/>
           <w:sz w:val="21"/>
           <w:szCs w:val="21"/>
-          <w:lang w:val="en-US"/>
         </w:rPr>
         <w:t>P</w:t>
       </w:r>
@@ -2873,7 +1795,6 @@
           <w:color w:val="24292E"/>
           <w:sz w:val="21"/>
           <w:szCs w:val="21"/>
-          <w:lang w:val="en-US"/>
         </w:rPr>
         <w:t>P</w:t>
       </w:r>
@@ -2884,7 +1805,6 @@
           <w:color w:val="24292E"/>
           <w:sz w:val="21"/>
           <w:szCs w:val="21"/>
-          <w:lang w:val="en-US"/>
         </w:rPr>
         <w:t>erson</w:t>
       </w:r>
@@ -2899,9 +1819,6 @@
         <w:t>.bat</w:t>
       </w:r>
       <w:r>
-        <w:rPr>
-          <w:lang w:val="en-US"/>
-        </w:rPr>
         <w:t>).</w:t>
       </w:r>
     </w:p>
@@ -2918,6 +1835,7 @@
         <w:rPr>
           <w:noProof/>
         </w:rPr>
+        <w:lastRenderedPageBreak/>
         <w:drawing>
           <wp:inline distT="0" distB="0" distL="0" distR="0" wp14:anchorId="1DDE5612" wp14:editId="7E4A2DC6">
             <wp:extent cx="5731510" cy="2321560"/>
@@ -2992,7 +1910,6 @@
         <w:rPr>
           <w:rFonts w:eastAsia="Times New Roman" w:cstheme="minorHAnsi"/>
           <w:color w:val="24292E"/>
-          <w:lang w:val="en-US"/>
         </w:rPr>
       </w:pPr>
     </w:p>
@@ -3020,7 +1937,6 @@
         <w:rPr>
           <w:rFonts w:eastAsia="Times New Roman" w:cstheme="minorHAnsi"/>
           <w:color w:val="24292E"/>
-          <w:lang w:val="en-US"/>
         </w:rPr>
       </w:pPr>
     </w:p>
@@ -3048,14 +1964,12 @@
         <w:rPr>
           <w:rFonts w:eastAsia="Times New Roman" w:cstheme="minorHAnsi"/>
           <w:color w:val="24292E"/>
-          <w:lang w:val="en-US"/>
         </w:rPr>
       </w:pPr>
       <w:r>
         <w:rPr>
           <w:rFonts w:eastAsia="Times New Roman" w:cstheme="minorHAnsi"/>
           <w:color w:val="24292E"/>
-          <w:lang w:val="en-US"/>
         </w:rPr>
         <w:t>Edit and add the following to the end of the bat file</w:t>
       </w:r>
@@ -3088,7 +2002,6 @@
           <w:color w:val="24292E"/>
           <w:sz w:val="20"/>
           <w:szCs w:val="20"/>
-          <w:lang/>
         </w:rPr>
       </w:pPr>
       <w:r>
@@ -3099,10 +2012,10 @@
           <w:color w:val="24292E"/>
           <w:sz w:val="20"/>
           <w:szCs w:val="20"/>
-          <w:lang/>
-        </w:rPr>
-        <w:t>--context_param LAMISPlus_Login=postgres --context_param</w:t>
-      </w:r>
+        </w:rPr>
+        <w:t>--</w:t>
+      </w:r>
+      <w:proofErr w:type="spellStart"/>
       <w:r>
         <w:rPr>
           <w:rFonts w:eastAsia="Times New Roman" w:cstheme="minorHAnsi"/>
@@ -3111,10 +2024,22 @@
           <w:color w:val="24292E"/>
           <w:sz w:val="20"/>
           <w:szCs w:val="20"/>
-          <w:lang w:val="en-US"/>
+        </w:rPr>
+        <w:t>context_param</w:t>
+      </w:r>
+      <w:proofErr w:type="spellEnd"/>
+      <w:r>
+        <w:rPr>
+          <w:rFonts w:eastAsia="Times New Roman" w:cstheme="minorHAnsi"/>
+          <w:i/>
+          <w:iCs/>
+          <w:color w:val="24292E"/>
+          <w:sz w:val="20"/>
+          <w:szCs w:val="20"/>
         </w:rPr>
         <w:t xml:space="preserve"> </w:t>
       </w:r>
+      <w:proofErr w:type="spellStart"/>
       <w:r>
         <w:rPr>
           <w:rFonts w:eastAsia="Times New Roman" w:cstheme="minorHAnsi"/>
@@ -3123,9 +2048,308 @@
           <w:color w:val="24292E"/>
           <w:sz w:val="20"/>
           <w:szCs w:val="20"/>
-          <w:lang/>
-        </w:rPr>
-        <w:t>LAMISPlus_Password=postgres --context_param LAMISPlus_Database=lamisplus --context_param LAMIS3_Login=postgres --context_param LAMIS3_Password=postgres --context_param LAMIS3_Database=lamis3</w:t>
+        </w:rPr>
+        <w:t>LAMISPlus_Login</w:t>
+      </w:r>
+      <w:proofErr w:type="spellEnd"/>
+      <w:r>
+        <w:rPr>
+          <w:rFonts w:eastAsia="Times New Roman" w:cstheme="minorHAnsi"/>
+          <w:i/>
+          <w:iCs/>
+          <w:color w:val="24292E"/>
+          <w:sz w:val="20"/>
+          <w:szCs w:val="20"/>
+        </w:rPr>
+        <w:t>=</w:t>
+      </w:r>
+      <w:proofErr w:type="spellStart"/>
+      <w:r>
+        <w:rPr>
+          <w:rFonts w:eastAsia="Times New Roman" w:cstheme="minorHAnsi"/>
+          <w:i/>
+          <w:iCs/>
+          <w:color w:val="24292E"/>
+          <w:sz w:val="20"/>
+          <w:szCs w:val="20"/>
+        </w:rPr>
+        <w:t>postgres</w:t>
+      </w:r>
+      <w:proofErr w:type="spellEnd"/>
+      <w:r>
+        <w:rPr>
+          <w:rFonts w:eastAsia="Times New Roman" w:cstheme="minorHAnsi"/>
+          <w:i/>
+          <w:iCs/>
+          <w:color w:val="24292E"/>
+          <w:sz w:val="20"/>
+          <w:szCs w:val="20"/>
+        </w:rPr>
+        <w:t xml:space="preserve"> --</w:t>
+      </w:r>
+      <w:proofErr w:type="spellStart"/>
+      <w:r>
+        <w:rPr>
+          <w:rFonts w:eastAsia="Times New Roman" w:cstheme="minorHAnsi"/>
+          <w:i/>
+          <w:iCs/>
+          <w:color w:val="24292E"/>
+          <w:sz w:val="20"/>
+          <w:szCs w:val="20"/>
+        </w:rPr>
+        <w:t>context_param</w:t>
+      </w:r>
+      <w:proofErr w:type="spellEnd"/>
+      <w:r>
+        <w:rPr>
+          <w:rFonts w:eastAsia="Times New Roman" w:cstheme="minorHAnsi"/>
+          <w:i/>
+          <w:iCs/>
+          <w:color w:val="24292E"/>
+          <w:sz w:val="20"/>
+          <w:szCs w:val="20"/>
+        </w:rPr>
+        <w:t xml:space="preserve"> </w:t>
+      </w:r>
+      <w:proofErr w:type="spellStart"/>
+      <w:r>
+        <w:rPr>
+          <w:rFonts w:eastAsia="Times New Roman" w:cstheme="minorHAnsi"/>
+          <w:i/>
+          <w:iCs/>
+          <w:color w:val="24292E"/>
+          <w:sz w:val="20"/>
+          <w:szCs w:val="20"/>
+        </w:rPr>
+        <w:t>LAMISPlus_Password</w:t>
+      </w:r>
+      <w:proofErr w:type="spellEnd"/>
+      <w:r>
+        <w:rPr>
+          <w:rFonts w:eastAsia="Times New Roman" w:cstheme="minorHAnsi"/>
+          <w:i/>
+          <w:iCs/>
+          <w:color w:val="24292E"/>
+          <w:sz w:val="20"/>
+          <w:szCs w:val="20"/>
+        </w:rPr>
+        <w:t>=</w:t>
+      </w:r>
+      <w:proofErr w:type="spellStart"/>
+      <w:r>
+        <w:rPr>
+          <w:rFonts w:eastAsia="Times New Roman" w:cstheme="minorHAnsi"/>
+          <w:i/>
+          <w:iCs/>
+          <w:color w:val="24292E"/>
+          <w:sz w:val="20"/>
+          <w:szCs w:val="20"/>
+        </w:rPr>
+        <w:t>postgres</w:t>
+      </w:r>
+      <w:proofErr w:type="spellEnd"/>
+      <w:r>
+        <w:rPr>
+          <w:rFonts w:eastAsia="Times New Roman" w:cstheme="minorHAnsi"/>
+          <w:i/>
+          <w:iCs/>
+          <w:color w:val="24292E"/>
+          <w:sz w:val="20"/>
+          <w:szCs w:val="20"/>
+        </w:rPr>
+        <w:t xml:space="preserve"> --</w:t>
+      </w:r>
+      <w:proofErr w:type="spellStart"/>
+      <w:r>
+        <w:rPr>
+          <w:rFonts w:eastAsia="Times New Roman" w:cstheme="minorHAnsi"/>
+          <w:i/>
+          <w:iCs/>
+          <w:color w:val="24292E"/>
+          <w:sz w:val="20"/>
+          <w:szCs w:val="20"/>
+        </w:rPr>
+        <w:t>context_param</w:t>
+      </w:r>
+      <w:proofErr w:type="spellEnd"/>
+      <w:r>
+        <w:rPr>
+          <w:rFonts w:eastAsia="Times New Roman" w:cstheme="minorHAnsi"/>
+          <w:i/>
+          <w:iCs/>
+          <w:color w:val="24292E"/>
+          <w:sz w:val="20"/>
+          <w:szCs w:val="20"/>
+        </w:rPr>
+        <w:t xml:space="preserve"> </w:t>
+      </w:r>
+      <w:proofErr w:type="spellStart"/>
+      <w:r>
+        <w:rPr>
+          <w:rFonts w:eastAsia="Times New Roman" w:cstheme="minorHAnsi"/>
+          <w:i/>
+          <w:iCs/>
+          <w:color w:val="24292E"/>
+          <w:sz w:val="20"/>
+          <w:szCs w:val="20"/>
+        </w:rPr>
+        <w:t>LAMISPlus_Database</w:t>
+      </w:r>
+      <w:proofErr w:type="spellEnd"/>
+      <w:r>
+        <w:rPr>
+          <w:rFonts w:eastAsia="Times New Roman" w:cstheme="minorHAnsi"/>
+          <w:i/>
+          <w:iCs/>
+          <w:color w:val="24292E"/>
+          <w:sz w:val="20"/>
+          <w:szCs w:val="20"/>
+        </w:rPr>
+        <w:t>=</w:t>
+      </w:r>
+      <w:proofErr w:type="spellStart"/>
+      <w:r>
+        <w:rPr>
+          <w:rFonts w:eastAsia="Times New Roman" w:cstheme="minorHAnsi"/>
+          <w:i/>
+          <w:iCs/>
+          <w:color w:val="24292E"/>
+          <w:sz w:val="20"/>
+          <w:szCs w:val="20"/>
+        </w:rPr>
+        <w:t>lamisplus</w:t>
+      </w:r>
+      <w:proofErr w:type="spellEnd"/>
+      <w:r>
+        <w:rPr>
+          <w:rFonts w:eastAsia="Times New Roman" w:cstheme="minorHAnsi"/>
+          <w:i/>
+          <w:iCs/>
+          <w:color w:val="24292E"/>
+          <w:sz w:val="20"/>
+          <w:szCs w:val="20"/>
+        </w:rPr>
+        <w:t xml:space="preserve"> --</w:t>
+      </w:r>
+      <w:proofErr w:type="spellStart"/>
+      <w:r>
+        <w:rPr>
+          <w:rFonts w:eastAsia="Times New Roman" w:cstheme="minorHAnsi"/>
+          <w:i/>
+          <w:iCs/>
+          <w:color w:val="24292E"/>
+          <w:sz w:val="20"/>
+          <w:szCs w:val="20"/>
+        </w:rPr>
+        <w:t>context_param</w:t>
+      </w:r>
+      <w:proofErr w:type="spellEnd"/>
+      <w:r>
+        <w:rPr>
+          <w:rFonts w:eastAsia="Times New Roman" w:cstheme="minorHAnsi"/>
+          <w:i/>
+          <w:iCs/>
+          <w:color w:val="24292E"/>
+          <w:sz w:val="20"/>
+          <w:szCs w:val="20"/>
+        </w:rPr>
+        <w:t xml:space="preserve"> LAMIS3_Login=</w:t>
+      </w:r>
+      <w:proofErr w:type="spellStart"/>
+      <w:r>
+        <w:rPr>
+          <w:rFonts w:eastAsia="Times New Roman" w:cstheme="minorHAnsi"/>
+          <w:i/>
+          <w:iCs/>
+          <w:color w:val="24292E"/>
+          <w:sz w:val="20"/>
+          <w:szCs w:val="20"/>
+        </w:rPr>
+        <w:t>postgres</w:t>
+      </w:r>
+      <w:proofErr w:type="spellEnd"/>
+      <w:r>
+        <w:rPr>
+          <w:rFonts w:eastAsia="Times New Roman" w:cstheme="minorHAnsi"/>
+          <w:i/>
+          <w:iCs/>
+          <w:color w:val="24292E"/>
+          <w:sz w:val="20"/>
+          <w:szCs w:val="20"/>
+        </w:rPr>
+        <w:t xml:space="preserve"> --</w:t>
+      </w:r>
+      <w:proofErr w:type="spellStart"/>
+      <w:r>
+        <w:rPr>
+          <w:rFonts w:eastAsia="Times New Roman" w:cstheme="minorHAnsi"/>
+          <w:i/>
+          <w:iCs/>
+          <w:color w:val="24292E"/>
+          <w:sz w:val="20"/>
+          <w:szCs w:val="20"/>
+        </w:rPr>
+        <w:t>context_param</w:t>
+      </w:r>
+      <w:proofErr w:type="spellEnd"/>
+      <w:r>
+        <w:rPr>
+          <w:rFonts w:eastAsia="Times New Roman" w:cstheme="minorHAnsi"/>
+          <w:i/>
+          <w:iCs/>
+          <w:color w:val="24292E"/>
+          <w:sz w:val="20"/>
+          <w:szCs w:val="20"/>
+        </w:rPr>
+        <w:t xml:space="preserve"> LAMIS3_Password=</w:t>
+      </w:r>
+      <w:proofErr w:type="spellStart"/>
+      <w:r>
+        <w:rPr>
+          <w:rFonts w:eastAsia="Times New Roman" w:cstheme="minorHAnsi"/>
+          <w:i/>
+          <w:iCs/>
+          <w:color w:val="24292E"/>
+          <w:sz w:val="20"/>
+          <w:szCs w:val="20"/>
+        </w:rPr>
+        <w:t>postgres</w:t>
+      </w:r>
+      <w:proofErr w:type="spellEnd"/>
+      <w:r>
+        <w:rPr>
+          <w:rFonts w:eastAsia="Times New Roman" w:cstheme="minorHAnsi"/>
+          <w:i/>
+          <w:iCs/>
+          <w:color w:val="24292E"/>
+          <w:sz w:val="20"/>
+          <w:szCs w:val="20"/>
+        </w:rPr>
+        <w:t xml:space="preserve"> --</w:t>
+      </w:r>
+      <w:proofErr w:type="spellStart"/>
+      <w:r>
+        <w:rPr>
+          <w:rFonts w:eastAsia="Times New Roman" w:cstheme="minorHAnsi"/>
+          <w:i/>
+          <w:iCs/>
+          <w:color w:val="24292E"/>
+          <w:sz w:val="20"/>
+          <w:szCs w:val="20"/>
+        </w:rPr>
+        <w:t>context_param</w:t>
+      </w:r>
+      <w:proofErr w:type="spellEnd"/>
+      <w:r>
+        <w:rPr>
+          <w:rFonts w:eastAsia="Times New Roman" w:cstheme="minorHAnsi"/>
+          <w:i/>
+          <w:iCs/>
+          <w:color w:val="24292E"/>
+          <w:sz w:val="20"/>
+          <w:szCs w:val="20"/>
+        </w:rPr>
+        <w:t xml:space="preserve"> LAMIS3_Database=lamis3</w:t>
       </w:r>
     </w:p>
     <w:p>
@@ -3142,7 +2366,6 @@
           <w:color w:val="24292E"/>
           <w:sz w:val="21"/>
           <w:szCs w:val="21"/>
-          <w:lang w:val="en-US"/>
         </w:rPr>
       </w:pPr>
       <w:r>
@@ -3151,7 +2374,6 @@
           <w:color w:val="24292E"/>
           <w:sz w:val="21"/>
           <w:szCs w:val="21"/>
-          <w:lang w:val="en-US"/>
         </w:rPr>
         <w:t xml:space="preserve">Once you have done this, the bat file will look like this - </w:t>
       </w:r>
@@ -3165,18 +2387,16 @@
           <w:color w:val="24292E"/>
           <w:sz w:val="20"/>
           <w:szCs w:val="20"/>
-          <w:lang w:val="en-US"/>
-        </w:rPr>
-      </w:pPr>
-      <w:r>
-        <w:rPr>
-          <w:rFonts w:cstheme="minorHAnsi"/>
-          <w:i/>
-          <w:iCs/>
-          <w:color w:val="24292E"/>
-          <w:sz w:val="20"/>
-          <w:szCs w:val="20"/>
-          <w:lang w:val="en-US"/>
+        </w:rPr>
+      </w:pPr>
+      <w:r>
+        <w:rPr>
+          <w:rFonts w:cstheme="minorHAnsi"/>
+          <w:i/>
+          <w:iCs/>
+          <w:color w:val="24292E"/>
+          <w:sz w:val="20"/>
+          <w:szCs w:val="20"/>
         </w:rPr>
         <w:t>%~d0</w:t>
       </w:r>
@@ -3190,18 +2410,16 @@
           <w:color w:val="24292E"/>
           <w:sz w:val="20"/>
           <w:szCs w:val="20"/>
-          <w:lang w:val="en-US"/>
-        </w:rPr>
-      </w:pPr>
-      <w:r>
-        <w:rPr>
-          <w:rFonts w:cstheme="minorHAnsi"/>
-          <w:i/>
-          <w:iCs/>
-          <w:color w:val="24292E"/>
-          <w:sz w:val="20"/>
-          <w:szCs w:val="20"/>
-          <w:lang w:val="en-US"/>
+        </w:rPr>
+      </w:pPr>
+      <w:r>
+        <w:rPr>
+          <w:rFonts w:cstheme="minorHAnsi"/>
+          <w:i/>
+          <w:iCs/>
+          <w:color w:val="24292E"/>
+          <w:sz w:val="20"/>
+          <w:szCs w:val="20"/>
         </w:rPr>
         <w:t>cd %~dp0</w:t>
       </w:r>
@@ -3215,18 +2433,16 @@
           <w:color w:val="24292E"/>
           <w:sz w:val="20"/>
           <w:szCs w:val="20"/>
-          <w:lang w:val="en-US"/>
-        </w:rPr>
-      </w:pPr>
-      <w:r>
-        <w:rPr>
-          <w:rFonts w:cstheme="minorHAnsi"/>
-          <w:i/>
-          <w:iCs/>
-          <w:color w:val="24292E"/>
-          <w:sz w:val="20"/>
-          <w:szCs w:val="20"/>
-          <w:lang w:val="en-US"/>
+        </w:rPr>
+      </w:pPr>
+      <w:r>
+        <w:rPr>
+          <w:rFonts w:cstheme="minorHAnsi"/>
+          <w:i/>
+          <w:iCs/>
+          <w:color w:val="24292E"/>
+          <w:sz w:val="20"/>
+          <w:szCs w:val="20"/>
         </w:rPr>
         <w:t>java -Dtalend.component.manager.m2.repository="%cd%/../lib" -Xms256M -Xmx1024M -cp .;../lib/routines.jar;../lib/log4j-jcl-2.12.1.jar;../lib/log4j-slf4j-impl-2.12.1.jar;../lib/log4j-api-2.12.1.jar;../lib/log4j-core-2.12.1.jar;../lib/log4j-1.2-api-2.12.1.jar;../lib/commons-collections-3.2.2.jar;../lib/commons-lang-2.6.jar;../lib/commons-logging-1.1.1.jar;../lib/jaxen-1.1.6.jar;../lib/postgresql-42.2.9.jar;../lib/commons-beanutils-1.8.3.jar;../lib/slf4j-api-1.7.25.jar;../lib/accessors-smart-1.1.jar;../lib/ezmorph-1.0.6.jar;../lib/json-lib-2.4.5-talend.jar;../lib/json-path-2.1.0.jar;../lib/json-smart-2.2.1.jar;../lib/jboss-serialization.jar;../lib/xom-1.2.7.jar;../lib/advancedPersistentLookupLib-1.2.jar;../lib/dom4j-2.1.1.jar;../lib/external_sort.jar;../lib/trove.jar;../lib/crypto-utils.jar;patient_person_6_0.jar; lamisplus_etl.patient_person_6_0.Patient_Person</w:t>
       </w:r>
@@ -3238,19 +2454,19 @@
           <w:color w:val="24292E"/>
           <w:sz w:val="20"/>
           <w:szCs w:val="20"/>
-          <w:lang w:val="en-US"/>
         </w:rPr>
         <w:t xml:space="preserve"> </w:t>
       </w:r>
       <w:r>
         <w:rPr>
           <w:rFonts w:cstheme="minorHAnsi"/>
-          <w:i/>
-          <w:iCs/>
-          <w:color w:val="24292E"/>
-          <w:sz w:val="20"/>
-          <w:szCs w:val="20"/>
-          <w:lang w:val="en-US"/>
+          <w:b/>
+          <w:bCs/>
+          <w:i/>
+          <w:iCs/>
+          <w:color w:val="4472C4" w:themeColor="accent1"/>
+          <w:sz w:val="20"/>
+          <w:szCs w:val="20"/>
         </w:rPr>
         <w:t>--context=Default --</w:t>
       </w:r>
@@ -3258,12 +2474,13 @@
       <w:r>
         <w:rPr>
           <w:rFonts w:cstheme="minorHAnsi"/>
-          <w:i/>
-          <w:iCs/>
-          <w:color w:val="24292E"/>
-          <w:sz w:val="20"/>
-          <w:szCs w:val="20"/>
-          <w:lang w:val="en-US"/>
+          <w:b/>
+          <w:bCs/>
+          <w:i/>
+          <w:iCs/>
+          <w:color w:val="4472C4" w:themeColor="accent1"/>
+          <w:sz w:val="20"/>
+          <w:szCs w:val="20"/>
         </w:rPr>
         <w:t>context_param</w:t>
       </w:r>
@@ -3271,12 +2488,13 @@
       <w:r>
         <w:rPr>
           <w:rFonts w:cstheme="minorHAnsi"/>
-          <w:i/>
-          <w:iCs/>
-          <w:color w:val="24292E"/>
-          <w:sz w:val="20"/>
-          <w:szCs w:val="20"/>
-          <w:lang w:val="en-US"/>
+          <w:b/>
+          <w:bCs/>
+          <w:i/>
+          <w:iCs/>
+          <w:color w:val="4472C4" w:themeColor="accent1"/>
+          <w:sz w:val="20"/>
+          <w:szCs w:val="20"/>
         </w:rPr>
         <w:t xml:space="preserve"> </w:t>
       </w:r>
@@ -3284,12 +2502,13 @@
       <w:r>
         <w:rPr>
           <w:rFonts w:cstheme="minorHAnsi"/>
-          <w:i/>
-          <w:iCs/>
-          <w:color w:val="24292E"/>
-          <w:sz w:val="20"/>
-          <w:szCs w:val="20"/>
-          <w:lang w:val="en-US"/>
+          <w:b/>
+          <w:bCs/>
+          <w:i/>
+          <w:iCs/>
+          <w:color w:val="4472C4" w:themeColor="accent1"/>
+          <w:sz w:val="20"/>
+          <w:szCs w:val="20"/>
         </w:rPr>
         <w:t>LAMISPlus_Login</w:t>
       </w:r>
@@ -3297,12 +2516,13 @@
       <w:r>
         <w:rPr>
           <w:rFonts w:cstheme="minorHAnsi"/>
-          <w:i/>
-          <w:iCs/>
-          <w:color w:val="24292E"/>
-          <w:sz w:val="20"/>
-          <w:szCs w:val="20"/>
-          <w:lang w:val="en-US"/>
+          <w:b/>
+          <w:bCs/>
+          <w:i/>
+          <w:iCs/>
+          <w:color w:val="4472C4" w:themeColor="accent1"/>
+          <w:sz w:val="20"/>
+          <w:szCs w:val="20"/>
         </w:rPr>
         <w:t>=</w:t>
       </w:r>
@@ -3310,12 +2530,13 @@
       <w:r>
         <w:rPr>
           <w:rFonts w:cstheme="minorHAnsi"/>
-          <w:i/>
-          <w:iCs/>
-          <w:color w:val="24292E"/>
-          <w:sz w:val="20"/>
-          <w:szCs w:val="20"/>
-          <w:lang w:val="en-US"/>
+          <w:b/>
+          <w:bCs/>
+          <w:i/>
+          <w:iCs/>
+          <w:color w:val="4472C4" w:themeColor="accent1"/>
+          <w:sz w:val="20"/>
+          <w:szCs w:val="20"/>
         </w:rPr>
         <w:t>postgres</w:t>
       </w:r>
@@ -3323,12 +2544,13 @@
       <w:r>
         <w:rPr>
           <w:rFonts w:cstheme="minorHAnsi"/>
-          <w:i/>
-          <w:iCs/>
-          <w:color w:val="24292E"/>
-          <w:sz w:val="20"/>
-          <w:szCs w:val="20"/>
-          <w:lang w:val="en-US"/>
+          <w:b/>
+          <w:bCs/>
+          <w:i/>
+          <w:iCs/>
+          <w:color w:val="4472C4" w:themeColor="accent1"/>
+          <w:sz w:val="20"/>
+          <w:szCs w:val="20"/>
         </w:rPr>
         <w:t xml:space="preserve"> --</w:t>
       </w:r>
@@ -3336,12 +2558,13 @@
       <w:r>
         <w:rPr>
           <w:rFonts w:cstheme="minorHAnsi"/>
-          <w:i/>
-          <w:iCs/>
-          <w:color w:val="24292E"/>
-          <w:sz w:val="20"/>
-          <w:szCs w:val="20"/>
-          <w:lang w:val="en-US"/>
+          <w:b/>
+          <w:bCs/>
+          <w:i/>
+          <w:iCs/>
+          <w:color w:val="4472C4" w:themeColor="accent1"/>
+          <w:sz w:val="20"/>
+          <w:szCs w:val="20"/>
         </w:rPr>
         <w:t>context_param</w:t>
       </w:r>
@@ -3349,12 +2572,13 @@
       <w:r>
         <w:rPr>
           <w:rFonts w:cstheme="minorHAnsi"/>
-          <w:i/>
-          <w:iCs/>
-          <w:color w:val="24292E"/>
-          <w:sz w:val="20"/>
-          <w:szCs w:val="20"/>
-          <w:lang w:val="en-US"/>
+          <w:b/>
+          <w:bCs/>
+          <w:i/>
+          <w:iCs/>
+          <w:color w:val="4472C4" w:themeColor="accent1"/>
+          <w:sz w:val="20"/>
+          <w:szCs w:val="20"/>
         </w:rPr>
         <w:t xml:space="preserve"> </w:t>
       </w:r>
@@ -3362,12 +2586,13 @@
       <w:r>
         <w:rPr>
           <w:rFonts w:cstheme="minorHAnsi"/>
-          <w:i/>
-          <w:iCs/>
-          <w:color w:val="24292E"/>
-          <w:sz w:val="20"/>
-          <w:szCs w:val="20"/>
-          <w:lang w:val="en-US"/>
+          <w:b/>
+          <w:bCs/>
+          <w:i/>
+          <w:iCs/>
+          <w:color w:val="4472C4" w:themeColor="accent1"/>
+          <w:sz w:val="20"/>
+          <w:szCs w:val="20"/>
         </w:rPr>
         <w:t>LAMISPlus_Password</w:t>
       </w:r>
@@ -3375,12 +2600,13 @@
       <w:r>
         <w:rPr>
           <w:rFonts w:cstheme="minorHAnsi"/>
-          <w:i/>
-          <w:iCs/>
-          <w:color w:val="24292E"/>
-          <w:sz w:val="20"/>
-          <w:szCs w:val="20"/>
-          <w:lang w:val="en-US"/>
+          <w:b/>
+          <w:bCs/>
+          <w:i/>
+          <w:iCs/>
+          <w:color w:val="4472C4" w:themeColor="accent1"/>
+          <w:sz w:val="20"/>
+          <w:szCs w:val="20"/>
         </w:rPr>
         <w:t>=</w:t>
       </w:r>
@@ -3388,12 +2614,13 @@
       <w:r>
         <w:rPr>
           <w:rFonts w:cstheme="minorHAnsi"/>
-          <w:i/>
-          <w:iCs/>
-          <w:color w:val="24292E"/>
-          <w:sz w:val="20"/>
-          <w:szCs w:val="20"/>
-          <w:lang w:val="en-US"/>
+          <w:b/>
+          <w:bCs/>
+          <w:i/>
+          <w:iCs/>
+          <w:color w:val="4472C4" w:themeColor="accent1"/>
+          <w:sz w:val="20"/>
+          <w:szCs w:val="20"/>
         </w:rPr>
         <w:t>postgres</w:t>
       </w:r>
@@ -3401,12 +2628,13 @@
       <w:r>
         <w:rPr>
           <w:rFonts w:cstheme="minorHAnsi"/>
-          <w:i/>
-          <w:iCs/>
-          <w:color w:val="24292E"/>
-          <w:sz w:val="20"/>
-          <w:szCs w:val="20"/>
-          <w:lang w:val="en-US"/>
+          <w:b/>
+          <w:bCs/>
+          <w:i/>
+          <w:iCs/>
+          <w:color w:val="4472C4" w:themeColor="accent1"/>
+          <w:sz w:val="20"/>
+          <w:szCs w:val="20"/>
         </w:rPr>
         <w:t xml:space="preserve"> --</w:t>
       </w:r>
@@ -3414,12 +2642,13 @@
       <w:r>
         <w:rPr>
           <w:rFonts w:cstheme="minorHAnsi"/>
-          <w:i/>
-          <w:iCs/>
-          <w:color w:val="24292E"/>
-          <w:sz w:val="20"/>
-          <w:szCs w:val="20"/>
-          <w:lang w:val="en-US"/>
+          <w:b/>
+          <w:bCs/>
+          <w:i/>
+          <w:iCs/>
+          <w:color w:val="4472C4" w:themeColor="accent1"/>
+          <w:sz w:val="20"/>
+          <w:szCs w:val="20"/>
         </w:rPr>
         <w:t>context_param</w:t>
       </w:r>
@@ -3427,12 +2656,13 @@
       <w:r>
         <w:rPr>
           <w:rFonts w:cstheme="minorHAnsi"/>
-          <w:i/>
-          <w:iCs/>
-          <w:color w:val="24292E"/>
-          <w:sz w:val="20"/>
-          <w:szCs w:val="20"/>
-          <w:lang w:val="en-US"/>
+          <w:b/>
+          <w:bCs/>
+          <w:i/>
+          <w:iCs/>
+          <w:color w:val="4472C4" w:themeColor="accent1"/>
+          <w:sz w:val="20"/>
+          <w:szCs w:val="20"/>
         </w:rPr>
         <w:t xml:space="preserve"> </w:t>
       </w:r>
@@ -3440,12 +2670,13 @@
       <w:r>
         <w:rPr>
           <w:rFonts w:cstheme="minorHAnsi"/>
-          <w:i/>
-          <w:iCs/>
-          <w:color w:val="24292E"/>
-          <w:sz w:val="20"/>
-          <w:szCs w:val="20"/>
-          <w:lang w:val="en-US"/>
+          <w:b/>
+          <w:bCs/>
+          <w:i/>
+          <w:iCs/>
+          <w:color w:val="4472C4" w:themeColor="accent1"/>
+          <w:sz w:val="20"/>
+          <w:szCs w:val="20"/>
         </w:rPr>
         <w:t>LAMISPlus_Database</w:t>
       </w:r>
@@ -3453,12 +2684,13 @@
       <w:r>
         <w:rPr>
           <w:rFonts w:cstheme="minorHAnsi"/>
-          <w:i/>
-          <w:iCs/>
-          <w:color w:val="24292E"/>
-          <w:sz w:val="20"/>
-          <w:szCs w:val="20"/>
-          <w:lang w:val="en-US"/>
+          <w:b/>
+          <w:bCs/>
+          <w:i/>
+          <w:iCs/>
+          <w:color w:val="4472C4" w:themeColor="accent1"/>
+          <w:sz w:val="20"/>
+          <w:szCs w:val="20"/>
         </w:rPr>
         <w:t>=</w:t>
       </w:r>
@@ -3466,12 +2698,13 @@
       <w:r>
         <w:rPr>
           <w:rFonts w:cstheme="minorHAnsi"/>
-          <w:i/>
-          <w:iCs/>
-          <w:color w:val="24292E"/>
-          <w:sz w:val="20"/>
-          <w:szCs w:val="20"/>
-          <w:lang w:val="en-US"/>
+          <w:b/>
+          <w:bCs/>
+          <w:i/>
+          <w:iCs/>
+          <w:color w:val="4472C4" w:themeColor="accent1"/>
+          <w:sz w:val="20"/>
+          <w:szCs w:val="20"/>
         </w:rPr>
         <w:t>lamisplus</w:t>
       </w:r>
@@ -3479,12 +2712,13 @@
       <w:r>
         <w:rPr>
           <w:rFonts w:cstheme="minorHAnsi"/>
-          <w:i/>
-          <w:iCs/>
-          <w:color w:val="24292E"/>
-          <w:sz w:val="20"/>
-          <w:szCs w:val="20"/>
-          <w:lang w:val="en-US"/>
+          <w:b/>
+          <w:bCs/>
+          <w:i/>
+          <w:iCs/>
+          <w:color w:val="4472C4" w:themeColor="accent1"/>
+          <w:sz w:val="20"/>
+          <w:szCs w:val="20"/>
         </w:rPr>
         <w:t xml:space="preserve"> --</w:t>
       </w:r>
@@ -3492,12 +2726,13 @@
       <w:r>
         <w:rPr>
           <w:rFonts w:cstheme="minorHAnsi"/>
-          <w:i/>
-          <w:iCs/>
-          <w:color w:val="24292E"/>
-          <w:sz w:val="20"/>
-          <w:szCs w:val="20"/>
-          <w:lang w:val="en-US"/>
+          <w:b/>
+          <w:bCs/>
+          <w:i/>
+          <w:iCs/>
+          <w:color w:val="4472C4" w:themeColor="accent1"/>
+          <w:sz w:val="20"/>
+          <w:szCs w:val="20"/>
         </w:rPr>
         <w:t>context_param</w:t>
       </w:r>
@@ -3505,12 +2740,13 @@
       <w:r>
         <w:rPr>
           <w:rFonts w:cstheme="minorHAnsi"/>
-          <w:i/>
-          <w:iCs/>
-          <w:color w:val="24292E"/>
-          <w:sz w:val="20"/>
-          <w:szCs w:val="20"/>
-          <w:lang w:val="en-US"/>
+          <w:b/>
+          <w:bCs/>
+          <w:i/>
+          <w:iCs/>
+          <w:color w:val="4472C4" w:themeColor="accent1"/>
+          <w:sz w:val="20"/>
+          <w:szCs w:val="20"/>
         </w:rPr>
         <w:t xml:space="preserve"> LAMIS3_Login=</w:t>
       </w:r>
@@ -3518,12 +2754,13 @@
       <w:r>
         <w:rPr>
           <w:rFonts w:cstheme="minorHAnsi"/>
-          <w:i/>
-          <w:iCs/>
-          <w:color w:val="24292E"/>
-          <w:sz w:val="20"/>
-          <w:szCs w:val="20"/>
-          <w:lang w:val="en-US"/>
+          <w:b/>
+          <w:bCs/>
+          <w:i/>
+          <w:iCs/>
+          <w:color w:val="4472C4" w:themeColor="accent1"/>
+          <w:sz w:val="20"/>
+          <w:szCs w:val="20"/>
         </w:rPr>
         <w:t>postgres</w:t>
       </w:r>
@@ -3531,12 +2768,13 @@
       <w:r>
         <w:rPr>
           <w:rFonts w:cstheme="minorHAnsi"/>
-          <w:i/>
-          <w:iCs/>
-          <w:color w:val="24292E"/>
-          <w:sz w:val="20"/>
-          <w:szCs w:val="20"/>
-          <w:lang w:val="en-US"/>
+          <w:b/>
+          <w:bCs/>
+          <w:i/>
+          <w:iCs/>
+          <w:color w:val="4472C4" w:themeColor="accent1"/>
+          <w:sz w:val="20"/>
+          <w:szCs w:val="20"/>
         </w:rPr>
         <w:t xml:space="preserve"> --</w:t>
       </w:r>
@@ -3544,12 +2782,13 @@
       <w:r>
         <w:rPr>
           <w:rFonts w:cstheme="minorHAnsi"/>
-          <w:i/>
-          <w:iCs/>
-          <w:color w:val="24292E"/>
-          <w:sz w:val="20"/>
-          <w:szCs w:val="20"/>
-          <w:lang w:val="en-US"/>
+          <w:b/>
+          <w:bCs/>
+          <w:i/>
+          <w:iCs/>
+          <w:color w:val="4472C4" w:themeColor="accent1"/>
+          <w:sz w:val="20"/>
+          <w:szCs w:val="20"/>
         </w:rPr>
         <w:t>context_param</w:t>
       </w:r>
@@ -3557,12 +2796,13 @@
       <w:r>
         <w:rPr>
           <w:rFonts w:cstheme="minorHAnsi"/>
-          <w:i/>
-          <w:iCs/>
-          <w:color w:val="24292E"/>
-          <w:sz w:val="20"/>
-          <w:szCs w:val="20"/>
-          <w:lang w:val="en-US"/>
+          <w:b/>
+          <w:bCs/>
+          <w:i/>
+          <w:iCs/>
+          <w:color w:val="4472C4" w:themeColor="accent1"/>
+          <w:sz w:val="20"/>
+          <w:szCs w:val="20"/>
         </w:rPr>
         <w:t xml:space="preserve"> LAMIS3_Password=</w:t>
       </w:r>
@@ -3570,12 +2810,13 @@
       <w:r>
         <w:rPr>
           <w:rFonts w:cstheme="minorHAnsi"/>
-          <w:i/>
-          <w:iCs/>
-          <w:color w:val="24292E"/>
-          <w:sz w:val="20"/>
-          <w:szCs w:val="20"/>
-          <w:lang w:val="en-US"/>
+          <w:b/>
+          <w:bCs/>
+          <w:i/>
+          <w:iCs/>
+          <w:color w:val="4472C4" w:themeColor="accent1"/>
+          <w:sz w:val="20"/>
+          <w:szCs w:val="20"/>
         </w:rPr>
         <w:t>postgres</w:t>
       </w:r>
@@ -3583,12 +2824,13 @@
       <w:r>
         <w:rPr>
           <w:rFonts w:cstheme="minorHAnsi"/>
-          <w:i/>
-          <w:iCs/>
-          <w:color w:val="24292E"/>
-          <w:sz w:val="20"/>
-          <w:szCs w:val="20"/>
-          <w:lang w:val="en-US"/>
+          <w:b/>
+          <w:bCs/>
+          <w:i/>
+          <w:iCs/>
+          <w:color w:val="4472C4" w:themeColor="accent1"/>
+          <w:sz w:val="20"/>
+          <w:szCs w:val="20"/>
         </w:rPr>
         <w:t xml:space="preserve"> --</w:t>
       </w:r>
@@ -3596,12 +2838,13 @@
       <w:r>
         <w:rPr>
           <w:rFonts w:cstheme="minorHAnsi"/>
-          <w:i/>
-          <w:iCs/>
-          <w:color w:val="24292E"/>
-          <w:sz w:val="20"/>
-          <w:szCs w:val="20"/>
-          <w:lang w:val="en-US"/>
+          <w:b/>
+          <w:bCs/>
+          <w:i/>
+          <w:iCs/>
+          <w:color w:val="4472C4" w:themeColor="accent1"/>
+          <w:sz w:val="20"/>
+          <w:szCs w:val="20"/>
         </w:rPr>
         <w:t>context_param</w:t>
       </w:r>
@@ -3609,12 +2852,13 @@
       <w:r>
         <w:rPr>
           <w:rFonts w:cstheme="minorHAnsi"/>
-          <w:i/>
-          <w:iCs/>
-          <w:color w:val="24292E"/>
-          <w:sz w:val="20"/>
-          <w:szCs w:val="20"/>
-          <w:lang w:val="en-US"/>
+          <w:b/>
+          <w:bCs/>
+          <w:i/>
+          <w:iCs/>
+          <w:color w:val="4472C4" w:themeColor="accent1"/>
+          <w:sz w:val="20"/>
+          <w:szCs w:val="20"/>
         </w:rPr>
         <w:t xml:space="preserve"> LAMIS3_Database=lamis3 %*</w:t>
       </w:r>
@@ -3624,16 +2868,14 @@
         <w:rPr>
           <w:rFonts w:cstheme="minorHAnsi"/>
           <w:color w:val="24292E"/>
-          <w:lang w:val="en-US"/>
-        </w:rPr>
-      </w:pPr>
-    </w:p>
-    <w:p>
-      <w:pPr>
-        <w:rPr>
-          <w:rFonts w:cstheme="minorHAnsi"/>
-          <w:color w:val="24292E"/>
-          <w:lang w:val="en-US"/>
+        </w:rPr>
+      </w:pPr>
+    </w:p>
+    <w:p>
+      <w:pPr>
+        <w:rPr>
+          <w:rFonts w:cstheme="minorHAnsi"/>
+          <w:color w:val="24292E"/>
         </w:rPr>
       </w:pPr>
       <w:r>
@@ -3642,7 +2884,6 @@
           <w:bCs/>
           <w:sz w:val="28"/>
           <w:szCs w:val="28"/>
-          <w:lang w:val="en-US"/>
         </w:rPr>
         <w:t xml:space="preserve">Step </w:t>
       </w:r>
@@ -3652,7 +2893,6 @@
           <w:bCs/>
           <w:sz w:val="28"/>
           <w:szCs w:val="28"/>
-          <w:lang w:val="en-US"/>
         </w:rPr>
         <w:t>5</w:t>
       </w:r>
@@ -3662,7 +2902,6 @@
           <w:bCs/>
           <w:sz w:val="28"/>
           <w:szCs w:val="28"/>
-          <w:lang w:val="en-US"/>
         </w:rPr>
         <w:t>:</w:t>
       </w:r>
@@ -3670,7 +2909,6 @@
         <w:rPr>
           <w:rFonts w:cstheme="minorHAnsi"/>
           <w:color w:val="24292E"/>
-          <w:lang w:val="en-US"/>
         </w:rPr>
         <w:t xml:space="preserve"> Run the bat file on your command line interface.</w:t>
       </w:r>
@@ -3680,7 +2918,6 @@
         <w:rPr>
           <w:rFonts w:cstheme="minorHAnsi"/>
           <w:color w:val="24292E"/>
-          <w:lang w:val="en-US"/>
         </w:rPr>
       </w:pPr>
       <w:r>
@@ -3742,7 +2979,6 @@
         <w:rPr>
           <w:rFonts w:cstheme="minorHAnsi"/>
           <w:color w:val="24292E"/>
-          <w:lang w:val="en-US"/>
         </w:rPr>
       </w:pPr>
       <w:r>
@@ -3751,7 +2987,6 @@
           <w:bCs/>
           <w:sz w:val="28"/>
           <w:szCs w:val="28"/>
-          <w:lang w:val="en-US"/>
         </w:rPr>
         <w:t>Step 4:</w:t>
       </w:r>
@@ -3759,7 +2994,6 @@
         <w:rPr>
           <w:rFonts w:cstheme="minorHAnsi"/>
           <w:color w:val="24292E"/>
-          <w:lang w:val="en-US"/>
         </w:rPr>
         <w:t xml:space="preserve"> Wait till the migration is complete and view the status of your data migration.</w:t>
       </w:r>
@@ -3769,13 +3003,69 @@
         <w:rPr>
           <w:rFonts w:cstheme="minorHAnsi"/>
           <w:color w:val="24292E"/>
-          <w:lang w:val="en-US"/>
+        </w:rPr>
+      </w:pPr>
+      <w:r>
+        <w:rPr>
+          <w:rFonts w:cstheme="minorHAnsi"/>
+          <w:b/>
+          <w:bCs/>
+          <w:color w:val="24292E"/>
+        </w:rPr>
+        <w:t>Note:</w:t>
+      </w:r>
+      <w:r>
+        <w:rPr>
+          <w:rFonts w:cstheme="minorHAnsi"/>
+          <w:color w:val="24292E"/>
+        </w:rPr>
+        <w:t xml:space="preserve"> On </w:t>
+      </w:r>
+      <w:r>
+        <w:rPr>
+          <w:rFonts w:cstheme="minorHAnsi"/>
+          <w:b/>
+          <w:bCs/>
+          <w:color w:val="24292E"/>
+        </w:rPr>
+        <w:t>success</w:t>
+      </w:r>
+      <w:r>
+        <w:rPr>
+          <w:rFonts w:cstheme="minorHAnsi"/>
+          <w:color w:val="24292E"/>
+        </w:rPr>
+        <w:t xml:space="preserve"> or </w:t>
+      </w:r>
+      <w:r>
+        <w:rPr>
+          <w:rFonts w:cstheme="minorHAnsi"/>
+          <w:b/>
+          <w:bCs/>
+          <w:color w:val="24292E"/>
+        </w:rPr>
+        <w:t>error</w:t>
+      </w:r>
+      <w:r>
+        <w:rPr>
+          <w:rFonts w:cstheme="minorHAnsi"/>
+          <w:color w:val="24292E"/>
+        </w:rPr>
+        <w:t xml:space="preserve"> for every migration please take screen shots for debugging purposes.</w:t>
+      </w:r>
+    </w:p>
+    <w:p>
+      <w:pPr>
+        <w:rPr>
+          <w:rFonts w:cstheme="minorHAnsi"/>
+          <w:color w:val="24292E"/>
         </w:rPr>
       </w:pPr>
       <w:r>
         <w:rPr>
           <w:noProof/>
         </w:rPr>
+        <w:lastRenderedPageBreak/>
         <w:drawing>
           <wp:inline distT="0" distB="0" distL="0" distR="0" wp14:anchorId="3AC0EFAE" wp14:editId="5B4F667D">
             <wp:extent cx="5731510" cy="1863725"/>
@@ -3831,16 +3121,14 @@
         <w:rPr>
           <w:rFonts w:cstheme="minorHAnsi"/>
           <w:color w:val="24292E"/>
-          <w:lang w:val="en-US"/>
-        </w:rPr>
-      </w:pPr>
-    </w:p>
-    <w:p>
-      <w:pPr>
-        <w:rPr>
-          <w:rFonts w:cstheme="minorHAnsi"/>
-          <w:color w:val="24292E"/>
-          <w:lang w:val="en-US"/>
+        </w:rPr>
+      </w:pPr>
+    </w:p>
+    <w:p>
+      <w:pPr>
+        <w:rPr>
+          <w:rFonts w:cstheme="minorHAnsi"/>
+          <w:color w:val="24292E"/>
         </w:rPr>
       </w:pPr>
       <w:r>
@@ -3849,7 +3137,6 @@
           <w:bCs/>
           <w:sz w:val="28"/>
           <w:szCs w:val="28"/>
-          <w:lang w:val="en-US"/>
         </w:rPr>
         <w:t>Step 6:</w:t>
       </w:r>
@@ -3857,7 +3144,6 @@
         <w:rPr>
           <w:rFonts w:cstheme="minorHAnsi"/>
           <w:color w:val="24292E"/>
-          <w:lang w:val="en-US"/>
         </w:rPr>
         <w:t xml:space="preserve"> Repeat Step 4 for other migrations</w:t>
       </w:r>
@@ -3867,14 +3153,12 @@
         <w:rPr>
           <w:rFonts w:cstheme="minorHAnsi"/>
           <w:color w:val="24292E"/>
-          <w:lang w:val="en-US"/>
-        </w:rPr>
-      </w:pPr>
-      <w:r>
-        <w:rPr>
-          <w:rFonts w:cstheme="minorHAnsi"/>
-          <w:color w:val="24292E"/>
-          <w:lang w:val="en-US"/>
+        </w:rPr>
+      </w:pPr>
+      <w:r>
+        <w:rPr>
+          <w:rFonts w:cstheme="minorHAnsi"/>
+          <w:color w:val="24292E"/>
         </w:rPr>
         <w:t>Happy migration</w:t>
       </w:r>
@@ -4080,7 +3364,7 @@
         <w:rFonts w:asciiTheme="minorHAnsi" w:eastAsiaTheme="minorHAnsi" w:hAnsiTheme="minorHAnsi" w:cstheme="minorBidi"/>
         <w:sz w:val="22"/>
         <w:szCs w:val="22"/>
-        <w:lang w:eastAsia="en-US" w:bidi="ar-SA"/>
+        <w:lang w:val="en-US" w:eastAsia="en-US" w:bidi="ar-SA"/>
       </w:rPr>
     </w:rPrDefault>
     <w:pPrDefault>
@@ -4602,7 +3886,6 @@
       <w:rFonts w:ascii="Courier New" w:eastAsia="Times New Roman" w:hAnsi="Courier New" w:cs="Courier New"/>
       <w:sz w:val="20"/>
       <w:szCs w:val="20"/>
-      <w:lang/>
     </w:rPr>
   </w:style>
   <w:style w:type="character" w:customStyle="1" w:styleId="HTMLPreformattedChar">
@@ -4616,7 +3899,6 @@
       <w:rFonts w:ascii="Courier New" w:eastAsia="Times New Roman" w:hAnsi="Courier New" w:cs="Courier New"/>
       <w:sz w:val="20"/>
       <w:szCs w:val="20"/>
-      <w:lang/>
     </w:rPr>
   </w:style>
   <w:style w:type="character" w:customStyle="1" w:styleId="Heading1Char">

</xml_diff>

<commit_message>
added HTS migration, updated README, corrected patient_person
</commit_message>
<xml_diff>
--- a/ETL Tool User Guide.docx
+++ b/ETL Tool User Guide.docx
@@ -15,36 +15,33 @@
           <w:b/>
           <w:bCs/>
         </w:rPr>
-        <w:t xml:space="preserve">How to migrate data using </w:t>
-      </w:r>
-      <w:proofErr w:type="spellStart"/>
-      <w:r>
-        <w:rPr>
-          <w:b/>
-          <w:bCs/>
-        </w:rPr>
-        <w:t>LAMISPlus</w:t>
-      </w:r>
-      <w:proofErr w:type="spellEnd"/>
-      <w:r>
-        <w:rPr>
-          <w:b/>
-          <w:bCs/>
-        </w:rPr>
-        <w:t xml:space="preserve"> Talend ETL Tool</w:t>
-      </w:r>
-    </w:p>
-    <w:p>
-      <w:r>
-        <w:t xml:space="preserve">Go to the </w:t>
-      </w:r>
-      <w:proofErr w:type="spellStart"/>
-      <w:r>
-        <w:t>LAMISPlus</w:t>
-      </w:r>
-      <w:proofErr w:type="spellEnd"/>
-      <w:r>
-        <w:t xml:space="preserve"> Talend ETL repository and download the latest ETL tool. The link to the ETL tool is </w:t>
+        <w:t>How to migrate data using LAMISPlus ETL Tool</w:t>
+      </w:r>
+      <w:r>
+        <w:rPr>
+          <w:b/>
+          <w:bCs/>
+        </w:rPr>
+        <w:t xml:space="preserve"> (</w:t>
+      </w:r>
+      <w:r>
+        <w:rPr>
+          <w:b/>
+          <w:bCs/>
+        </w:rPr>
+        <w:t>Talend</w:t>
+      </w:r>
+      <w:r>
+        <w:rPr>
+          <w:b/>
+          <w:bCs/>
+        </w:rPr>
+        <w:t xml:space="preserve"> build)</w:t>
+      </w:r>
+    </w:p>
+    <w:p>
+      <w:r>
+        <w:t xml:space="preserve">Go to the LAMISPlus Talend ETL repository and download the latest ETL tool. The link to the ETL tool is </w:t>
       </w:r>
       <w:hyperlink r:id="rId5" w:history="1">
         <w:r>
@@ -58,24 +55,109 @@
         <w:t>.</w:t>
       </w:r>
       <w:r>
-        <w:t xml:space="preserve"> Once you have successfully cloned the ETL tool, you can now start the data migration. It is mandatory to </w:t>
-      </w:r>
-      <w:r>
-        <w:t xml:space="preserve">prepare the database and </w:t>
-      </w:r>
-      <w:r>
-        <w:t xml:space="preserve">start with </w:t>
-      </w:r>
-      <w:proofErr w:type="spellStart"/>
-      <w:r>
-        <w:t>patient</w:t>
-      </w:r>
-      <w:r>
-        <w:t>_person</w:t>
-      </w:r>
-      <w:proofErr w:type="spellEnd"/>
-      <w:r>
-        <w:t xml:space="preserve"> data.</w:t>
+        <w:t xml:space="preserve"> </w:t>
+      </w:r>
+    </w:p>
+    <w:p>
+      <w:r>
+        <w:t xml:space="preserve">Before starting the migration, install </w:t>
+      </w:r>
+      <w:r>
+        <w:t>LAMIS+</w:t>
+      </w:r>
+      <w:r>
+        <w:t xml:space="preserve"> and the following modules</w:t>
+      </w:r>
+    </w:p>
+    <w:p>
+      <w:pPr>
+        <w:pStyle w:val="ListParagraph"/>
+        <w:numPr>
+          <w:ilvl w:val="0"/>
+          <w:numId w:val="3"/>
+        </w:numPr>
+      </w:pPr>
+      <w:r>
+        <w:t xml:space="preserve">Patient </w:t>
+      </w:r>
+    </w:p>
+    <w:p>
+      <w:pPr>
+        <w:pStyle w:val="ListParagraph"/>
+        <w:numPr>
+          <w:ilvl w:val="0"/>
+          <w:numId w:val="3"/>
+        </w:numPr>
+      </w:pPr>
+      <w:r>
+        <w:t>Triage</w:t>
+      </w:r>
+    </w:p>
+    <w:p>
+      <w:pPr>
+        <w:pStyle w:val="ListParagraph"/>
+        <w:numPr>
+          <w:ilvl w:val="0"/>
+          <w:numId w:val="3"/>
+        </w:numPr>
+      </w:pPr>
+      <w:r>
+        <w:t>HIV</w:t>
+      </w:r>
+    </w:p>
+    <w:p>
+      <w:pPr>
+        <w:pStyle w:val="ListParagraph"/>
+        <w:numPr>
+          <w:ilvl w:val="0"/>
+          <w:numId w:val="3"/>
+        </w:numPr>
+      </w:pPr>
+      <w:r>
+        <w:t>Laboratory</w:t>
+      </w:r>
+    </w:p>
+    <w:p>
+      <w:pPr>
+        <w:pStyle w:val="ListParagraph"/>
+        <w:numPr>
+          <w:ilvl w:val="0"/>
+          <w:numId w:val="3"/>
+        </w:numPr>
+      </w:pPr>
+      <w:r>
+        <w:t>Biometric</w:t>
+      </w:r>
+    </w:p>
+    <w:p>
+      <w:pPr>
+        <w:pStyle w:val="ListParagraph"/>
+        <w:numPr>
+          <w:ilvl w:val="0"/>
+          <w:numId w:val="3"/>
+        </w:numPr>
+      </w:pPr>
+      <w:r>
+        <w:t>HTS</w:t>
+      </w:r>
+    </w:p>
+    <w:p>
+      <w:r>
+        <w:t xml:space="preserve">Once you have successfully cloned the ETL tool, you can now start the data migration. It is mandatory to prepare the database and start with </w:t>
+      </w:r>
+      <w:proofErr w:type="spellStart"/>
+      <w:r>
+        <w:t>patient_person</w:t>
+      </w:r>
+      <w:proofErr w:type="spellEnd"/>
+      <w:r>
+        <w:t xml:space="preserve"> </w:t>
+      </w:r>
+      <w:r>
+        <w:t>migration</w:t>
+      </w:r>
+      <w:r>
+        <w:t>.</w:t>
       </w:r>
     </w:p>
     <w:p>
@@ -194,16 +276,16 @@
         </w:numPr>
       </w:pPr>
       <w:r>
-        <w:t>CREATE EXTENSION "</w:t>
-      </w:r>
-      <w:proofErr w:type="spellStart"/>
-      <w:r>
-        <w:t>uuid-ossp</w:t>
-      </w:r>
-      <w:proofErr w:type="spellEnd"/>
+        <w:t xml:space="preserve">CREATE EXTENSION </w:t>
+      </w:r>
+      <w:proofErr w:type="spellStart"/>
       <w:proofErr w:type="gramStart"/>
       <w:r>
-        <w:t>";</w:t>
+        <w:t>dblink</w:t>
+      </w:r>
+      <w:proofErr w:type="spellEnd"/>
+      <w:r>
+        <w:t>;</w:t>
       </w:r>
       <w:proofErr w:type="gramEnd"/>
     </w:p>
@@ -216,18 +298,83 @@
         </w:numPr>
       </w:pPr>
       <w:r>
-        <w:t xml:space="preserve">CREATE EXTENSION </w:t>
-      </w:r>
-      <w:proofErr w:type="spellStart"/>
+        <w:t xml:space="preserve">SELECT </w:t>
+      </w:r>
+      <w:proofErr w:type="spellStart"/>
+      <w:r>
+        <w:t>dblink_</w:t>
+      </w:r>
       <w:proofErr w:type="gramStart"/>
       <w:r>
-        <w:t>dblink</w:t>
-      </w:r>
-      <w:proofErr w:type="spellEnd"/>
-      <w:r>
-        <w:t>;</w:t>
+        <w:t>connect</w:t>
+      </w:r>
+      <w:proofErr w:type="spellEnd"/>
+      <w:r>
+        <w:t>(</w:t>
       </w:r>
       <w:proofErr w:type="gramEnd"/>
+      <w:r>
+        <w:t xml:space="preserve">'host=localhost user= </w:t>
+      </w:r>
+      <w:proofErr w:type="spellStart"/>
+      <w:r>
+        <w:rPr>
+          <w:color w:val="FF0000"/>
+        </w:rPr>
+        <w:t>LAMIPlus_USER</w:t>
+      </w:r>
+      <w:proofErr w:type="spellEnd"/>
+      <w:r>
+        <w:rPr>
+          <w:color w:val="FF0000"/>
+        </w:rPr>
+        <w:t xml:space="preserve"> </w:t>
+      </w:r>
+      <w:r>
+        <w:t xml:space="preserve">password= </w:t>
+      </w:r>
+      <w:proofErr w:type="spellStart"/>
+      <w:r>
+        <w:rPr>
+          <w:color w:val="FF0000"/>
+        </w:rPr>
+        <w:t>LAMISPlus_PASSWORD</w:t>
+      </w:r>
+      <w:proofErr w:type="spellEnd"/>
+      <w:r>
+        <w:rPr>
+          <w:color w:val="FF0000"/>
+        </w:rPr>
+        <w:t xml:space="preserve"> </w:t>
+      </w:r>
+      <w:r>
+        <w:rPr>
+          <w:color w:val="FF0000"/>
+        </w:rPr>
+        <w:t xml:space="preserve"> </w:t>
+      </w:r>
+      <w:proofErr w:type="spellStart"/>
+      <w:r>
+        <w:t>dbname</w:t>
+      </w:r>
+      <w:proofErr w:type="spellEnd"/>
+      <w:r>
+        <w:t xml:space="preserve">= </w:t>
+      </w:r>
+      <w:proofErr w:type="spellStart"/>
+      <w:r>
+        <w:rPr>
+          <w:color w:val="FF0000"/>
+        </w:rPr>
+        <w:t>LAMISPlus_DB</w:t>
+      </w:r>
+      <w:proofErr w:type="spellEnd"/>
+      <w:r>
+        <w:t>'</w:t>
+      </w:r>
+      <w:r>
+        <w:t>);</w:t>
+      </w:r>
     </w:p>
     <w:p>
       <w:pPr>
@@ -238,83 +385,29 @@
         </w:numPr>
       </w:pPr>
       <w:r>
-        <w:t xml:space="preserve">SELECT </w:t>
-      </w:r>
-      <w:proofErr w:type="spellStart"/>
-      <w:r>
-        <w:t>dblink_</w:t>
+        <w:t xml:space="preserve">CREATE FOREIGN DATA WRAPPER </w:t>
+      </w:r>
+      <w:proofErr w:type="spellStart"/>
+      <w:r>
+        <w:t>postgres</w:t>
+      </w:r>
+      <w:proofErr w:type="spellEnd"/>
+      <w:r>
+        <w:t xml:space="preserve"> VALIDATOR </w:t>
+      </w:r>
+      <w:proofErr w:type="spellStart"/>
+      <w:r>
+        <w:t>postgresql_fdw_</w:t>
       </w:r>
       <w:proofErr w:type="gramStart"/>
       <w:r>
-        <w:t>connect</w:t>
-      </w:r>
-      <w:proofErr w:type="spellEnd"/>
-      <w:r>
-        <w:t>(</w:t>
+        <w:t>validator</w:t>
+      </w:r>
+      <w:proofErr w:type="spellEnd"/>
+      <w:r>
+        <w:t>;</w:t>
       </w:r>
       <w:proofErr w:type="gramEnd"/>
-      <w:r>
-        <w:t xml:space="preserve">'host=localhost user= </w:t>
-      </w:r>
-      <w:proofErr w:type="spellStart"/>
-      <w:r>
-        <w:rPr>
-          <w:color w:val="FF0000"/>
-        </w:rPr>
-        <w:t>LAMIPlus_USER</w:t>
-      </w:r>
-      <w:proofErr w:type="spellEnd"/>
-      <w:r>
-        <w:rPr>
-          <w:color w:val="FF0000"/>
-        </w:rPr>
-        <w:t xml:space="preserve"> </w:t>
-      </w:r>
-      <w:r>
-        <w:t xml:space="preserve">password= </w:t>
-      </w:r>
-      <w:proofErr w:type="spellStart"/>
-      <w:r>
-        <w:rPr>
-          <w:color w:val="FF0000"/>
-        </w:rPr>
-        <w:t>LAMISPlus_PASSWORD</w:t>
-      </w:r>
-      <w:proofErr w:type="spellEnd"/>
-      <w:r>
-        <w:rPr>
-          <w:color w:val="FF0000"/>
-        </w:rPr>
-        <w:t xml:space="preserve"> </w:t>
-      </w:r>
-      <w:r>
-        <w:rPr>
-          <w:color w:val="FF0000"/>
-        </w:rPr>
-        <w:t xml:space="preserve"> </w:t>
-      </w:r>
-      <w:proofErr w:type="spellStart"/>
-      <w:r>
-        <w:t>dbname</w:t>
-      </w:r>
-      <w:proofErr w:type="spellEnd"/>
-      <w:r>
-        <w:t xml:space="preserve">= </w:t>
-      </w:r>
-      <w:proofErr w:type="spellStart"/>
-      <w:r>
-        <w:rPr>
-          <w:color w:val="FF0000"/>
-        </w:rPr>
-        <w:t>LAMISPlus_DB</w:t>
-      </w:r>
-      <w:proofErr w:type="spellEnd"/>
-      <w:r>
-        <w:t>'</w:t>
-      </w:r>
-      <w:r>
-        <w:t>);</w:t>
-      </w:r>
     </w:p>
     <w:p>
       <w:pPr>
@@ -325,7 +418,15 @@
         </w:numPr>
       </w:pPr>
       <w:r>
-        <w:t xml:space="preserve">CREATE FOREIGN DATA WRAPPER </w:t>
+        <w:t xml:space="preserve">CREATE SERVER </w:t>
+      </w:r>
+      <w:proofErr w:type="spellStart"/>
+      <w:r>
+        <w:t>lamis</w:t>
+      </w:r>
+      <w:proofErr w:type="spellEnd"/>
+      <w:r>
+        <w:t xml:space="preserve"> FOREIGN DATA WRAPPER </w:t>
       </w:r>
       <w:proofErr w:type="spellStart"/>
       <w:r>
@@ -333,17 +434,42 @@
       </w:r>
       <w:proofErr w:type="spellEnd"/>
       <w:r>
-        <w:t xml:space="preserve"> VALIDATOR </w:t>
-      </w:r>
-      <w:proofErr w:type="spellStart"/>
-      <w:r>
-        <w:t>postgresql_fdw_</w:t>
+        <w:t xml:space="preserve"> OPTIONS (</w:t>
+      </w:r>
+      <w:proofErr w:type="spellStart"/>
+      <w:r>
+        <w:t>hostaddr</w:t>
+      </w:r>
+      <w:proofErr w:type="spellEnd"/>
+      <w:r>
+        <w:t xml:space="preserve"> '127.0.0.1', </w:t>
+      </w:r>
+      <w:proofErr w:type="spellStart"/>
+      <w:r>
+        <w:t>dbname</w:t>
+      </w:r>
+      <w:proofErr w:type="spellEnd"/>
+      <w:r>
+        <w:t xml:space="preserve"> </w:t>
+      </w:r>
+      <w:r>
+        <w:t>'</w:t>
+      </w:r>
+      <w:proofErr w:type="spellStart"/>
+      <w:r>
+        <w:rPr>
+          <w:color w:val="FF0000"/>
+        </w:rPr>
+        <w:t>LAMISPlus_DB</w:t>
+      </w:r>
+      <w:proofErr w:type="spellEnd"/>
+      <w:r>
+        <w:t>'</w:t>
       </w:r>
       <w:proofErr w:type="gramStart"/>
       <w:r>
-        <w:t>validator</w:t>
-      </w:r>
-      <w:proofErr w:type="spellEnd"/>
+        <w:t>)</w:t>
+      </w:r>
       <w:r>
         <w:t>;</w:t>
       </w:r>
@@ -358,7 +484,15 @@
         </w:numPr>
       </w:pPr>
       <w:r>
-        <w:t xml:space="preserve">CREATE SERVER </w:t>
+        <w:t xml:space="preserve">CREATE USER MAPPING FOR </w:t>
+      </w:r>
+      <w:proofErr w:type="spellStart"/>
+      <w:r>
+        <w:t>postgres</w:t>
+      </w:r>
+      <w:proofErr w:type="spellEnd"/>
+      <w:r>
+        <w:t xml:space="preserve"> SERVER </w:t>
       </w:r>
       <w:proofErr w:type="spellStart"/>
       <w:r>
@@ -366,31 +500,7 @@
       </w:r>
       <w:proofErr w:type="spellEnd"/>
       <w:r>
-        <w:t xml:space="preserve"> FOREIGN DATA WRAPPER </w:t>
-      </w:r>
-      <w:proofErr w:type="spellStart"/>
-      <w:r>
-        <w:t>postgres</w:t>
-      </w:r>
-      <w:proofErr w:type="spellEnd"/>
-      <w:r>
-        <w:t xml:space="preserve"> OPTIONS (</w:t>
-      </w:r>
-      <w:proofErr w:type="spellStart"/>
-      <w:r>
-        <w:t>hostaddr</w:t>
-      </w:r>
-      <w:proofErr w:type="spellEnd"/>
-      <w:r>
-        <w:t xml:space="preserve"> '127.0.0.1', </w:t>
-      </w:r>
-      <w:proofErr w:type="spellStart"/>
-      <w:r>
-        <w:t>dbname</w:t>
-      </w:r>
-      <w:proofErr w:type="spellEnd"/>
-      <w:r>
-        <w:t xml:space="preserve"> </w:t>
+        <w:t xml:space="preserve"> OPTIONS (user </w:t>
       </w:r>
       <w:r>
         <w:t>'</w:t>
@@ -400,20 +510,32 @@
         <w:rPr>
           <w:color w:val="FF0000"/>
         </w:rPr>
-        <w:t>LAMISPlus_DB</w:t>
+        <w:t>LAMISPlus_USER</w:t>
       </w:r>
       <w:proofErr w:type="spellEnd"/>
       <w:r>
         <w:t>'</w:t>
       </w:r>
-      <w:proofErr w:type="gramStart"/>
-      <w:r>
-        <w:t>)</w:t>
-      </w:r>
-      <w:r>
-        <w:t>;</w:t>
-      </w:r>
-      <w:proofErr w:type="gramEnd"/>
+      <w:r>
+        <w:t xml:space="preserve">, password </w:t>
+      </w:r>
+      <w:r>
+        <w:t>'</w:t>
+      </w:r>
+      <w:proofErr w:type="spellStart"/>
+      <w:r>
+        <w:rPr>
+          <w:color w:val="FF0000"/>
+        </w:rPr>
+        <w:t>LAMISPlus_PASSWORD</w:t>
+      </w:r>
+      <w:proofErr w:type="spellEnd"/>
+      <w:r>
+        <w:t>'</w:t>
+      </w:r>
+      <w:r>
+        <w:t>);</w:t>
+      </w:r>
     </w:p>
     <w:p>
       <w:pPr>
@@ -424,70 +546,6 @@
         </w:numPr>
       </w:pPr>
       <w:r>
-        <w:t xml:space="preserve">CREATE USER MAPPING FOR </w:t>
-      </w:r>
-      <w:proofErr w:type="spellStart"/>
-      <w:r>
-        <w:t>postgres</w:t>
-      </w:r>
-      <w:proofErr w:type="spellEnd"/>
-      <w:r>
-        <w:t xml:space="preserve"> SERVER </w:t>
-      </w:r>
-      <w:proofErr w:type="spellStart"/>
-      <w:r>
-        <w:t>lamis</w:t>
-      </w:r>
-      <w:proofErr w:type="spellEnd"/>
-      <w:r>
-        <w:t xml:space="preserve"> OPTIONS (user </w:t>
-      </w:r>
-      <w:r>
-        <w:t>'</w:t>
-      </w:r>
-      <w:proofErr w:type="spellStart"/>
-      <w:r>
-        <w:rPr>
-          <w:color w:val="FF0000"/>
-        </w:rPr>
-        <w:t>LAMISPlus_USER</w:t>
-      </w:r>
-      <w:proofErr w:type="spellEnd"/>
-      <w:r>
-        <w:t>'</w:t>
-      </w:r>
-      <w:r>
-        <w:t xml:space="preserve">, password </w:t>
-      </w:r>
-      <w:r>
-        <w:t>'</w:t>
-      </w:r>
-      <w:proofErr w:type="spellStart"/>
-      <w:r>
-        <w:rPr>
-          <w:color w:val="FF0000"/>
-        </w:rPr>
-        <w:t>LAMISPlus_PASSWORD</w:t>
-      </w:r>
-      <w:proofErr w:type="spellEnd"/>
-      <w:r>
-        <w:t>'</w:t>
-      </w:r>
-      <w:proofErr w:type="gramStart"/>
-      <w:r>
-        <w:t>);</w:t>
-      </w:r>
-      <w:proofErr w:type="gramEnd"/>
-    </w:p>
-    <w:p>
-      <w:pPr>
-        <w:pStyle w:val="ListParagraph"/>
-        <w:numPr>
-          <w:ilvl w:val="0"/>
-          <w:numId w:val="1"/>
-        </w:numPr>
-      </w:pPr>
-      <w:r>
         <w:t xml:space="preserve">SELECT </w:t>
       </w:r>
       <w:proofErr w:type="spellStart"/>
@@ -551,15 +609,7 @@
         <w:t xml:space="preserve">Preparing the database; </w:t>
       </w:r>
       <w:r>
-        <w:t>Run these queries on the Sink (</w:t>
-      </w:r>
-      <w:proofErr w:type="spellStart"/>
-      <w:r>
-        <w:t>LAMISPlus</w:t>
-      </w:r>
-      <w:proofErr w:type="spellEnd"/>
-      <w:r>
-        <w:t xml:space="preserve">). This allows us query from multiple </w:t>
+        <w:t xml:space="preserve">Run these queries on the Sink (LAMISPlus). This allows us query from multiple </w:t>
       </w:r>
       <w:r>
         <w:t>databases.</w:t>
@@ -889,6 +939,7 @@
           <w:sz w:val="28"/>
           <w:szCs w:val="28"/>
         </w:rPr>
+        <w:lastRenderedPageBreak/>
         <w:t xml:space="preserve">Step </w:t>
       </w:r>
       <w:r>
@@ -913,13 +964,10 @@
         <w:t xml:space="preserve"> </w:t>
       </w:r>
       <w:r>
-        <w:t>I</w:t>
-      </w:r>
-      <w:r>
-        <w:t xml:space="preserve">nstall LAMIS+ and </w:t>
-      </w:r>
-      <w:r>
-        <w:t xml:space="preserve">check if your facility </w:t>
+        <w:t>C</w:t>
+      </w:r>
+      <w:r>
+        <w:t xml:space="preserve">heck if your facility </w:t>
       </w:r>
       <w:proofErr w:type="spellStart"/>
       <w:r>
@@ -972,15 +1020,7 @@
         <w:t xml:space="preserve"> id is setup run this </w:t>
       </w:r>
       <w:r>
-        <w:t>query on the sink (</w:t>
-      </w:r>
-      <w:proofErr w:type="spellStart"/>
-      <w:r>
-        <w:t>LAMISPlus</w:t>
-      </w:r>
-      <w:proofErr w:type="spellEnd"/>
-      <w:r>
-        <w:t xml:space="preserve">)– </w:t>
+        <w:t xml:space="preserve">query on the sink (LAMISPlus)– </w:t>
       </w:r>
     </w:p>
     <w:p>
@@ -1075,7 +1115,6 @@
         <w:spacing w:after="0"/>
       </w:pPr>
       <w:r>
-        <w:lastRenderedPageBreak/>
         <w:t xml:space="preserve">FROM </w:t>
       </w:r>
       <w:proofErr w:type="spellStart"/>
@@ -1976,40 +2015,25 @@
     </w:p>
     <w:p>
       <w:pPr>
-        <w:tabs>
-          <w:tab w:val="left" w:pos="916"/>
-          <w:tab w:val="left" w:pos="1832"/>
-          <w:tab w:val="left" w:pos="2748"/>
-          <w:tab w:val="left" w:pos="3664"/>
-          <w:tab w:val="left" w:pos="4580"/>
-          <w:tab w:val="left" w:pos="5496"/>
-          <w:tab w:val="left" w:pos="6412"/>
-          <w:tab w:val="left" w:pos="7328"/>
-          <w:tab w:val="left" w:pos="8244"/>
-          <w:tab w:val="left" w:pos="9160"/>
-          <w:tab w:val="left" w:pos="10076"/>
-          <w:tab w:val="left" w:pos="10992"/>
-          <w:tab w:val="left" w:pos="11908"/>
-          <w:tab w:val="left" w:pos="12824"/>
-          <w:tab w:val="left" w:pos="13740"/>
-          <w:tab w:val="left" w:pos="14656"/>
-        </w:tabs>
-        <w:spacing w:after="0" w:line="240" w:lineRule="auto"/>
-        <w:rPr>
-          <w:rFonts w:eastAsia="Times New Roman" w:cstheme="minorHAnsi"/>
-          <w:i/>
-          <w:iCs/>
-          <w:color w:val="24292E"/>
-          <w:sz w:val="20"/>
-          <w:szCs w:val="20"/>
-        </w:rPr>
-      </w:pPr>
-      <w:r>
-        <w:rPr>
-          <w:rFonts w:eastAsia="Times New Roman" w:cstheme="minorHAnsi"/>
-          <w:i/>
-          <w:iCs/>
-          <w:color w:val="24292E"/>
+        <w:rPr>
+          <w:rFonts w:cstheme="minorHAnsi"/>
+          <w:b/>
+          <w:bCs/>
+          <w:i/>
+          <w:iCs/>
+          <w:color w:val="4472C4" w:themeColor="accent1"/>
+          <w:sz w:val="20"/>
+          <w:szCs w:val="20"/>
+        </w:rPr>
+      </w:pPr>
+      <w:r>
+        <w:rPr>
+          <w:rFonts w:cstheme="minorHAnsi"/>
+          <w:b/>
+          <w:bCs/>
+          <w:i/>
+          <w:iCs/>
+          <w:color w:val="4472C4" w:themeColor="accent1"/>
           <w:sz w:val="20"/>
           <w:szCs w:val="20"/>
         </w:rPr>
@@ -2018,10 +2042,12 @@
       <w:proofErr w:type="spellStart"/>
       <w:r>
         <w:rPr>
-          <w:rFonts w:eastAsia="Times New Roman" w:cstheme="minorHAnsi"/>
-          <w:i/>
-          <w:iCs/>
-          <w:color w:val="24292E"/>
+          <w:rFonts w:cstheme="minorHAnsi"/>
+          <w:b/>
+          <w:bCs/>
+          <w:i/>
+          <w:iCs/>
+          <w:color w:val="4472C4" w:themeColor="accent1"/>
           <w:sz w:val="20"/>
           <w:szCs w:val="20"/>
         </w:rPr>
@@ -2030,10 +2056,12 @@
       <w:proofErr w:type="spellEnd"/>
       <w:r>
         <w:rPr>
-          <w:rFonts w:eastAsia="Times New Roman" w:cstheme="minorHAnsi"/>
-          <w:i/>
-          <w:iCs/>
-          <w:color w:val="24292E"/>
+          <w:rFonts w:cstheme="minorHAnsi"/>
+          <w:b/>
+          <w:bCs/>
+          <w:i/>
+          <w:iCs/>
+          <w:color w:val="4472C4" w:themeColor="accent1"/>
           <w:sz w:val="20"/>
           <w:szCs w:val="20"/>
         </w:rPr>
@@ -2042,10 +2070,12 @@
       <w:proofErr w:type="spellStart"/>
       <w:r>
         <w:rPr>
-          <w:rFonts w:eastAsia="Times New Roman" w:cstheme="minorHAnsi"/>
-          <w:i/>
-          <w:iCs/>
-          <w:color w:val="24292E"/>
+          <w:rFonts w:cstheme="minorHAnsi"/>
+          <w:b/>
+          <w:bCs/>
+          <w:i/>
+          <w:iCs/>
+          <w:color w:val="4472C4" w:themeColor="accent1"/>
           <w:sz w:val="20"/>
           <w:szCs w:val="20"/>
         </w:rPr>
@@ -2054,10 +2084,12 @@
       <w:proofErr w:type="spellEnd"/>
       <w:r>
         <w:rPr>
-          <w:rFonts w:eastAsia="Times New Roman" w:cstheme="minorHAnsi"/>
-          <w:i/>
-          <w:iCs/>
-          <w:color w:val="24292E"/>
+          <w:rFonts w:cstheme="minorHAnsi"/>
+          <w:b/>
+          <w:bCs/>
+          <w:i/>
+          <w:iCs/>
+          <w:color w:val="4472C4" w:themeColor="accent1"/>
           <w:sz w:val="20"/>
           <w:szCs w:val="20"/>
         </w:rPr>
@@ -2066,10 +2098,12 @@
       <w:proofErr w:type="spellStart"/>
       <w:r>
         <w:rPr>
-          <w:rFonts w:eastAsia="Times New Roman" w:cstheme="minorHAnsi"/>
-          <w:i/>
-          <w:iCs/>
-          <w:color w:val="24292E"/>
+          <w:rFonts w:cstheme="minorHAnsi"/>
+          <w:b/>
+          <w:bCs/>
+          <w:i/>
+          <w:iCs/>
+          <w:color w:val="4472C4" w:themeColor="accent1"/>
           <w:sz w:val="20"/>
           <w:szCs w:val="20"/>
         </w:rPr>
@@ -2078,10 +2112,12 @@
       <w:proofErr w:type="spellEnd"/>
       <w:r>
         <w:rPr>
-          <w:rFonts w:eastAsia="Times New Roman" w:cstheme="minorHAnsi"/>
-          <w:i/>
-          <w:iCs/>
-          <w:color w:val="24292E"/>
+          <w:rFonts w:cstheme="minorHAnsi"/>
+          <w:b/>
+          <w:bCs/>
+          <w:i/>
+          <w:iCs/>
+          <w:color w:val="4472C4" w:themeColor="accent1"/>
           <w:sz w:val="20"/>
           <w:szCs w:val="20"/>
         </w:rPr>
@@ -2090,10 +2126,12 @@
       <w:proofErr w:type="spellStart"/>
       <w:r>
         <w:rPr>
-          <w:rFonts w:eastAsia="Times New Roman" w:cstheme="minorHAnsi"/>
-          <w:i/>
-          <w:iCs/>
-          <w:color w:val="24292E"/>
+          <w:rFonts w:cstheme="minorHAnsi"/>
+          <w:b/>
+          <w:bCs/>
+          <w:i/>
+          <w:iCs/>
+          <w:color w:val="4472C4" w:themeColor="accent1"/>
           <w:sz w:val="20"/>
           <w:szCs w:val="20"/>
         </w:rPr>
@@ -2102,10 +2140,12 @@
       <w:proofErr w:type="spellEnd"/>
       <w:r>
         <w:rPr>
-          <w:rFonts w:eastAsia="Times New Roman" w:cstheme="minorHAnsi"/>
-          <w:i/>
-          <w:iCs/>
-          <w:color w:val="24292E"/>
+          <w:rFonts w:cstheme="minorHAnsi"/>
+          <w:b/>
+          <w:bCs/>
+          <w:i/>
+          <w:iCs/>
+          <w:color w:val="4472C4" w:themeColor="accent1"/>
           <w:sz w:val="20"/>
           <w:szCs w:val="20"/>
         </w:rPr>
@@ -2114,10 +2154,12 @@
       <w:proofErr w:type="spellStart"/>
       <w:r>
         <w:rPr>
-          <w:rFonts w:eastAsia="Times New Roman" w:cstheme="minorHAnsi"/>
-          <w:i/>
-          <w:iCs/>
-          <w:color w:val="24292E"/>
+          <w:rFonts w:cstheme="minorHAnsi"/>
+          <w:b/>
+          <w:bCs/>
+          <w:i/>
+          <w:iCs/>
+          <w:color w:val="4472C4" w:themeColor="accent1"/>
           <w:sz w:val="20"/>
           <w:szCs w:val="20"/>
         </w:rPr>
@@ -2126,10 +2168,12 @@
       <w:proofErr w:type="spellEnd"/>
       <w:r>
         <w:rPr>
-          <w:rFonts w:eastAsia="Times New Roman" w:cstheme="minorHAnsi"/>
-          <w:i/>
-          <w:iCs/>
-          <w:color w:val="24292E"/>
+          <w:rFonts w:cstheme="minorHAnsi"/>
+          <w:b/>
+          <w:bCs/>
+          <w:i/>
+          <w:iCs/>
+          <w:color w:val="4472C4" w:themeColor="accent1"/>
           <w:sz w:val="20"/>
           <w:szCs w:val="20"/>
         </w:rPr>
@@ -2138,10 +2182,12 @@
       <w:proofErr w:type="spellStart"/>
       <w:r>
         <w:rPr>
-          <w:rFonts w:eastAsia="Times New Roman" w:cstheme="minorHAnsi"/>
-          <w:i/>
-          <w:iCs/>
-          <w:color w:val="24292E"/>
+          <w:rFonts w:cstheme="minorHAnsi"/>
+          <w:b/>
+          <w:bCs/>
+          <w:i/>
+          <w:iCs/>
+          <w:color w:val="4472C4" w:themeColor="accent1"/>
           <w:sz w:val="20"/>
           <w:szCs w:val="20"/>
         </w:rPr>
@@ -2150,10 +2196,12 @@
       <w:proofErr w:type="spellEnd"/>
       <w:r>
         <w:rPr>
-          <w:rFonts w:eastAsia="Times New Roman" w:cstheme="minorHAnsi"/>
-          <w:i/>
-          <w:iCs/>
-          <w:color w:val="24292E"/>
+          <w:rFonts w:cstheme="minorHAnsi"/>
+          <w:b/>
+          <w:bCs/>
+          <w:i/>
+          <w:iCs/>
+          <w:color w:val="4472C4" w:themeColor="accent1"/>
           <w:sz w:val="20"/>
           <w:szCs w:val="20"/>
         </w:rPr>
@@ -2162,10 +2210,12 @@
       <w:proofErr w:type="spellStart"/>
       <w:r>
         <w:rPr>
-          <w:rFonts w:eastAsia="Times New Roman" w:cstheme="minorHAnsi"/>
-          <w:i/>
-          <w:iCs/>
-          <w:color w:val="24292E"/>
+          <w:rFonts w:cstheme="minorHAnsi"/>
+          <w:b/>
+          <w:bCs/>
+          <w:i/>
+          <w:iCs/>
+          <w:color w:val="4472C4" w:themeColor="accent1"/>
           <w:sz w:val="20"/>
           <w:szCs w:val="20"/>
         </w:rPr>
@@ -2174,10 +2224,12 @@
       <w:proofErr w:type="spellEnd"/>
       <w:r>
         <w:rPr>
-          <w:rFonts w:eastAsia="Times New Roman" w:cstheme="minorHAnsi"/>
-          <w:i/>
-          <w:iCs/>
-          <w:color w:val="24292E"/>
+          <w:rFonts w:cstheme="minorHAnsi"/>
+          <w:b/>
+          <w:bCs/>
+          <w:i/>
+          <w:iCs/>
+          <w:color w:val="4472C4" w:themeColor="accent1"/>
           <w:sz w:val="20"/>
           <w:szCs w:val="20"/>
         </w:rPr>
@@ -2186,10 +2238,12 @@
       <w:proofErr w:type="spellStart"/>
       <w:r>
         <w:rPr>
-          <w:rFonts w:eastAsia="Times New Roman" w:cstheme="minorHAnsi"/>
-          <w:i/>
-          <w:iCs/>
-          <w:color w:val="24292E"/>
+          <w:rFonts w:cstheme="minorHAnsi"/>
+          <w:b/>
+          <w:bCs/>
+          <w:i/>
+          <w:iCs/>
+          <w:color w:val="4472C4" w:themeColor="accent1"/>
           <w:sz w:val="20"/>
           <w:szCs w:val="20"/>
         </w:rPr>
@@ -2198,10 +2252,12 @@
       <w:proofErr w:type="spellEnd"/>
       <w:r>
         <w:rPr>
-          <w:rFonts w:eastAsia="Times New Roman" w:cstheme="minorHAnsi"/>
-          <w:i/>
-          <w:iCs/>
-          <w:color w:val="24292E"/>
+          <w:rFonts w:cstheme="minorHAnsi"/>
+          <w:b/>
+          <w:bCs/>
+          <w:i/>
+          <w:iCs/>
+          <w:color w:val="4472C4" w:themeColor="accent1"/>
           <w:sz w:val="20"/>
           <w:szCs w:val="20"/>
         </w:rPr>
@@ -2210,10 +2266,12 @@
       <w:proofErr w:type="spellStart"/>
       <w:r>
         <w:rPr>
-          <w:rFonts w:eastAsia="Times New Roman" w:cstheme="minorHAnsi"/>
-          <w:i/>
-          <w:iCs/>
-          <w:color w:val="24292E"/>
+          <w:rFonts w:cstheme="minorHAnsi"/>
+          <w:b/>
+          <w:bCs/>
+          <w:i/>
+          <w:iCs/>
+          <w:color w:val="4472C4" w:themeColor="accent1"/>
           <w:sz w:val="20"/>
           <w:szCs w:val="20"/>
         </w:rPr>
@@ -2222,10 +2280,12 @@
       <w:proofErr w:type="spellEnd"/>
       <w:r>
         <w:rPr>
-          <w:rFonts w:eastAsia="Times New Roman" w:cstheme="minorHAnsi"/>
-          <w:i/>
-          <w:iCs/>
-          <w:color w:val="24292E"/>
+          <w:rFonts w:cstheme="minorHAnsi"/>
+          <w:b/>
+          <w:bCs/>
+          <w:i/>
+          <w:iCs/>
+          <w:color w:val="4472C4" w:themeColor="accent1"/>
           <w:sz w:val="20"/>
           <w:szCs w:val="20"/>
         </w:rPr>
@@ -2234,10 +2294,12 @@
       <w:proofErr w:type="spellStart"/>
       <w:r>
         <w:rPr>
-          <w:rFonts w:eastAsia="Times New Roman" w:cstheme="minorHAnsi"/>
-          <w:i/>
-          <w:iCs/>
-          <w:color w:val="24292E"/>
+          <w:rFonts w:cstheme="minorHAnsi"/>
+          <w:b/>
+          <w:bCs/>
+          <w:i/>
+          <w:iCs/>
+          <w:color w:val="4472C4" w:themeColor="accent1"/>
           <w:sz w:val="20"/>
           <w:szCs w:val="20"/>
         </w:rPr>
@@ -2246,10 +2308,12 @@
       <w:proofErr w:type="spellEnd"/>
       <w:r>
         <w:rPr>
-          <w:rFonts w:eastAsia="Times New Roman" w:cstheme="minorHAnsi"/>
-          <w:i/>
-          <w:iCs/>
-          <w:color w:val="24292E"/>
+          <w:rFonts w:cstheme="minorHAnsi"/>
+          <w:b/>
+          <w:bCs/>
+          <w:i/>
+          <w:iCs/>
+          <w:color w:val="4472C4" w:themeColor="accent1"/>
           <w:sz w:val="20"/>
           <w:szCs w:val="20"/>
         </w:rPr>
@@ -2258,10 +2322,12 @@
       <w:proofErr w:type="spellStart"/>
       <w:r>
         <w:rPr>
-          <w:rFonts w:eastAsia="Times New Roman" w:cstheme="minorHAnsi"/>
-          <w:i/>
-          <w:iCs/>
-          <w:color w:val="24292E"/>
+          <w:rFonts w:cstheme="minorHAnsi"/>
+          <w:b/>
+          <w:bCs/>
+          <w:i/>
+          <w:iCs/>
+          <w:color w:val="4472C4" w:themeColor="accent1"/>
           <w:sz w:val="20"/>
           <w:szCs w:val="20"/>
         </w:rPr>
@@ -2270,10 +2336,12 @@
       <w:proofErr w:type="spellEnd"/>
       <w:r>
         <w:rPr>
-          <w:rFonts w:eastAsia="Times New Roman" w:cstheme="minorHAnsi"/>
-          <w:i/>
-          <w:iCs/>
-          <w:color w:val="24292E"/>
+          <w:rFonts w:cstheme="minorHAnsi"/>
+          <w:b/>
+          <w:bCs/>
+          <w:i/>
+          <w:iCs/>
+          <w:color w:val="4472C4" w:themeColor="accent1"/>
           <w:sz w:val="20"/>
           <w:szCs w:val="20"/>
         </w:rPr>
@@ -2282,10 +2350,12 @@
       <w:proofErr w:type="spellStart"/>
       <w:r>
         <w:rPr>
-          <w:rFonts w:eastAsia="Times New Roman" w:cstheme="minorHAnsi"/>
-          <w:i/>
-          <w:iCs/>
-          <w:color w:val="24292E"/>
+          <w:rFonts w:cstheme="minorHAnsi"/>
+          <w:b/>
+          <w:bCs/>
+          <w:i/>
+          <w:iCs/>
+          <w:color w:val="4472C4" w:themeColor="accent1"/>
           <w:sz w:val="20"/>
           <w:szCs w:val="20"/>
         </w:rPr>
@@ -2294,10 +2364,12 @@
       <w:proofErr w:type="spellEnd"/>
       <w:r>
         <w:rPr>
-          <w:rFonts w:eastAsia="Times New Roman" w:cstheme="minorHAnsi"/>
-          <w:i/>
-          <w:iCs/>
-          <w:color w:val="24292E"/>
+          <w:rFonts w:cstheme="minorHAnsi"/>
+          <w:b/>
+          <w:bCs/>
+          <w:i/>
+          <w:iCs/>
+          <w:color w:val="4472C4" w:themeColor="accent1"/>
           <w:sz w:val="20"/>
           <w:szCs w:val="20"/>
         </w:rPr>
@@ -2306,10 +2378,12 @@
       <w:proofErr w:type="spellStart"/>
       <w:r>
         <w:rPr>
-          <w:rFonts w:eastAsia="Times New Roman" w:cstheme="minorHAnsi"/>
-          <w:i/>
-          <w:iCs/>
-          <w:color w:val="24292E"/>
+          <w:rFonts w:cstheme="minorHAnsi"/>
+          <w:b/>
+          <w:bCs/>
+          <w:i/>
+          <w:iCs/>
+          <w:color w:val="4472C4" w:themeColor="accent1"/>
           <w:sz w:val="20"/>
           <w:szCs w:val="20"/>
         </w:rPr>
@@ -2318,10 +2392,12 @@
       <w:proofErr w:type="spellEnd"/>
       <w:r>
         <w:rPr>
-          <w:rFonts w:eastAsia="Times New Roman" w:cstheme="minorHAnsi"/>
-          <w:i/>
-          <w:iCs/>
-          <w:color w:val="24292E"/>
+          <w:rFonts w:cstheme="minorHAnsi"/>
+          <w:b/>
+          <w:bCs/>
+          <w:i/>
+          <w:iCs/>
+          <w:color w:val="4472C4" w:themeColor="accent1"/>
           <w:sz w:val="20"/>
           <w:szCs w:val="20"/>
         </w:rPr>
@@ -2330,10 +2406,12 @@
       <w:proofErr w:type="spellStart"/>
       <w:r>
         <w:rPr>
-          <w:rFonts w:eastAsia="Times New Roman" w:cstheme="minorHAnsi"/>
-          <w:i/>
-          <w:iCs/>
-          <w:color w:val="24292E"/>
+          <w:rFonts w:cstheme="minorHAnsi"/>
+          <w:b/>
+          <w:bCs/>
+          <w:i/>
+          <w:iCs/>
+          <w:color w:val="4472C4" w:themeColor="accent1"/>
           <w:sz w:val="20"/>
           <w:szCs w:val="20"/>
         </w:rPr>
@@ -2342,10 +2420,12 @@
       <w:proofErr w:type="spellEnd"/>
       <w:r>
         <w:rPr>
-          <w:rFonts w:eastAsia="Times New Roman" w:cstheme="minorHAnsi"/>
-          <w:i/>
-          <w:iCs/>
-          <w:color w:val="24292E"/>
+          <w:rFonts w:cstheme="minorHAnsi"/>
+          <w:b/>
+          <w:bCs/>
+          <w:i/>
+          <w:iCs/>
+          <w:color w:val="4472C4" w:themeColor="accent1"/>
           <w:sz w:val="20"/>
           <w:szCs w:val="20"/>
         </w:rPr>
@@ -3262,6 +3342,92 @@
     </w:lvl>
   </w:abstractNum>
   <w:abstractNum w:abstractNumId="1" w15:restartNumberingAfterBreak="0">
+    <w:nsid w:val="6100058F"/>
+    <w:multiLevelType w:val="hybridMultilevel"/>
+    <w:tmpl w:val="BDC0086E"/>
+    <w:lvl w:ilvl="0" w:tplc="0409000F">
+      <w:start w:val="1"/>
+      <w:numFmt w:val="decimal"/>
+      <w:lvlText w:val="%1."/>
+      <w:lvlJc w:val="left"/>
+      <w:pPr>
+        <w:ind w:left="720" w:hanging="360"/>
+      </w:pPr>
+    </w:lvl>
+    <w:lvl w:ilvl="1" w:tplc="04090019" w:tentative="1">
+      <w:start w:val="1"/>
+      <w:numFmt w:val="lowerLetter"/>
+      <w:lvlText w:val="%2."/>
+      <w:lvlJc w:val="left"/>
+      <w:pPr>
+        <w:ind w:left="1440" w:hanging="360"/>
+      </w:pPr>
+    </w:lvl>
+    <w:lvl w:ilvl="2" w:tplc="0409001B" w:tentative="1">
+      <w:start w:val="1"/>
+      <w:numFmt w:val="lowerRoman"/>
+      <w:lvlText w:val="%3."/>
+      <w:lvlJc w:val="right"/>
+      <w:pPr>
+        <w:ind w:left="2160" w:hanging="180"/>
+      </w:pPr>
+    </w:lvl>
+    <w:lvl w:ilvl="3" w:tplc="0409000F" w:tentative="1">
+      <w:start w:val="1"/>
+      <w:numFmt w:val="decimal"/>
+      <w:lvlText w:val="%4."/>
+      <w:lvlJc w:val="left"/>
+      <w:pPr>
+        <w:ind w:left="2880" w:hanging="360"/>
+      </w:pPr>
+    </w:lvl>
+    <w:lvl w:ilvl="4" w:tplc="04090019" w:tentative="1">
+      <w:start w:val="1"/>
+      <w:numFmt w:val="lowerLetter"/>
+      <w:lvlText w:val="%5."/>
+      <w:lvlJc w:val="left"/>
+      <w:pPr>
+        <w:ind w:left="3600" w:hanging="360"/>
+      </w:pPr>
+    </w:lvl>
+    <w:lvl w:ilvl="5" w:tplc="0409001B" w:tentative="1">
+      <w:start w:val="1"/>
+      <w:numFmt w:val="lowerRoman"/>
+      <w:lvlText w:val="%6."/>
+      <w:lvlJc w:val="right"/>
+      <w:pPr>
+        <w:ind w:left="4320" w:hanging="180"/>
+      </w:pPr>
+    </w:lvl>
+    <w:lvl w:ilvl="6" w:tplc="0409000F" w:tentative="1">
+      <w:start w:val="1"/>
+      <w:numFmt w:val="decimal"/>
+      <w:lvlText w:val="%7."/>
+      <w:lvlJc w:val="left"/>
+      <w:pPr>
+        <w:ind w:left="5040" w:hanging="360"/>
+      </w:pPr>
+    </w:lvl>
+    <w:lvl w:ilvl="7" w:tplc="04090019" w:tentative="1">
+      <w:start w:val="1"/>
+      <w:numFmt w:val="lowerLetter"/>
+      <w:lvlText w:val="%8."/>
+      <w:lvlJc w:val="left"/>
+      <w:pPr>
+        <w:ind w:left="5760" w:hanging="360"/>
+      </w:pPr>
+    </w:lvl>
+    <w:lvl w:ilvl="8" w:tplc="0409001B" w:tentative="1">
+      <w:start w:val="1"/>
+      <w:numFmt w:val="lowerRoman"/>
+      <w:lvlText w:val="%9."/>
+      <w:lvlJc w:val="right"/>
+      <w:pPr>
+        <w:ind w:left="6480" w:hanging="180"/>
+      </w:pPr>
+    </w:lvl>
+  </w:abstractNum>
+  <w:abstractNum w:abstractNumId="2" w15:restartNumberingAfterBreak="0">
     <w:nsid w:val="71115D88"/>
     <w:multiLevelType w:val="hybridMultilevel"/>
     <w:tmpl w:val="052E0D6E"/>
@@ -3348,10 +3514,13 @@
     </w:lvl>
   </w:abstractNum>
   <w:num w:numId="1" w16cid:durableId="1202401372">
-    <w:abstractNumId w:val="1"/>
+    <w:abstractNumId w:val="2"/>
   </w:num>
   <w:num w:numId="2" w16cid:durableId="1170216965">
     <w:abstractNumId w:val="0"/>
+  </w:num>
+  <w:num w:numId="3" w16cid:durableId="908467677">
+    <w:abstractNumId w:val="1"/>
   </w:num>
 </w:numbering>
 </file>

</xml_diff>

<commit_message>
added other migration for prep & ndr
</commit_message>
<xml_diff>
--- a/ETL Tool User Guide.docx
+++ b/ETL Tool User Guide.docx
@@ -102,7 +102,7 @@
         </w:numPr>
       </w:pPr>
       <w:r>
-        <w:t>HIV</w:t>
+        <w:t>Laboratory</w:t>
       </w:r>
     </w:p>
     <w:p>
@@ -114,7 +114,7 @@
         </w:numPr>
       </w:pPr>
       <w:r>
-        <w:t>Laboratory</w:t>
+        <w:t>HIV</w:t>
       </w:r>
     </w:p>
     <w:p>
@@ -142,22 +142,32 @@
       </w:r>
     </w:p>
     <w:p>
-      <w:r>
-        <w:t xml:space="preserve">Once you have successfully cloned the ETL tool, you can now start the data migration. It is mandatory to prepare the database and start with </w:t>
-      </w:r>
-      <w:proofErr w:type="spellStart"/>
-      <w:r>
-        <w:t>patient_person</w:t>
-      </w:r>
-      <w:proofErr w:type="spellEnd"/>
-      <w:r>
-        <w:t xml:space="preserve"> </w:t>
-      </w:r>
-      <w:r>
-        <w:t>migration</w:t>
-      </w:r>
-      <w:r>
-        <w:t>.</w:t>
+      <w:pPr>
+        <w:pStyle w:val="ListParagraph"/>
+        <w:numPr>
+          <w:ilvl w:val="0"/>
+          <w:numId w:val="3"/>
+        </w:numPr>
+      </w:pPr>
+      <w:r>
+        <w:t>PrEP</w:t>
+      </w:r>
+    </w:p>
+    <w:p>
+      <w:pPr>
+        <w:pStyle w:val="ListParagraph"/>
+        <w:numPr>
+          <w:ilvl w:val="0"/>
+          <w:numId w:val="3"/>
+        </w:numPr>
+      </w:pPr>
+      <w:r>
+        <w:t>NDR</w:t>
+      </w:r>
+    </w:p>
+    <w:p>
+      <w:r>
+        <w:t>Once you have successfully cloned the ETL tool, you can now start the data migration. It is mandatory to prepare the database and start with patient_person migration.</w:t>
       </w:r>
     </w:p>
     <w:p>
@@ -276,18 +286,8 @@
         </w:numPr>
       </w:pPr>
       <w:r>
-        <w:t xml:space="preserve">CREATE EXTENSION </w:t>
-      </w:r>
-      <w:proofErr w:type="spellStart"/>
-      <w:proofErr w:type="gramStart"/>
-      <w:r>
-        <w:t>dblink</w:t>
-      </w:r>
-      <w:proofErr w:type="spellEnd"/>
-      <w:r>
-        <w:t>;</w:t>
-      </w:r>
-      <w:proofErr w:type="gramEnd"/>
+        <w:t>CREATE EXTENSION dblink;</w:t>
+      </w:r>
     </w:p>
     <w:p>
       <w:pPr>
@@ -298,77 +298,44 @@
         </w:numPr>
       </w:pPr>
       <w:r>
-        <w:t xml:space="preserve">SELECT </w:t>
-      </w:r>
-      <w:proofErr w:type="spellStart"/>
-      <w:r>
-        <w:t>dblink_</w:t>
-      </w:r>
-      <w:proofErr w:type="gramStart"/>
-      <w:r>
-        <w:t>connect</w:t>
-      </w:r>
-      <w:proofErr w:type="spellEnd"/>
-      <w:r>
-        <w:t>(</w:t>
-      </w:r>
-      <w:proofErr w:type="gramEnd"/>
-      <w:r>
-        <w:t xml:space="preserve">'host=localhost user= </w:t>
-      </w:r>
-      <w:proofErr w:type="spellStart"/>
+        <w:t xml:space="preserve">SELECT dblink_connect('host=localhost user= </w:t>
+      </w:r>
       <w:r>
         <w:rPr>
           <w:color w:val="FF0000"/>
         </w:rPr>
-        <w:t>LAMIPlus_USER</w:t>
-      </w:r>
-      <w:proofErr w:type="spellEnd"/>
+        <w:t xml:space="preserve">LAMIPlus_USER </w:t>
+      </w:r>
+      <w:r>
+        <w:t xml:space="preserve">password= </w:t>
+      </w:r>
       <w:r>
         <w:rPr>
           <w:color w:val="FF0000"/>
         </w:rPr>
+        <w:t>LAMISPlus_PASSWORD</w:t>
+      </w:r>
+      <w:r>
+        <w:rPr>
+          <w:color w:val="FF0000"/>
+        </w:rPr>
         <w:t xml:space="preserve"> </w:t>
       </w:r>
       <w:r>
-        <w:t xml:space="preserve">password= </w:t>
-      </w:r>
-      <w:proofErr w:type="spellStart"/>
-      <w:r>
         <w:rPr>
           <w:color w:val="FF0000"/>
         </w:rPr>
-        <w:t>LAMISPlus_PASSWORD</w:t>
-      </w:r>
-      <w:proofErr w:type="spellEnd"/>
+        <w:t xml:space="preserve"> </w:t>
+      </w:r>
+      <w:r>
+        <w:t xml:space="preserve">dbname= </w:t>
+      </w:r>
       <w:r>
         <w:rPr>
           <w:color w:val="FF0000"/>
         </w:rPr>
-        <w:t xml:space="preserve"> </w:t>
-      </w:r>
-      <w:r>
-        <w:rPr>
-          <w:color w:val="FF0000"/>
-        </w:rPr>
-        <w:t xml:space="preserve"> </w:t>
-      </w:r>
-      <w:proofErr w:type="spellStart"/>
-      <w:r>
-        <w:t>dbname</w:t>
-      </w:r>
-      <w:proofErr w:type="spellEnd"/>
-      <w:r>
-        <w:t xml:space="preserve">= </w:t>
-      </w:r>
-      <w:proofErr w:type="spellStart"/>
-      <w:r>
-        <w:rPr>
-          <w:color w:val="FF0000"/>
-        </w:rPr>
         <w:t>LAMISPlus_DB</w:t>
       </w:r>
-      <w:proofErr w:type="spellEnd"/>
       <w:r>
         <w:t>'</w:t>
       </w:r>
@@ -385,29 +352,8 @@
         </w:numPr>
       </w:pPr>
       <w:r>
-        <w:t xml:space="preserve">CREATE FOREIGN DATA WRAPPER </w:t>
-      </w:r>
-      <w:proofErr w:type="spellStart"/>
-      <w:r>
-        <w:t>postgres</w:t>
-      </w:r>
-      <w:proofErr w:type="spellEnd"/>
-      <w:r>
-        <w:t xml:space="preserve"> VALIDATOR </w:t>
-      </w:r>
-      <w:proofErr w:type="spellStart"/>
-      <w:r>
-        <w:t>postgresql_fdw_</w:t>
-      </w:r>
-      <w:proofErr w:type="gramStart"/>
-      <w:r>
-        <w:t>validator</w:t>
-      </w:r>
-      <w:proofErr w:type="spellEnd"/>
-      <w:r>
-        <w:t>;</w:t>
-      </w:r>
-      <w:proofErr w:type="gramEnd"/>
+        <w:t>CREATE FOREIGN DATA WRAPPER postgres VALIDATOR postgresql_fdw_validator;</w:t>
+      </w:r>
     </w:p>
     <w:p>
       <w:pPr>
@@ -418,62 +364,26 @@
         </w:numPr>
       </w:pPr>
       <w:r>
-        <w:t xml:space="preserve">CREATE SERVER </w:t>
-      </w:r>
-      <w:proofErr w:type="spellStart"/>
-      <w:r>
-        <w:t>lamis</w:t>
-      </w:r>
-      <w:proofErr w:type="spellEnd"/>
-      <w:r>
-        <w:t xml:space="preserve"> FOREIGN DATA WRAPPER </w:t>
-      </w:r>
-      <w:proofErr w:type="spellStart"/>
-      <w:r>
-        <w:t>postgres</w:t>
-      </w:r>
-      <w:proofErr w:type="spellEnd"/>
-      <w:r>
-        <w:t xml:space="preserve"> OPTIONS (</w:t>
-      </w:r>
-      <w:proofErr w:type="spellStart"/>
-      <w:r>
-        <w:t>hostaddr</w:t>
-      </w:r>
-      <w:proofErr w:type="spellEnd"/>
-      <w:r>
-        <w:t xml:space="preserve"> '127.0.0.1', </w:t>
-      </w:r>
-      <w:proofErr w:type="spellStart"/>
-      <w:r>
-        <w:t>dbname</w:t>
-      </w:r>
-      <w:proofErr w:type="spellEnd"/>
-      <w:r>
-        <w:t xml:space="preserve"> </w:t>
+        <w:t xml:space="preserve">CREATE SERVER lamis FOREIGN DATA WRAPPER postgres OPTIONS (hostaddr '127.0.0.1', dbname </w:t>
       </w:r>
       <w:r>
         <w:t>'</w:t>
       </w:r>
-      <w:proofErr w:type="spellStart"/>
       <w:r>
         <w:rPr>
           <w:color w:val="FF0000"/>
         </w:rPr>
         <w:t>LAMISPlus_DB</w:t>
       </w:r>
-      <w:proofErr w:type="spellEnd"/>
       <w:r>
         <w:t>'</w:t>
       </w:r>
-      <w:proofErr w:type="gramStart"/>
       <w:r>
         <w:t>)</w:t>
       </w:r>
       <w:r>
         <w:t>;</w:t>
       </w:r>
-      <w:proofErr w:type="gramEnd"/>
     </w:p>
     <w:p>
       <w:pPr>
@@ -484,35 +394,17 @@
         </w:numPr>
       </w:pPr>
       <w:r>
-        <w:t xml:space="preserve">CREATE USER MAPPING FOR </w:t>
-      </w:r>
-      <w:proofErr w:type="spellStart"/>
-      <w:r>
-        <w:t>postgres</w:t>
-      </w:r>
-      <w:proofErr w:type="spellEnd"/>
-      <w:r>
-        <w:t xml:space="preserve"> SERVER </w:t>
-      </w:r>
-      <w:proofErr w:type="spellStart"/>
-      <w:r>
-        <w:t>lamis</w:t>
-      </w:r>
-      <w:proofErr w:type="spellEnd"/>
-      <w:r>
-        <w:t xml:space="preserve"> OPTIONS (user </w:t>
+        <w:t xml:space="preserve">CREATE USER MAPPING FOR postgres SERVER lamis OPTIONS (user </w:t>
       </w:r>
       <w:r>
         <w:t>'</w:t>
       </w:r>
-      <w:proofErr w:type="spellStart"/>
       <w:r>
         <w:rPr>
           <w:color w:val="FF0000"/>
         </w:rPr>
         <w:t>LAMISPlus_USER</w:t>
       </w:r>
-      <w:proofErr w:type="spellEnd"/>
       <w:r>
         <w:t>'</w:t>
       </w:r>
@@ -522,14 +414,12 @@
       <w:r>
         <w:t>'</w:t>
       </w:r>
-      <w:proofErr w:type="spellStart"/>
       <w:r>
         <w:rPr>
           <w:color w:val="FF0000"/>
         </w:rPr>
         <w:t>LAMISPlus_PASSWORD</w:t>
       </w:r>
-      <w:proofErr w:type="spellEnd"/>
       <w:r>
         <w:t>'</w:t>
       </w:r>
@@ -546,29 +436,8 @@
         </w:numPr>
       </w:pPr>
       <w:r>
-        <w:t xml:space="preserve">SELECT </w:t>
-      </w:r>
-      <w:proofErr w:type="spellStart"/>
-      <w:r>
-        <w:t>dblink_connect</w:t>
-      </w:r>
-      <w:proofErr w:type="spellEnd"/>
-      <w:r>
-        <w:t>('</w:t>
-      </w:r>
-      <w:proofErr w:type="spellStart"/>
-      <w:r>
-        <w:t>lamis</w:t>
-      </w:r>
-      <w:proofErr w:type="spellEnd"/>
-      <w:r>
-        <w:t>'</w:t>
-      </w:r>
-      <w:proofErr w:type="gramStart"/>
-      <w:r>
-        <w:t>);</w:t>
-      </w:r>
-      <w:proofErr w:type="gramEnd"/>
+        <w:t>SELECT dblink_connect('lamis');</w:t>
+      </w:r>
     </w:p>
     <w:p/>
     <w:p>
@@ -661,18 +530,8 @@
         </w:numPr>
       </w:pPr>
       <w:r>
-        <w:t xml:space="preserve">CREATE EXTENSION </w:t>
-      </w:r>
-      <w:proofErr w:type="spellStart"/>
-      <w:proofErr w:type="gramStart"/>
-      <w:r>
-        <w:t>dblink</w:t>
-      </w:r>
-      <w:proofErr w:type="spellEnd"/>
-      <w:r>
-        <w:t>;</w:t>
-      </w:r>
-      <w:proofErr w:type="gramEnd"/>
+        <w:t>CREATE EXTENSION dblink;</w:t>
+      </w:r>
     </w:p>
     <w:p>
       <w:pPr>
@@ -683,23 +542,7 @@
         </w:numPr>
       </w:pPr>
       <w:r>
-        <w:t xml:space="preserve">SELECT </w:t>
-      </w:r>
-      <w:proofErr w:type="spellStart"/>
-      <w:r>
-        <w:t>dblink_</w:t>
-      </w:r>
-      <w:proofErr w:type="gramStart"/>
-      <w:r>
-        <w:t>connect</w:t>
-      </w:r>
-      <w:proofErr w:type="spellEnd"/>
-      <w:r>
-        <w:t>(</w:t>
-      </w:r>
-      <w:proofErr w:type="gramEnd"/>
-      <w:r>
-        <w:t xml:space="preserve">'host=localhost user= </w:t>
+        <w:t xml:space="preserve">SELECT dblink_connect('host=localhost user= </w:t>
       </w:r>
       <w:r>
         <w:rPr>
@@ -719,13 +562,8 @@
         </w:rPr>
         <w:t xml:space="preserve">LAMIS3_PASSWORD </w:t>
       </w:r>
-      <w:proofErr w:type="spellStart"/>
-      <w:r>
-        <w:t>dbname</w:t>
-      </w:r>
-      <w:proofErr w:type="spellEnd"/>
-      <w:r>
-        <w:t xml:space="preserve">= </w:t>
+      <w:r>
+        <w:t xml:space="preserve">dbname= </w:t>
       </w:r>
       <w:r>
         <w:rPr>
@@ -749,29 +587,8 @@
         </w:numPr>
       </w:pPr>
       <w:r>
-        <w:t xml:space="preserve">CREATE FOREIGN DATA WRAPPER </w:t>
-      </w:r>
-      <w:proofErr w:type="spellStart"/>
-      <w:r>
-        <w:t>postgres</w:t>
-      </w:r>
-      <w:proofErr w:type="spellEnd"/>
-      <w:r>
-        <w:t xml:space="preserve"> VALIDATOR </w:t>
-      </w:r>
-      <w:proofErr w:type="spellStart"/>
-      <w:r>
-        <w:t>postgresql_fdw_</w:t>
-      </w:r>
-      <w:proofErr w:type="gramStart"/>
-      <w:r>
-        <w:t>validator</w:t>
-      </w:r>
-      <w:proofErr w:type="spellEnd"/>
-      <w:r>
-        <w:t>;</w:t>
-      </w:r>
-      <w:proofErr w:type="gramEnd"/>
+        <w:t>CREATE FOREIGN DATA WRAPPER postgres VALIDATOR postgresql_fdw_validator;</w:t>
+      </w:r>
     </w:p>
     <w:p>
       <w:pPr>
@@ -782,39 +599,7 @@
         </w:numPr>
       </w:pPr>
       <w:r>
-        <w:t xml:space="preserve">CREATE SERVER </w:t>
-      </w:r>
-      <w:proofErr w:type="spellStart"/>
-      <w:r>
-        <w:t>lamis</w:t>
-      </w:r>
-      <w:proofErr w:type="spellEnd"/>
-      <w:r>
-        <w:t xml:space="preserve"> FOREIGN DATA WRAPPER </w:t>
-      </w:r>
-      <w:proofErr w:type="spellStart"/>
-      <w:r>
-        <w:t>postgres</w:t>
-      </w:r>
-      <w:proofErr w:type="spellEnd"/>
-      <w:r>
-        <w:t xml:space="preserve"> OPTIONS (</w:t>
-      </w:r>
-      <w:proofErr w:type="spellStart"/>
-      <w:r>
-        <w:t>hostaddr</w:t>
-      </w:r>
-      <w:proofErr w:type="spellEnd"/>
-      <w:r>
-        <w:t xml:space="preserve"> '127.0.0.1', </w:t>
-      </w:r>
-      <w:proofErr w:type="spellStart"/>
-      <w:r>
-        <w:t>dbname</w:t>
-      </w:r>
-      <w:proofErr w:type="spellEnd"/>
-      <w:r>
-        <w:t xml:space="preserve"> </w:t>
+        <w:t xml:space="preserve">CREATE SERVER lamis FOREIGN DATA WRAPPER postgres OPTIONS (hostaddr '127.0.0.1', dbname </w:t>
       </w:r>
       <w:r>
         <w:t>'</w:t>
@@ -828,11 +613,9 @@
       <w:r>
         <w:t>'</w:t>
       </w:r>
-      <w:proofErr w:type="gramStart"/>
       <w:r>
         <w:t>);</w:t>
       </w:r>
-      <w:proofErr w:type="gramEnd"/>
     </w:p>
     <w:p>
       <w:pPr>
@@ -843,23 +626,7 @@
         </w:numPr>
       </w:pPr>
       <w:r>
-        <w:t xml:space="preserve">CREATE USER MAPPING FOR </w:t>
-      </w:r>
-      <w:proofErr w:type="spellStart"/>
-      <w:r>
-        <w:t>postgres</w:t>
-      </w:r>
-      <w:proofErr w:type="spellEnd"/>
-      <w:r>
-        <w:t xml:space="preserve"> SERVER </w:t>
-      </w:r>
-      <w:proofErr w:type="spellStart"/>
-      <w:r>
-        <w:t>lamis</w:t>
-      </w:r>
-      <w:proofErr w:type="spellEnd"/>
-      <w:r>
-        <w:t xml:space="preserve"> OPTIONS (user </w:t>
+        <w:t xml:space="preserve">CREATE USER MAPPING FOR postgres SERVER lamis OPTIONS (user </w:t>
       </w:r>
       <w:r>
         <w:t>'</w:t>
@@ -888,11 +655,9 @@
       <w:r>
         <w:t>'</w:t>
       </w:r>
-      <w:proofErr w:type="gramStart"/>
       <w:r>
         <w:t>);</w:t>
       </w:r>
-      <w:proofErr w:type="gramEnd"/>
     </w:p>
     <w:p>
       <w:pPr>
@@ -903,32 +668,14 @@
         </w:numPr>
       </w:pPr>
       <w:r>
-        <w:t xml:space="preserve">SELECT </w:t>
-      </w:r>
-      <w:proofErr w:type="spellStart"/>
-      <w:r>
-        <w:t>dblink_connect</w:t>
-      </w:r>
-      <w:proofErr w:type="spellEnd"/>
-      <w:r>
-        <w:t>(</w:t>
+        <w:t>SELECT dblink_connect(</w:t>
       </w:r>
       <w:r>
         <w:t>'</w:t>
       </w:r>
-      <w:proofErr w:type="spellStart"/>
-      <w:r>
-        <w:t>lamis</w:t>
-      </w:r>
-      <w:proofErr w:type="spellEnd"/>
-      <w:r>
-        <w:t>'</w:t>
-      </w:r>
-      <w:proofErr w:type="gramStart"/>
-      <w:r>
-        <w:t>);</w:t>
-      </w:r>
-      <w:proofErr w:type="gramEnd"/>
+      <w:r>
+        <w:t>lamis');</w:t>
+      </w:r>
     </w:p>
     <w:p/>
     <w:p>
@@ -939,7 +686,6 @@
           <w:sz w:val="28"/>
           <w:szCs w:val="28"/>
         </w:rPr>
-        <w:lastRenderedPageBreak/>
         <w:t xml:space="preserve">Step </w:t>
       </w:r>
       <w:r>
@@ -969,55 +715,35 @@
       <w:r>
         <w:t xml:space="preserve">heck if your facility </w:t>
       </w:r>
-      <w:proofErr w:type="spellStart"/>
+      <w:r>
+        <w:t>datim id</w:t>
+      </w:r>
+      <w:r>
+        <w:t xml:space="preserve"> is setup</w:t>
+      </w:r>
+      <w:r>
+        <w:t xml:space="preserve">, so that the ETL will use the </w:t>
+      </w:r>
       <w:r>
         <w:t>datim</w:t>
       </w:r>
-      <w:proofErr w:type="spellEnd"/>
-      <w:r>
-        <w:t xml:space="preserve"> id</w:t>
-      </w:r>
-      <w:r>
-        <w:t xml:space="preserve"> is setup</w:t>
-      </w:r>
-      <w:r>
-        <w:t xml:space="preserve">, so that the ETL will use the </w:t>
-      </w:r>
-      <w:proofErr w:type="spellStart"/>
-      <w:r>
-        <w:t>datim</w:t>
-      </w:r>
-      <w:proofErr w:type="spellEnd"/>
       <w:r>
         <w:t xml:space="preserve"> id in the </w:t>
       </w:r>
-      <w:proofErr w:type="spellStart"/>
-      <w:r>
-        <w:t>base_organisation_unit_identifier</w:t>
-      </w:r>
-      <w:proofErr w:type="spellEnd"/>
+      <w:r>
+        <w:t xml:space="preserve">base_organisation_unit_identifier </w:t>
+      </w:r>
+      <w:r>
+        <w:t>table</w:t>
+      </w:r>
+      <w:r>
+        <w:t>.</w:t>
+      </w:r>
       <w:r>
         <w:t xml:space="preserve"> </w:t>
       </w:r>
       <w:r>
-        <w:t>table</w:t>
-      </w:r>
-      <w:r>
-        <w:t>.</w:t>
-      </w:r>
-      <w:r>
-        <w:t xml:space="preserve"> </w:t>
-      </w:r>
-      <w:r>
-        <w:t xml:space="preserve">To validate if </w:t>
-      </w:r>
-      <w:proofErr w:type="spellStart"/>
-      <w:r>
-        <w:t>datim</w:t>
-      </w:r>
-      <w:proofErr w:type="spellEnd"/>
-      <w:r>
-        <w:t xml:space="preserve"> id is setup run this </w:t>
+        <w:t xml:space="preserve">To validate if datim id is setup run this </w:t>
       </w:r>
       <w:r>
         <w:t xml:space="preserve">query on the sink (LAMISPlus)– </w:t>
@@ -1064,15 +790,7 @@
       </w:pPr>
       <w:r>
         <w:tab/>
-        <w:t xml:space="preserve">orgunit.name as </w:t>
-      </w:r>
-      <w:proofErr w:type="spellStart"/>
-      <w:r>
-        <w:t>orgunit_name</w:t>
-      </w:r>
-      <w:proofErr w:type="spellEnd"/>
-      <w:r>
-        <w:t>,</w:t>
+        <w:t>orgunit.name as orgunit_name,</w:t>
       </w:r>
     </w:p>
     <w:p>
@@ -1087,218 +805,119 @@
       </w:pPr>
       <w:r>
         <w:tab/>
-      </w:r>
-      <w:proofErr w:type="spellStart"/>
-      <w:proofErr w:type="gramStart"/>
-      <w:r>
-        <w:t>oid.code</w:t>
-      </w:r>
-      <w:proofErr w:type="spellEnd"/>
-      <w:proofErr w:type="gramEnd"/>
-      <w:r>
-        <w:t xml:space="preserve"> as </w:t>
-      </w:r>
-      <w:proofErr w:type="spellStart"/>
-      <w:r>
-        <w:t>datim_code</w:t>
-      </w:r>
-      <w:proofErr w:type="spellEnd"/>
-    </w:p>
-    <w:p>
-      <w:pPr>
-        <w:pBdr>
-          <w:top w:val="single" w:sz="4" w:space="1" w:color="auto"/>
-          <w:left w:val="single" w:sz="4" w:space="4" w:color="auto"/>
-          <w:bottom w:val="single" w:sz="4" w:space="1" w:color="auto"/>
-          <w:right w:val="single" w:sz="4" w:space="4" w:color="auto"/>
-        </w:pBdr>
-        <w:spacing w:after="0"/>
-      </w:pPr>
-      <w:r>
-        <w:t xml:space="preserve">FROM </w:t>
-      </w:r>
-      <w:proofErr w:type="spellStart"/>
-      <w:r>
-        <w:t>base_organisation_unit</w:t>
-      </w:r>
-      <w:proofErr w:type="spellEnd"/>
-      <w:r>
-        <w:t xml:space="preserve"> facility</w:t>
-      </w:r>
-    </w:p>
-    <w:p>
-      <w:pPr>
-        <w:pBdr>
-          <w:top w:val="single" w:sz="4" w:space="1" w:color="auto"/>
-          <w:left w:val="single" w:sz="4" w:space="4" w:color="auto"/>
-          <w:bottom w:val="single" w:sz="4" w:space="1" w:color="auto"/>
-          <w:right w:val="single" w:sz="4" w:space="4" w:color="auto"/>
-        </w:pBdr>
-        <w:spacing w:after="0"/>
-      </w:pPr>
-      <w:r>
-        <w:t xml:space="preserve">JOIN </w:t>
-      </w:r>
-      <w:proofErr w:type="spellStart"/>
-      <w:r>
-        <w:t>base_organisation_unit</w:t>
-      </w:r>
-      <w:proofErr w:type="spellEnd"/>
-      <w:r>
-        <w:t xml:space="preserve"> </w:t>
-      </w:r>
-      <w:proofErr w:type="spellStart"/>
-      <w:r>
-        <w:t>orgunit</w:t>
-      </w:r>
-      <w:proofErr w:type="spellEnd"/>
-    </w:p>
-    <w:p>
-      <w:pPr>
-        <w:pBdr>
-          <w:top w:val="single" w:sz="4" w:space="1" w:color="auto"/>
-          <w:left w:val="single" w:sz="4" w:space="4" w:color="auto"/>
-          <w:bottom w:val="single" w:sz="4" w:space="1" w:color="auto"/>
-          <w:right w:val="single" w:sz="4" w:space="4" w:color="auto"/>
-        </w:pBdr>
-        <w:spacing w:after="0"/>
-      </w:pPr>
-      <w:r>
-        <w:t xml:space="preserve">ON </w:t>
-      </w:r>
-      <w:proofErr w:type="spellStart"/>
-      <w:proofErr w:type="gramStart"/>
-      <w:r>
-        <w:t>facility.parent</w:t>
-      </w:r>
-      <w:proofErr w:type="gramEnd"/>
-      <w:r>
-        <w:t>_organisation_unit_id</w:t>
-      </w:r>
-      <w:proofErr w:type="spellEnd"/>
-      <w:r>
-        <w:t xml:space="preserve"> = orgunit.id</w:t>
-      </w:r>
-    </w:p>
-    <w:p>
-      <w:pPr>
-        <w:pBdr>
-          <w:top w:val="single" w:sz="4" w:space="1" w:color="auto"/>
-          <w:left w:val="single" w:sz="4" w:space="4" w:color="auto"/>
-          <w:bottom w:val="single" w:sz="4" w:space="1" w:color="auto"/>
-          <w:right w:val="single" w:sz="4" w:space="4" w:color="auto"/>
-        </w:pBdr>
-        <w:spacing w:after="0"/>
-      </w:pPr>
-      <w:r>
-        <w:t xml:space="preserve">JOIN </w:t>
-      </w:r>
-      <w:proofErr w:type="spellStart"/>
-      <w:r>
-        <w:t>base_organisation_unit_identifier</w:t>
-      </w:r>
-      <w:proofErr w:type="spellEnd"/>
-      <w:r>
-        <w:t xml:space="preserve"> </w:t>
-      </w:r>
-      <w:proofErr w:type="spellStart"/>
-      <w:r>
-        <w:t>oid</w:t>
-      </w:r>
-      <w:proofErr w:type="spellEnd"/>
-    </w:p>
-    <w:p>
-      <w:pPr>
-        <w:pBdr>
-          <w:top w:val="single" w:sz="4" w:space="1" w:color="auto"/>
-          <w:left w:val="single" w:sz="4" w:space="4" w:color="auto"/>
-          <w:bottom w:val="single" w:sz="4" w:space="1" w:color="auto"/>
-          <w:right w:val="single" w:sz="4" w:space="4" w:color="auto"/>
-        </w:pBdr>
-        <w:spacing w:after="0"/>
-      </w:pPr>
-      <w:r>
-        <w:t xml:space="preserve">ON facility.id = </w:t>
-      </w:r>
-      <w:proofErr w:type="spellStart"/>
-      <w:proofErr w:type="gramStart"/>
-      <w:r>
-        <w:t>oid.organisation</w:t>
-      </w:r>
-      <w:proofErr w:type="gramEnd"/>
-      <w:r>
-        <w:t>_unit_id</w:t>
-      </w:r>
-      <w:proofErr w:type="spellEnd"/>
-    </w:p>
-    <w:p>
-      <w:pPr>
-        <w:pBdr>
-          <w:top w:val="single" w:sz="4" w:space="1" w:color="auto"/>
-          <w:left w:val="single" w:sz="4" w:space="4" w:color="auto"/>
-          <w:bottom w:val="single" w:sz="4" w:space="1" w:color="auto"/>
-          <w:right w:val="single" w:sz="4" w:space="4" w:color="auto"/>
-        </w:pBdr>
-        <w:spacing w:after="0"/>
-      </w:pPr>
-      <w:r>
-        <w:t xml:space="preserve">WHERE </w:t>
-      </w:r>
-      <w:proofErr w:type="spellStart"/>
-      <w:proofErr w:type="gramStart"/>
-      <w:r>
-        <w:t>facility.organisation</w:t>
-      </w:r>
-      <w:proofErr w:type="gramEnd"/>
-      <w:r>
-        <w:t>_unit_level_id</w:t>
-      </w:r>
-      <w:proofErr w:type="spellEnd"/>
-      <w:r>
-        <w:t xml:space="preserve"> =4 AND EXISTS(</w:t>
-      </w:r>
-    </w:p>
-    <w:p>
-      <w:pPr>
-        <w:pBdr>
-          <w:top w:val="single" w:sz="4" w:space="1" w:color="auto"/>
-          <w:left w:val="single" w:sz="4" w:space="4" w:color="auto"/>
-          <w:bottom w:val="single" w:sz="4" w:space="1" w:color="auto"/>
-          <w:right w:val="single" w:sz="4" w:space="4" w:color="auto"/>
-        </w:pBdr>
-        <w:spacing w:after="0"/>
-      </w:pPr>
-      <w:r>
-        <w:t xml:space="preserve">SELECT * FROM </w:t>
-      </w:r>
-      <w:proofErr w:type="spellStart"/>
-      <w:proofErr w:type="gramStart"/>
-      <w:r>
-        <w:t>public.dblink</w:t>
-      </w:r>
-      <w:proofErr w:type="spellEnd"/>
-      <w:proofErr w:type="gramEnd"/>
-    </w:p>
-    <w:p>
-      <w:pPr>
-        <w:pBdr>
-          <w:top w:val="single" w:sz="4" w:space="1" w:color="auto"/>
-          <w:left w:val="single" w:sz="4" w:space="4" w:color="auto"/>
-          <w:bottom w:val="single" w:sz="4" w:space="1" w:color="auto"/>
-          <w:right w:val="single" w:sz="4" w:space="4" w:color="auto"/>
-        </w:pBdr>
-        <w:spacing w:after="0"/>
-      </w:pPr>
-      <w:r>
-        <w:t>('</w:t>
-      </w:r>
-      <w:proofErr w:type="spellStart"/>
-      <w:r>
-        <w:t>lamis</w:t>
-      </w:r>
-      <w:proofErr w:type="spellEnd"/>
-      <w:r>
-        <w:t>',</w:t>
+        <w:t>oid.code as datim_code</w:t>
+      </w:r>
+    </w:p>
+    <w:p>
+      <w:pPr>
+        <w:pBdr>
+          <w:top w:val="single" w:sz="4" w:space="1" w:color="auto"/>
+          <w:left w:val="single" w:sz="4" w:space="4" w:color="auto"/>
+          <w:bottom w:val="single" w:sz="4" w:space="1" w:color="auto"/>
+          <w:right w:val="single" w:sz="4" w:space="4" w:color="auto"/>
+        </w:pBdr>
+        <w:spacing w:after="0"/>
+      </w:pPr>
+      <w:r>
+        <w:t>FROM base_organisation_unit facility</w:t>
+      </w:r>
+    </w:p>
+    <w:p>
+      <w:pPr>
+        <w:pBdr>
+          <w:top w:val="single" w:sz="4" w:space="1" w:color="auto"/>
+          <w:left w:val="single" w:sz="4" w:space="4" w:color="auto"/>
+          <w:bottom w:val="single" w:sz="4" w:space="1" w:color="auto"/>
+          <w:right w:val="single" w:sz="4" w:space="4" w:color="auto"/>
+        </w:pBdr>
+        <w:spacing w:after="0"/>
+      </w:pPr>
+      <w:r>
+        <w:t>JOIN base_organisation_unit orgunit</w:t>
+      </w:r>
+    </w:p>
+    <w:p>
+      <w:pPr>
+        <w:pBdr>
+          <w:top w:val="single" w:sz="4" w:space="1" w:color="auto"/>
+          <w:left w:val="single" w:sz="4" w:space="4" w:color="auto"/>
+          <w:bottom w:val="single" w:sz="4" w:space="1" w:color="auto"/>
+          <w:right w:val="single" w:sz="4" w:space="4" w:color="auto"/>
+        </w:pBdr>
+        <w:spacing w:after="0"/>
+      </w:pPr>
+      <w:r>
+        <w:t>ON facility.parent_organisation_unit_id = orgunit.id</w:t>
+      </w:r>
+    </w:p>
+    <w:p>
+      <w:pPr>
+        <w:pBdr>
+          <w:top w:val="single" w:sz="4" w:space="1" w:color="auto"/>
+          <w:left w:val="single" w:sz="4" w:space="4" w:color="auto"/>
+          <w:bottom w:val="single" w:sz="4" w:space="1" w:color="auto"/>
+          <w:right w:val="single" w:sz="4" w:space="4" w:color="auto"/>
+        </w:pBdr>
+        <w:spacing w:after="0"/>
+      </w:pPr>
+      <w:r>
+        <w:t>JOIN base_organisation_unit_identifier oid</w:t>
+      </w:r>
+    </w:p>
+    <w:p>
+      <w:pPr>
+        <w:pBdr>
+          <w:top w:val="single" w:sz="4" w:space="1" w:color="auto"/>
+          <w:left w:val="single" w:sz="4" w:space="4" w:color="auto"/>
+          <w:bottom w:val="single" w:sz="4" w:space="1" w:color="auto"/>
+          <w:right w:val="single" w:sz="4" w:space="4" w:color="auto"/>
+        </w:pBdr>
+        <w:spacing w:after="0"/>
+      </w:pPr>
+      <w:r>
+        <w:t>ON facility.id = oid.organisation_unit_id</w:t>
+      </w:r>
+    </w:p>
+    <w:p>
+      <w:pPr>
+        <w:pBdr>
+          <w:top w:val="single" w:sz="4" w:space="1" w:color="auto"/>
+          <w:left w:val="single" w:sz="4" w:space="4" w:color="auto"/>
+          <w:bottom w:val="single" w:sz="4" w:space="1" w:color="auto"/>
+          <w:right w:val="single" w:sz="4" w:space="4" w:color="auto"/>
+        </w:pBdr>
+        <w:spacing w:after="0"/>
+      </w:pPr>
+      <w:r>
+        <w:t>WHERE facility.organisation_unit_level_id =4 AND EXISTS(</w:t>
+      </w:r>
+    </w:p>
+    <w:p>
+      <w:pPr>
+        <w:pBdr>
+          <w:top w:val="single" w:sz="4" w:space="1" w:color="auto"/>
+          <w:left w:val="single" w:sz="4" w:space="4" w:color="auto"/>
+          <w:bottom w:val="single" w:sz="4" w:space="1" w:color="auto"/>
+          <w:right w:val="single" w:sz="4" w:space="4" w:color="auto"/>
+        </w:pBdr>
+        <w:spacing w:after="0"/>
+      </w:pPr>
+      <w:r>
+        <w:t>SELECT * FROM public.dblink</w:t>
+      </w:r>
+    </w:p>
+    <w:p>
+      <w:pPr>
+        <w:pBdr>
+          <w:top w:val="single" w:sz="4" w:space="1" w:color="auto"/>
+          <w:left w:val="single" w:sz="4" w:space="4" w:color="auto"/>
+          <w:bottom w:val="single" w:sz="4" w:space="1" w:color="auto"/>
+          <w:right w:val="single" w:sz="4" w:space="4" w:color="auto"/>
+        </w:pBdr>
+        <w:spacing w:after="0"/>
+      </w:pPr>
+      <w:r>
+        <w:t>('lamis',</w:t>
       </w:r>
     </w:p>
     <w:p>
@@ -1342,15 +961,7 @@
       </w:pPr>
       <w:r>
         <w:tab/>
-        <w:t xml:space="preserve">fc.name AS </w:t>
-      </w:r>
-      <w:proofErr w:type="spellStart"/>
-      <w:r>
-        <w:t>facility_name</w:t>
-      </w:r>
-      <w:proofErr w:type="spellEnd"/>
-      <w:r>
-        <w:t>,</w:t>
+        <w:t>fc.name AS facility_name,</w:t>
       </w:r>
     </w:p>
     <w:p>
@@ -1365,15 +976,7 @@
       </w:pPr>
       <w:r>
         <w:tab/>
-        <w:t xml:space="preserve">lg.name AS </w:t>
-      </w:r>
-      <w:proofErr w:type="spellStart"/>
-      <w:r>
-        <w:t>lga_name</w:t>
-      </w:r>
-      <w:proofErr w:type="spellEnd"/>
-      <w:r>
-        <w:t xml:space="preserve">, </w:t>
+        <w:t xml:space="preserve">lg.name AS lga_name, </w:t>
       </w:r>
     </w:p>
     <w:p>
@@ -1388,205 +991,134 @@
       </w:pPr>
       <w:r>
         <w:tab/>
-      </w:r>
-      <w:proofErr w:type="spellStart"/>
-      <w:proofErr w:type="gramStart"/>
-      <w:r>
-        <w:t>nf.datim</w:t>
-      </w:r>
-      <w:proofErr w:type="gramEnd"/>
-      <w:r>
-        <w:t>_id</w:t>
-      </w:r>
-      <w:proofErr w:type="spellEnd"/>
-      <w:r>
-        <w:t xml:space="preserve"> AS </w:t>
-      </w:r>
-      <w:proofErr w:type="spellStart"/>
-      <w:r>
-        <w:t>datim_id</w:t>
-      </w:r>
-      <w:proofErr w:type="spellEnd"/>
-    </w:p>
-    <w:p>
-      <w:pPr>
-        <w:pBdr>
-          <w:top w:val="single" w:sz="4" w:space="1" w:color="auto"/>
-          <w:left w:val="single" w:sz="4" w:space="4" w:color="auto"/>
-          <w:bottom w:val="single" w:sz="4" w:space="1" w:color="auto"/>
-          <w:right w:val="single" w:sz="4" w:space="4" w:color="auto"/>
-        </w:pBdr>
-        <w:spacing w:after="0"/>
-      </w:pPr>
-      <w:r>
-        <w:t xml:space="preserve"> FROM </w:t>
-      </w:r>
-      <w:proofErr w:type="spellStart"/>
-      <w:proofErr w:type="gramStart"/>
-      <w:r>
-        <w:t>public.patient</w:t>
-      </w:r>
-      <w:proofErr w:type="spellEnd"/>
-      <w:proofErr w:type="gramEnd"/>
+        <w:t>nf.datim_id AS datim_id</w:t>
+      </w:r>
+    </w:p>
+    <w:p>
+      <w:pPr>
+        <w:pBdr>
+          <w:top w:val="single" w:sz="4" w:space="1" w:color="auto"/>
+          <w:left w:val="single" w:sz="4" w:space="4" w:color="auto"/>
+          <w:bottom w:val="single" w:sz="4" w:space="1" w:color="auto"/>
+          <w:right w:val="single" w:sz="4" w:space="4" w:color="auto"/>
+        </w:pBdr>
+        <w:spacing w:after="0"/>
+      </w:pPr>
+      <w:r>
+        <w:t xml:space="preserve"> FROM public.patient ps</w:t>
+      </w:r>
+    </w:p>
+    <w:p>
+      <w:pPr>
+        <w:pBdr>
+          <w:top w:val="single" w:sz="4" w:space="1" w:color="auto"/>
+          <w:left w:val="single" w:sz="4" w:space="4" w:color="auto"/>
+          <w:bottom w:val="single" w:sz="4" w:space="1" w:color="auto"/>
+          <w:right w:val="single" w:sz="4" w:space="4" w:color="auto"/>
+        </w:pBdr>
+        <w:spacing w:after="0"/>
+      </w:pPr>
+      <w:r>
+        <w:t xml:space="preserve"> INNER JOIN facility fc</w:t>
+      </w:r>
+    </w:p>
+    <w:p>
+      <w:pPr>
+        <w:pBdr>
+          <w:top w:val="single" w:sz="4" w:space="1" w:color="auto"/>
+          <w:left w:val="single" w:sz="4" w:space="4" w:color="auto"/>
+          <w:bottom w:val="single" w:sz="4" w:space="1" w:color="auto"/>
+          <w:right w:val="single" w:sz="4" w:space="4" w:color="auto"/>
+        </w:pBdr>
+        <w:spacing w:after="0"/>
+      </w:pPr>
+      <w:r>
+        <w:t xml:space="preserve">  ON ps.facility_id=fc.id</w:t>
+      </w:r>
+    </w:p>
+    <w:p>
+      <w:pPr>
+        <w:pBdr>
+          <w:top w:val="single" w:sz="4" w:space="1" w:color="auto"/>
+          <w:left w:val="single" w:sz="4" w:space="4" w:color="auto"/>
+          <w:bottom w:val="single" w:sz="4" w:space="1" w:color="auto"/>
+          <w:right w:val="single" w:sz="4" w:space="4" w:color="auto"/>
+        </w:pBdr>
+        <w:spacing w:after="0"/>
+      </w:pPr>
+      <w:r>
+        <w:t xml:space="preserve"> INNER JOIN lga lg</w:t>
+      </w:r>
+    </w:p>
+    <w:p>
+      <w:pPr>
+        <w:pBdr>
+          <w:top w:val="single" w:sz="4" w:space="1" w:color="auto"/>
+          <w:left w:val="single" w:sz="4" w:space="4" w:color="auto"/>
+          <w:bottom w:val="single" w:sz="4" w:space="1" w:color="auto"/>
+          <w:right w:val="single" w:sz="4" w:space="4" w:color="auto"/>
+        </w:pBdr>
+        <w:spacing w:after="0"/>
+      </w:pPr>
+      <w:r>
+        <w:t xml:space="preserve">  ON fc.lga_id=lg.id</w:t>
+      </w:r>
+    </w:p>
+    <w:p>
+      <w:pPr>
+        <w:pBdr>
+          <w:top w:val="single" w:sz="4" w:space="1" w:color="auto"/>
+          <w:left w:val="single" w:sz="4" w:space="4" w:color="auto"/>
+          <w:bottom w:val="single" w:sz="4" w:space="1" w:color="auto"/>
+          <w:right w:val="single" w:sz="4" w:space="4" w:color="auto"/>
+        </w:pBdr>
+        <w:spacing w:after="0"/>
+      </w:pPr>
+      <w:r>
+        <w:t>INNER JOIN ndr_facility nf</w:t>
+      </w:r>
+    </w:p>
+    <w:p>
+      <w:pPr>
+        <w:pBdr>
+          <w:top w:val="single" w:sz="4" w:space="1" w:color="auto"/>
+          <w:left w:val="single" w:sz="4" w:space="4" w:color="auto"/>
+          <w:bottom w:val="single" w:sz="4" w:space="1" w:color="auto"/>
+          <w:right w:val="single" w:sz="4" w:space="4" w:color="auto"/>
+        </w:pBdr>
+        <w:spacing w:after="0"/>
+      </w:pPr>
+      <w:r>
+        <w:t xml:space="preserve">  ON nf.id=ps.facility_id'</w:t>
+      </w:r>
+    </w:p>
+    <w:p>
+      <w:pPr>
+        <w:pBdr>
+          <w:top w:val="single" w:sz="4" w:space="1" w:color="auto"/>
+          <w:left w:val="single" w:sz="4" w:space="4" w:color="auto"/>
+          <w:bottom w:val="single" w:sz="4" w:space="1" w:color="auto"/>
+          <w:right w:val="single" w:sz="4" w:space="4" w:color="auto"/>
+        </w:pBdr>
+        <w:spacing w:after="0"/>
+      </w:pPr>
       <w:r>
         <w:t xml:space="preserve"> </w:t>
       </w:r>
-      <w:proofErr w:type="spellStart"/>
-      <w:r>
-        <w:t>ps</w:t>
-      </w:r>
-      <w:proofErr w:type="spellEnd"/>
-    </w:p>
-    <w:p>
-      <w:pPr>
-        <w:pBdr>
-          <w:top w:val="single" w:sz="4" w:space="1" w:color="auto"/>
-          <w:left w:val="single" w:sz="4" w:space="4" w:color="auto"/>
-          <w:bottom w:val="single" w:sz="4" w:space="1" w:color="auto"/>
-          <w:right w:val="single" w:sz="4" w:space="4" w:color="auto"/>
-        </w:pBdr>
-        <w:spacing w:after="0"/>
-      </w:pPr>
-      <w:r>
-        <w:t xml:space="preserve"> INNER JOIN facility fc</w:t>
-      </w:r>
-    </w:p>
-    <w:p>
-      <w:pPr>
-        <w:pBdr>
-          <w:top w:val="single" w:sz="4" w:space="1" w:color="auto"/>
-          <w:left w:val="single" w:sz="4" w:space="4" w:color="auto"/>
-          <w:bottom w:val="single" w:sz="4" w:space="1" w:color="auto"/>
-          <w:right w:val="single" w:sz="4" w:space="4" w:color="auto"/>
-        </w:pBdr>
-        <w:spacing w:after="0"/>
-      </w:pPr>
-      <w:r>
-        <w:t xml:space="preserve">  ON ps.facility_id=fc.id</w:t>
-      </w:r>
-    </w:p>
-    <w:p>
-      <w:pPr>
-        <w:pBdr>
-          <w:top w:val="single" w:sz="4" w:space="1" w:color="auto"/>
-          <w:left w:val="single" w:sz="4" w:space="4" w:color="auto"/>
-          <w:bottom w:val="single" w:sz="4" w:space="1" w:color="auto"/>
-          <w:right w:val="single" w:sz="4" w:space="4" w:color="auto"/>
-        </w:pBdr>
-        <w:spacing w:after="0"/>
-      </w:pPr>
-      <w:r>
-        <w:t xml:space="preserve"> INNER JOIN </w:t>
-      </w:r>
-      <w:proofErr w:type="spellStart"/>
-      <w:r>
-        <w:t>lga</w:t>
-      </w:r>
-      <w:proofErr w:type="spellEnd"/>
-      <w:r>
-        <w:t xml:space="preserve"> lg</w:t>
-      </w:r>
-    </w:p>
-    <w:p>
-      <w:pPr>
-        <w:pBdr>
-          <w:top w:val="single" w:sz="4" w:space="1" w:color="auto"/>
-          <w:left w:val="single" w:sz="4" w:space="4" w:color="auto"/>
-          <w:bottom w:val="single" w:sz="4" w:space="1" w:color="auto"/>
-          <w:right w:val="single" w:sz="4" w:space="4" w:color="auto"/>
-        </w:pBdr>
-        <w:spacing w:after="0"/>
-      </w:pPr>
-      <w:r>
-        <w:t xml:space="preserve">  ON fc.lga_id=lg.id</w:t>
-      </w:r>
-    </w:p>
-    <w:p>
-      <w:pPr>
-        <w:pBdr>
-          <w:top w:val="single" w:sz="4" w:space="1" w:color="auto"/>
-          <w:left w:val="single" w:sz="4" w:space="4" w:color="auto"/>
-          <w:bottom w:val="single" w:sz="4" w:space="1" w:color="auto"/>
-          <w:right w:val="single" w:sz="4" w:space="4" w:color="auto"/>
-        </w:pBdr>
-        <w:spacing w:after="0"/>
-      </w:pPr>
-      <w:r>
-        <w:t xml:space="preserve">INNER JOIN </w:t>
-      </w:r>
-      <w:proofErr w:type="spellStart"/>
-      <w:r>
-        <w:t>ndr_facility</w:t>
-      </w:r>
-      <w:proofErr w:type="spellEnd"/>
-      <w:r>
-        <w:t xml:space="preserve"> </w:t>
-      </w:r>
-      <w:proofErr w:type="spellStart"/>
-      <w:r>
-        <w:t>nf</w:t>
-      </w:r>
-      <w:proofErr w:type="spellEnd"/>
-    </w:p>
-    <w:p>
-      <w:pPr>
-        <w:pBdr>
-          <w:top w:val="single" w:sz="4" w:space="1" w:color="auto"/>
-          <w:left w:val="single" w:sz="4" w:space="4" w:color="auto"/>
-          <w:bottom w:val="single" w:sz="4" w:space="1" w:color="auto"/>
-          <w:right w:val="single" w:sz="4" w:space="4" w:color="auto"/>
-        </w:pBdr>
-        <w:spacing w:after="0"/>
-      </w:pPr>
-      <w:r>
-        <w:t xml:space="preserve">  ON nf.id=</w:t>
-      </w:r>
-      <w:proofErr w:type="spellStart"/>
-      <w:proofErr w:type="gramStart"/>
-      <w:r>
-        <w:t>ps.facility</w:t>
-      </w:r>
-      <w:proofErr w:type="gramEnd"/>
-      <w:r>
-        <w:t>_id</w:t>
-      </w:r>
-      <w:proofErr w:type="spellEnd"/>
-      <w:r>
-        <w:t>'</w:t>
-      </w:r>
-    </w:p>
-    <w:p>
-      <w:pPr>
-        <w:pBdr>
-          <w:top w:val="single" w:sz="4" w:space="1" w:color="auto"/>
-          <w:left w:val="single" w:sz="4" w:space="4" w:color="auto"/>
-          <w:bottom w:val="single" w:sz="4" w:space="1" w:color="auto"/>
-          <w:right w:val="single" w:sz="4" w:space="4" w:color="auto"/>
-        </w:pBdr>
-        <w:spacing w:after="0"/>
-      </w:pPr>
-      <w:r>
-        <w:t xml:space="preserve"> </w:t>
-      </w:r>
-    </w:p>
-    <w:p>
-      <w:pPr>
-        <w:pBdr>
-          <w:top w:val="single" w:sz="4" w:space="1" w:color="auto"/>
-          <w:left w:val="single" w:sz="4" w:space="4" w:color="auto"/>
-          <w:bottom w:val="single" w:sz="4" w:space="1" w:color="auto"/>
-          <w:right w:val="single" w:sz="4" w:space="4" w:color="auto"/>
-        </w:pBdr>
-        <w:spacing w:after="0"/>
-      </w:pPr>
-      <w:r>
-        <w:t xml:space="preserve">) AS </w:t>
-      </w:r>
-      <w:proofErr w:type="gramStart"/>
-      <w:r>
-        <w:t>l(</w:t>
-      </w:r>
-      <w:proofErr w:type="gramEnd"/>
+    </w:p>
+    <w:p>
+      <w:pPr>
+        <w:pBdr>
+          <w:top w:val="single" w:sz="4" w:space="1" w:color="auto"/>
+          <w:left w:val="single" w:sz="4" w:space="4" w:color="auto"/>
+          <w:bottom w:val="single" w:sz="4" w:space="1" w:color="auto"/>
+          <w:right w:val="single" w:sz="4" w:space="4" w:color="auto"/>
+        </w:pBdr>
+        <w:spacing w:after="0"/>
+      </w:pPr>
+      <w:r>
+        <w:t>) AS l(</w:t>
+      </w:r>
     </w:p>
     <w:p>
       <w:pPr>
@@ -1621,14 +1153,7 @@
       </w:r>
       <w:r>
         <w:tab/>
-      </w:r>
-      <w:proofErr w:type="spellStart"/>
-      <w:r>
-        <w:t>facility_name</w:t>
-      </w:r>
-      <w:proofErr w:type="spellEnd"/>
-      <w:r>
-        <w:t xml:space="preserve"> VARCHAR,</w:t>
+        <w:t>facility_name VARCHAR,</w:t>
       </w:r>
     </w:p>
     <w:p>
@@ -1646,14 +1171,7 @@
       </w:r>
       <w:r>
         <w:tab/>
-      </w:r>
-      <w:proofErr w:type="spellStart"/>
-      <w:r>
-        <w:t>lga_name</w:t>
-      </w:r>
-      <w:proofErr w:type="spellEnd"/>
-      <w:r>
-        <w:t xml:space="preserve"> VARCHAR,</w:t>
+        <w:t>lga_name VARCHAR,</w:t>
       </w:r>
     </w:p>
     <w:p>
@@ -1671,14 +1189,7 @@
       </w:r>
       <w:r>
         <w:tab/>
-      </w:r>
-      <w:proofErr w:type="spellStart"/>
-      <w:r>
-        <w:t>datim_id</w:t>
-      </w:r>
-      <w:proofErr w:type="spellEnd"/>
-      <w:r>
-        <w:t xml:space="preserve"> VARCHAR</w:t>
+        <w:t>datim_id VARCHAR</w:t>
       </w:r>
     </w:p>
     <w:p>
@@ -1707,23 +1218,8 @@
         <w:spacing w:after="0"/>
       </w:pPr>
       <w:r>
-        <w:t xml:space="preserve">WHERE </w:t>
-      </w:r>
-      <w:proofErr w:type="spellStart"/>
-      <w:proofErr w:type="gramStart"/>
-      <w:r>
-        <w:t>oid.code</w:t>
-      </w:r>
-      <w:proofErr w:type="spellEnd"/>
-      <w:proofErr w:type="gramEnd"/>
-      <w:r>
-        <w:t>=</w:t>
-      </w:r>
-      <w:proofErr w:type="spellStart"/>
-      <w:r>
-        <w:t>datim_id</w:t>
-      </w:r>
-      <w:proofErr w:type="spellEnd"/>
+        <w:t>WHERE oid.code=datim_id</w:t>
+      </w:r>
     </w:p>
     <w:p>
       <w:pPr>
@@ -1783,27 +1279,17 @@
         <w:t>:</w:t>
       </w:r>
       <w:r>
-        <w:t xml:space="preserve"> Add your database configuration to the bat file. The bat file can be found in the root folder of the migration folder. For example, the </w:t>
-      </w:r>
-      <w:proofErr w:type="spellStart"/>
-      <w:r>
-        <w:t>patient</w:t>
+        <w:t xml:space="preserve"> Add your database configuration to the bat file. The bat file can be found in the root folder of the migration folder. For example, the patient</w:t>
       </w:r>
       <w:r>
         <w:t>_person</w:t>
       </w:r>
-      <w:proofErr w:type="spellEnd"/>
-      <w:r>
-        <w:t xml:space="preserve"> migration bat file will be found in the </w:t>
-      </w:r>
-      <w:proofErr w:type="spellStart"/>
-      <w:r>
-        <w:t>patient</w:t>
+      <w:r>
+        <w:t xml:space="preserve"> migration bat file will be found in the patient</w:t>
       </w:r>
       <w:r>
         <w:t>_person</w:t>
       </w:r>
-      <w:proofErr w:type="spellEnd"/>
       <w:r>
         <w:t xml:space="preserve"> migration root folder (</w:t>
       </w:r>
@@ -2037,9 +1523,114 @@
           <w:sz w:val="20"/>
           <w:szCs w:val="20"/>
         </w:rPr>
-        <w:t>--</w:t>
-      </w:r>
-      <w:proofErr w:type="spellStart"/>
+        <w:t>--context_param LAMISPlus_Login=postgres --context_param LAMISPlus_Password=postgres --context_param LAMISPlus_Database=lamisplus --context_param LAMIS3_Login=postgres --context_param LAMIS3_Password=postgres --context_param LAMIS3_Database=lamis3</w:t>
+      </w:r>
+    </w:p>
+    <w:p>
+      <w:pPr>
+        <w:rPr>
+          <w:noProof/>
+        </w:rPr>
+      </w:pPr>
+    </w:p>
+    <w:p>
+      <w:pPr>
+        <w:rPr>
+          <w:rFonts w:ascii="Segoe UI" w:hAnsi="Segoe UI" w:cs="Segoe UI"/>
+          <w:color w:val="24292E"/>
+          <w:sz w:val="21"/>
+          <w:szCs w:val="21"/>
+        </w:rPr>
+      </w:pPr>
+      <w:r>
+        <w:rPr>
+          <w:rFonts w:ascii="Segoe UI" w:hAnsi="Segoe UI" w:cs="Segoe UI"/>
+          <w:color w:val="24292E"/>
+          <w:sz w:val="21"/>
+          <w:szCs w:val="21"/>
+        </w:rPr>
+        <w:t xml:space="preserve">Once you have done this, the bat file will look like this - </w:t>
+      </w:r>
+    </w:p>
+    <w:p>
+      <w:pPr>
+        <w:rPr>
+          <w:rFonts w:cstheme="minorHAnsi"/>
+          <w:i/>
+          <w:iCs/>
+          <w:color w:val="24292E"/>
+          <w:sz w:val="20"/>
+          <w:szCs w:val="20"/>
+        </w:rPr>
+      </w:pPr>
+      <w:r>
+        <w:rPr>
+          <w:rFonts w:cstheme="minorHAnsi"/>
+          <w:i/>
+          <w:iCs/>
+          <w:color w:val="24292E"/>
+          <w:sz w:val="20"/>
+          <w:szCs w:val="20"/>
+        </w:rPr>
+        <w:t>%~d0</w:t>
+      </w:r>
+    </w:p>
+    <w:p>
+      <w:pPr>
+        <w:rPr>
+          <w:rFonts w:cstheme="minorHAnsi"/>
+          <w:i/>
+          <w:iCs/>
+          <w:color w:val="24292E"/>
+          <w:sz w:val="20"/>
+          <w:szCs w:val="20"/>
+        </w:rPr>
+      </w:pPr>
+      <w:r>
+        <w:rPr>
+          <w:rFonts w:cstheme="minorHAnsi"/>
+          <w:i/>
+          <w:iCs/>
+          <w:color w:val="24292E"/>
+          <w:sz w:val="20"/>
+          <w:szCs w:val="20"/>
+        </w:rPr>
+        <w:t>cd %~dp0</w:t>
+      </w:r>
+    </w:p>
+    <w:p>
+      <w:pPr>
+        <w:rPr>
+          <w:rFonts w:cstheme="minorHAnsi"/>
+          <w:i/>
+          <w:iCs/>
+          <w:color w:val="24292E"/>
+          <w:sz w:val="20"/>
+          <w:szCs w:val="20"/>
+        </w:rPr>
+      </w:pPr>
+      <w:r>
+        <w:rPr>
+          <w:rFonts w:cstheme="minorHAnsi"/>
+          <w:i/>
+          <w:iCs/>
+          <w:color w:val="24292E"/>
+          <w:sz w:val="20"/>
+          <w:szCs w:val="20"/>
+        </w:rPr>
+        <w:t>java -Dtalend.component.manager.m2.repository="%cd%/../lib" -Xms256M -Xmx1024M -cp .;../lib/routines.jar;../lib/log4j-jcl-2.12.1.jar;../lib/log4j-slf4j-impl-2.12.1.jar;../lib/log4j-api-2.12.1.jar;../lib/log4j-core-2.12.1.jar;../lib/log4j-1.2-api-2.12.1.jar;../lib/commons-collections-3.2.2.jar;../lib/commons-lang-2.6.jar;../lib/commons-logging-1.1.1.jar;../lib/jaxen-1.1.6.jar;../lib/postgresql-42.2.9.jar;../lib/commons-beanutils-1.8.3.jar;../lib/slf4j-api-1.7.25.jar;../lib/accessors-smart-1.1.jar;../lib/ezmorph-1.0.6.jar;../lib/json-lib-2.4.5-talend.jar;../lib/json-path-2.1.0.jar;../lib/json-smart-2.2.1.jar;../lib/jboss-serialization.jar;../lib/xom-1.2.7.jar;../lib/advancedPersistentLookupLib-1.2.jar;../lib/dom4j-2.1.1.jar;../lib/external_sort.jar;../lib/trove.jar;../lib/crypto-utils.jar;patient_person_6_0.jar; lamisplus_etl.patient_person_6_0.Patient_Person</w:t>
+      </w:r>
+      <w:r>
+        <w:rPr>
+          <w:rFonts w:cstheme="minorHAnsi"/>
+          <w:i/>
+          <w:iCs/>
+          <w:color w:val="24292E"/>
+          <w:sz w:val="20"/>
+          <w:szCs w:val="20"/>
+        </w:rPr>
+        <w:t xml:space="preserve"> </w:t>
+      </w:r>
       <w:r>
         <w:rPr>
           <w:rFonts w:cstheme="minorHAnsi"/>
@@ -2051,896 +1642,7 @@
           <w:sz w:val="20"/>
           <w:szCs w:val="20"/>
         </w:rPr>
-        <w:t>context_param</w:t>
-      </w:r>
-      <w:proofErr w:type="spellEnd"/>
-      <w:r>
-        <w:rPr>
-          <w:rFonts w:cstheme="minorHAnsi"/>
-          <w:b/>
-          <w:bCs/>
-          <w:i/>
-          <w:iCs/>
-          <w:color w:val="4472C4" w:themeColor="accent1"/>
-          <w:sz w:val="20"/>
-          <w:szCs w:val="20"/>
-        </w:rPr>
-        <w:t xml:space="preserve"> </w:t>
-      </w:r>
-      <w:proofErr w:type="spellStart"/>
-      <w:r>
-        <w:rPr>
-          <w:rFonts w:cstheme="minorHAnsi"/>
-          <w:b/>
-          <w:bCs/>
-          <w:i/>
-          <w:iCs/>
-          <w:color w:val="4472C4" w:themeColor="accent1"/>
-          <w:sz w:val="20"/>
-          <w:szCs w:val="20"/>
-        </w:rPr>
-        <w:t>LAMISPlus_Login</w:t>
-      </w:r>
-      <w:proofErr w:type="spellEnd"/>
-      <w:r>
-        <w:rPr>
-          <w:rFonts w:cstheme="minorHAnsi"/>
-          <w:b/>
-          <w:bCs/>
-          <w:i/>
-          <w:iCs/>
-          <w:color w:val="4472C4" w:themeColor="accent1"/>
-          <w:sz w:val="20"/>
-          <w:szCs w:val="20"/>
-        </w:rPr>
-        <w:t>=</w:t>
-      </w:r>
-      <w:proofErr w:type="spellStart"/>
-      <w:r>
-        <w:rPr>
-          <w:rFonts w:cstheme="minorHAnsi"/>
-          <w:b/>
-          <w:bCs/>
-          <w:i/>
-          <w:iCs/>
-          <w:color w:val="4472C4" w:themeColor="accent1"/>
-          <w:sz w:val="20"/>
-          <w:szCs w:val="20"/>
-        </w:rPr>
-        <w:t>postgres</w:t>
-      </w:r>
-      <w:proofErr w:type="spellEnd"/>
-      <w:r>
-        <w:rPr>
-          <w:rFonts w:cstheme="minorHAnsi"/>
-          <w:b/>
-          <w:bCs/>
-          <w:i/>
-          <w:iCs/>
-          <w:color w:val="4472C4" w:themeColor="accent1"/>
-          <w:sz w:val="20"/>
-          <w:szCs w:val="20"/>
-        </w:rPr>
-        <w:t xml:space="preserve"> --</w:t>
-      </w:r>
-      <w:proofErr w:type="spellStart"/>
-      <w:r>
-        <w:rPr>
-          <w:rFonts w:cstheme="minorHAnsi"/>
-          <w:b/>
-          <w:bCs/>
-          <w:i/>
-          <w:iCs/>
-          <w:color w:val="4472C4" w:themeColor="accent1"/>
-          <w:sz w:val="20"/>
-          <w:szCs w:val="20"/>
-        </w:rPr>
-        <w:t>context_param</w:t>
-      </w:r>
-      <w:proofErr w:type="spellEnd"/>
-      <w:r>
-        <w:rPr>
-          <w:rFonts w:cstheme="minorHAnsi"/>
-          <w:b/>
-          <w:bCs/>
-          <w:i/>
-          <w:iCs/>
-          <w:color w:val="4472C4" w:themeColor="accent1"/>
-          <w:sz w:val="20"/>
-          <w:szCs w:val="20"/>
-        </w:rPr>
-        <w:t xml:space="preserve"> </w:t>
-      </w:r>
-      <w:proofErr w:type="spellStart"/>
-      <w:r>
-        <w:rPr>
-          <w:rFonts w:cstheme="minorHAnsi"/>
-          <w:b/>
-          <w:bCs/>
-          <w:i/>
-          <w:iCs/>
-          <w:color w:val="4472C4" w:themeColor="accent1"/>
-          <w:sz w:val="20"/>
-          <w:szCs w:val="20"/>
-        </w:rPr>
-        <w:t>LAMISPlus_Password</w:t>
-      </w:r>
-      <w:proofErr w:type="spellEnd"/>
-      <w:r>
-        <w:rPr>
-          <w:rFonts w:cstheme="minorHAnsi"/>
-          <w:b/>
-          <w:bCs/>
-          <w:i/>
-          <w:iCs/>
-          <w:color w:val="4472C4" w:themeColor="accent1"/>
-          <w:sz w:val="20"/>
-          <w:szCs w:val="20"/>
-        </w:rPr>
-        <w:t>=</w:t>
-      </w:r>
-      <w:proofErr w:type="spellStart"/>
-      <w:r>
-        <w:rPr>
-          <w:rFonts w:cstheme="minorHAnsi"/>
-          <w:b/>
-          <w:bCs/>
-          <w:i/>
-          <w:iCs/>
-          <w:color w:val="4472C4" w:themeColor="accent1"/>
-          <w:sz w:val="20"/>
-          <w:szCs w:val="20"/>
-        </w:rPr>
-        <w:t>postgres</w:t>
-      </w:r>
-      <w:proofErr w:type="spellEnd"/>
-      <w:r>
-        <w:rPr>
-          <w:rFonts w:cstheme="minorHAnsi"/>
-          <w:b/>
-          <w:bCs/>
-          <w:i/>
-          <w:iCs/>
-          <w:color w:val="4472C4" w:themeColor="accent1"/>
-          <w:sz w:val="20"/>
-          <w:szCs w:val="20"/>
-        </w:rPr>
-        <w:t xml:space="preserve"> --</w:t>
-      </w:r>
-      <w:proofErr w:type="spellStart"/>
-      <w:r>
-        <w:rPr>
-          <w:rFonts w:cstheme="minorHAnsi"/>
-          <w:b/>
-          <w:bCs/>
-          <w:i/>
-          <w:iCs/>
-          <w:color w:val="4472C4" w:themeColor="accent1"/>
-          <w:sz w:val="20"/>
-          <w:szCs w:val="20"/>
-        </w:rPr>
-        <w:t>context_param</w:t>
-      </w:r>
-      <w:proofErr w:type="spellEnd"/>
-      <w:r>
-        <w:rPr>
-          <w:rFonts w:cstheme="minorHAnsi"/>
-          <w:b/>
-          <w:bCs/>
-          <w:i/>
-          <w:iCs/>
-          <w:color w:val="4472C4" w:themeColor="accent1"/>
-          <w:sz w:val="20"/>
-          <w:szCs w:val="20"/>
-        </w:rPr>
-        <w:t xml:space="preserve"> </w:t>
-      </w:r>
-      <w:proofErr w:type="spellStart"/>
-      <w:r>
-        <w:rPr>
-          <w:rFonts w:cstheme="minorHAnsi"/>
-          <w:b/>
-          <w:bCs/>
-          <w:i/>
-          <w:iCs/>
-          <w:color w:val="4472C4" w:themeColor="accent1"/>
-          <w:sz w:val="20"/>
-          <w:szCs w:val="20"/>
-        </w:rPr>
-        <w:t>LAMISPlus_Database</w:t>
-      </w:r>
-      <w:proofErr w:type="spellEnd"/>
-      <w:r>
-        <w:rPr>
-          <w:rFonts w:cstheme="minorHAnsi"/>
-          <w:b/>
-          <w:bCs/>
-          <w:i/>
-          <w:iCs/>
-          <w:color w:val="4472C4" w:themeColor="accent1"/>
-          <w:sz w:val="20"/>
-          <w:szCs w:val="20"/>
-        </w:rPr>
-        <w:t>=</w:t>
-      </w:r>
-      <w:proofErr w:type="spellStart"/>
-      <w:r>
-        <w:rPr>
-          <w:rFonts w:cstheme="minorHAnsi"/>
-          <w:b/>
-          <w:bCs/>
-          <w:i/>
-          <w:iCs/>
-          <w:color w:val="4472C4" w:themeColor="accent1"/>
-          <w:sz w:val="20"/>
-          <w:szCs w:val="20"/>
-        </w:rPr>
-        <w:t>lamisplus</w:t>
-      </w:r>
-      <w:proofErr w:type="spellEnd"/>
-      <w:r>
-        <w:rPr>
-          <w:rFonts w:cstheme="minorHAnsi"/>
-          <w:b/>
-          <w:bCs/>
-          <w:i/>
-          <w:iCs/>
-          <w:color w:val="4472C4" w:themeColor="accent1"/>
-          <w:sz w:val="20"/>
-          <w:szCs w:val="20"/>
-        </w:rPr>
-        <w:t xml:space="preserve"> --</w:t>
-      </w:r>
-      <w:proofErr w:type="spellStart"/>
-      <w:r>
-        <w:rPr>
-          <w:rFonts w:cstheme="minorHAnsi"/>
-          <w:b/>
-          <w:bCs/>
-          <w:i/>
-          <w:iCs/>
-          <w:color w:val="4472C4" w:themeColor="accent1"/>
-          <w:sz w:val="20"/>
-          <w:szCs w:val="20"/>
-        </w:rPr>
-        <w:t>context_param</w:t>
-      </w:r>
-      <w:proofErr w:type="spellEnd"/>
-      <w:r>
-        <w:rPr>
-          <w:rFonts w:cstheme="minorHAnsi"/>
-          <w:b/>
-          <w:bCs/>
-          <w:i/>
-          <w:iCs/>
-          <w:color w:val="4472C4" w:themeColor="accent1"/>
-          <w:sz w:val="20"/>
-          <w:szCs w:val="20"/>
-        </w:rPr>
-        <w:t xml:space="preserve"> LAMIS3_Login=</w:t>
-      </w:r>
-      <w:proofErr w:type="spellStart"/>
-      <w:r>
-        <w:rPr>
-          <w:rFonts w:cstheme="minorHAnsi"/>
-          <w:b/>
-          <w:bCs/>
-          <w:i/>
-          <w:iCs/>
-          <w:color w:val="4472C4" w:themeColor="accent1"/>
-          <w:sz w:val="20"/>
-          <w:szCs w:val="20"/>
-        </w:rPr>
-        <w:t>postgres</w:t>
-      </w:r>
-      <w:proofErr w:type="spellEnd"/>
-      <w:r>
-        <w:rPr>
-          <w:rFonts w:cstheme="minorHAnsi"/>
-          <w:b/>
-          <w:bCs/>
-          <w:i/>
-          <w:iCs/>
-          <w:color w:val="4472C4" w:themeColor="accent1"/>
-          <w:sz w:val="20"/>
-          <w:szCs w:val="20"/>
-        </w:rPr>
-        <w:t xml:space="preserve"> --</w:t>
-      </w:r>
-      <w:proofErr w:type="spellStart"/>
-      <w:r>
-        <w:rPr>
-          <w:rFonts w:cstheme="minorHAnsi"/>
-          <w:b/>
-          <w:bCs/>
-          <w:i/>
-          <w:iCs/>
-          <w:color w:val="4472C4" w:themeColor="accent1"/>
-          <w:sz w:val="20"/>
-          <w:szCs w:val="20"/>
-        </w:rPr>
-        <w:t>context_param</w:t>
-      </w:r>
-      <w:proofErr w:type="spellEnd"/>
-      <w:r>
-        <w:rPr>
-          <w:rFonts w:cstheme="minorHAnsi"/>
-          <w:b/>
-          <w:bCs/>
-          <w:i/>
-          <w:iCs/>
-          <w:color w:val="4472C4" w:themeColor="accent1"/>
-          <w:sz w:val="20"/>
-          <w:szCs w:val="20"/>
-        </w:rPr>
-        <w:t xml:space="preserve"> LAMIS3_Password=</w:t>
-      </w:r>
-      <w:proofErr w:type="spellStart"/>
-      <w:r>
-        <w:rPr>
-          <w:rFonts w:cstheme="minorHAnsi"/>
-          <w:b/>
-          <w:bCs/>
-          <w:i/>
-          <w:iCs/>
-          <w:color w:val="4472C4" w:themeColor="accent1"/>
-          <w:sz w:val="20"/>
-          <w:szCs w:val="20"/>
-        </w:rPr>
-        <w:t>postgres</w:t>
-      </w:r>
-      <w:proofErr w:type="spellEnd"/>
-      <w:r>
-        <w:rPr>
-          <w:rFonts w:cstheme="minorHAnsi"/>
-          <w:b/>
-          <w:bCs/>
-          <w:i/>
-          <w:iCs/>
-          <w:color w:val="4472C4" w:themeColor="accent1"/>
-          <w:sz w:val="20"/>
-          <w:szCs w:val="20"/>
-        </w:rPr>
-        <w:t xml:space="preserve"> --</w:t>
-      </w:r>
-      <w:proofErr w:type="spellStart"/>
-      <w:r>
-        <w:rPr>
-          <w:rFonts w:cstheme="minorHAnsi"/>
-          <w:b/>
-          <w:bCs/>
-          <w:i/>
-          <w:iCs/>
-          <w:color w:val="4472C4" w:themeColor="accent1"/>
-          <w:sz w:val="20"/>
-          <w:szCs w:val="20"/>
-        </w:rPr>
-        <w:t>context_param</w:t>
-      </w:r>
-      <w:proofErr w:type="spellEnd"/>
-      <w:r>
-        <w:rPr>
-          <w:rFonts w:cstheme="minorHAnsi"/>
-          <w:b/>
-          <w:bCs/>
-          <w:i/>
-          <w:iCs/>
-          <w:color w:val="4472C4" w:themeColor="accent1"/>
-          <w:sz w:val="20"/>
-          <w:szCs w:val="20"/>
-        </w:rPr>
-        <w:t xml:space="preserve"> LAMIS3_Database=lamis3</w:t>
-      </w:r>
-    </w:p>
-    <w:p>
-      <w:pPr>
-        <w:rPr>
-          <w:noProof/>
-        </w:rPr>
-      </w:pPr>
-    </w:p>
-    <w:p>
-      <w:pPr>
-        <w:rPr>
-          <w:rFonts w:ascii="Segoe UI" w:hAnsi="Segoe UI" w:cs="Segoe UI"/>
-          <w:color w:val="24292E"/>
-          <w:sz w:val="21"/>
-          <w:szCs w:val="21"/>
-        </w:rPr>
-      </w:pPr>
-      <w:r>
-        <w:rPr>
-          <w:rFonts w:ascii="Segoe UI" w:hAnsi="Segoe UI" w:cs="Segoe UI"/>
-          <w:color w:val="24292E"/>
-          <w:sz w:val="21"/>
-          <w:szCs w:val="21"/>
-        </w:rPr>
-        <w:t xml:space="preserve">Once you have done this, the bat file will look like this - </w:t>
-      </w:r>
-    </w:p>
-    <w:p>
-      <w:pPr>
-        <w:rPr>
-          <w:rFonts w:cstheme="minorHAnsi"/>
-          <w:i/>
-          <w:iCs/>
-          <w:color w:val="24292E"/>
-          <w:sz w:val="20"/>
-          <w:szCs w:val="20"/>
-        </w:rPr>
-      </w:pPr>
-      <w:r>
-        <w:rPr>
-          <w:rFonts w:cstheme="minorHAnsi"/>
-          <w:i/>
-          <w:iCs/>
-          <w:color w:val="24292E"/>
-          <w:sz w:val="20"/>
-          <w:szCs w:val="20"/>
-        </w:rPr>
-        <w:t>%~d0</w:t>
-      </w:r>
-    </w:p>
-    <w:p>
-      <w:pPr>
-        <w:rPr>
-          <w:rFonts w:cstheme="minorHAnsi"/>
-          <w:i/>
-          <w:iCs/>
-          <w:color w:val="24292E"/>
-          <w:sz w:val="20"/>
-          <w:szCs w:val="20"/>
-        </w:rPr>
-      </w:pPr>
-      <w:r>
-        <w:rPr>
-          <w:rFonts w:cstheme="minorHAnsi"/>
-          <w:i/>
-          <w:iCs/>
-          <w:color w:val="24292E"/>
-          <w:sz w:val="20"/>
-          <w:szCs w:val="20"/>
-        </w:rPr>
-        <w:t>cd %~dp0</w:t>
-      </w:r>
-    </w:p>
-    <w:p>
-      <w:pPr>
-        <w:rPr>
-          <w:rFonts w:cstheme="minorHAnsi"/>
-          <w:i/>
-          <w:iCs/>
-          <w:color w:val="24292E"/>
-          <w:sz w:val="20"/>
-          <w:szCs w:val="20"/>
-        </w:rPr>
-      </w:pPr>
-      <w:r>
-        <w:rPr>
-          <w:rFonts w:cstheme="minorHAnsi"/>
-          <w:i/>
-          <w:iCs/>
-          <w:color w:val="24292E"/>
-          <w:sz w:val="20"/>
-          <w:szCs w:val="20"/>
-        </w:rPr>
-        <w:t>java -Dtalend.component.manager.m2.repository="%cd%/../lib" -Xms256M -Xmx1024M -cp .;../lib/routines.jar;../lib/log4j-jcl-2.12.1.jar;../lib/log4j-slf4j-impl-2.12.1.jar;../lib/log4j-api-2.12.1.jar;../lib/log4j-core-2.12.1.jar;../lib/log4j-1.2-api-2.12.1.jar;../lib/commons-collections-3.2.2.jar;../lib/commons-lang-2.6.jar;../lib/commons-logging-1.1.1.jar;../lib/jaxen-1.1.6.jar;../lib/postgresql-42.2.9.jar;../lib/commons-beanutils-1.8.3.jar;../lib/slf4j-api-1.7.25.jar;../lib/accessors-smart-1.1.jar;../lib/ezmorph-1.0.6.jar;../lib/json-lib-2.4.5-talend.jar;../lib/json-path-2.1.0.jar;../lib/json-smart-2.2.1.jar;../lib/jboss-serialization.jar;../lib/xom-1.2.7.jar;../lib/advancedPersistentLookupLib-1.2.jar;../lib/dom4j-2.1.1.jar;../lib/external_sort.jar;../lib/trove.jar;../lib/crypto-utils.jar;patient_person_6_0.jar; lamisplus_etl.patient_person_6_0.Patient_Person</w:t>
-      </w:r>
-      <w:r>
-        <w:rPr>
-          <w:rFonts w:cstheme="minorHAnsi"/>
-          <w:i/>
-          <w:iCs/>
-          <w:color w:val="24292E"/>
-          <w:sz w:val="20"/>
-          <w:szCs w:val="20"/>
-        </w:rPr>
-        <w:t xml:space="preserve"> </w:t>
-      </w:r>
-      <w:r>
-        <w:rPr>
-          <w:rFonts w:cstheme="minorHAnsi"/>
-          <w:b/>
-          <w:bCs/>
-          <w:i/>
-          <w:iCs/>
-          <w:color w:val="4472C4" w:themeColor="accent1"/>
-          <w:sz w:val="20"/>
-          <w:szCs w:val="20"/>
-        </w:rPr>
-        <w:t>--context=Default --</w:t>
-      </w:r>
-      <w:proofErr w:type="spellStart"/>
-      <w:r>
-        <w:rPr>
-          <w:rFonts w:cstheme="minorHAnsi"/>
-          <w:b/>
-          <w:bCs/>
-          <w:i/>
-          <w:iCs/>
-          <w:color w:val="4472C4" w:themeColor="accent1"/>
-          <w:sz w:val="20"/>
-          <w:szCs w:val="20"/>
-        </w:rPr>
-        <w:t>context_param</w:t>
-      </w:r>
-      <w:proofErr w:type="spellEnd"/>
-      <w:r>
-        <w:rPr>
-          <w:rFonts w:cstheme="minorHAnsi"/>
-          <w:b/>
-          <w:bCs/>
-          <w:i/>
-          <w:iCs/>
-          <w:color w:val="4472C4" w:themeColor="accent1"/>
-          <w:sz w:val="20"/>
-          <w:szCs w:val="20"/>
-        </w:rPr>
-        <w:t xml:space="preserve"> </w:t>
-      </w:r>
-      <w:proofErr w:type="spellStart"/>
-      <w:r>
-        <w:rPr>
-          <w:rFonts w:cstheme="minorHAnsi"/>
-          <w:b/>
-          <w:bCs/>
-          <w:i/>
-          <w:iCs/>
-          <w:color w:val="4472C4" w:themeColor="accent1"/>
-          <w:sz w:val="20"/>
-          <w:szCs w:val="20"/>
-        </w:rPr>
-        <w:t>LAMISPlus_Login</w:t>
-      </w:r>
-      <w:proofErr w:type="spellEnd"/>
-      <w:r>
-        <w:rPr>
-          <w:rFonts w:cstheme="minorHAnsi"/>
-          <w:b/>
-          <w:bCs/>
-          <w:i/>
-          <w:iCs/>
-          <w:color w:val="4472C4" w:themeColor="accent1"/>
-          <w:sz w:val="20"/>
-          <w:szCs w:val="20"/>
-        </w:rPr>
-        <w:t>=</w:t>
-      </w:r>
-      <w:proofErr w:type="spellStart"/>
-      <w:r>
-        <w:rPr>
-          <w:rFonts w:cstheme="minorHAnsi"/>
-          <w:b/>
-          <w:bCs/>
-          <w:i/>
-          <w:iCs/>
-          <w:color w:val="4472C4" w:themeColor="accent1"/>
-          <w:sz w:val="20"/>
-          <w:szCs w:val="20"/>
-        </w:rPr>
-        <w:t>postgres</w:t>
-      </w:r>
-      <w:proofErr w:type="spellEnd"/>
-      <w:r>
-        <w:rPr>
-          <w:rFonts w:cstheme="minorHAnsi"/>
-          <w:b/>
-          <w:bCs/>
-          <w:i/>
-          <w:iCs/>
-          <w:color w:val="4472C4" w:themeColor="accent1"/>
-          <w:sz w:val="20"/>
-          <w:szCs w:val="20"/>
-        </w:rPr>
-        <w:t xml:space="preserve"> --</w:t>
-      </w:r>
-      <w:proofErr w:type="spellStart"/>
-      <w:r>
-        <w:rPr>
-          <w:rFonts w:cstheme="minorHAnsi"/>
-          <w:b/>
-          <w:bCs/>
-          <w:i/>
-          <w:iCs/>
-          <w:color w:val="4472C4" w:themeColor="accent1"/>
-          <w:sz w:val="20"/>
-          <w:szCs w:val="20"/>
-        </w:rPr>
-        <w:t>context_param</w:t>
-      </w:r>
-      <w:proofErr w:type="spellEnd"/>
-      <w:r>
-        <w:rPr>
-          <w:rFonts w:cstheme="minorHAnsi"/>
-          <w:b/>
-          <w:bCs/>
-          <w:i/>
-          <w:iCs/>
-          <w:color w:val="4472C4" w:themeColor="accent1"/>
-          <w:sz w:val="20"/>
-          <w:szCs w:val="20"/>
-        </w:rPr>
-        <w:t xml:space="preserve"> </w:t>
-      </w:r>
-      <w:proofErr w:type="spellStart"/>
-      <w:r>
-        <w:rPr>
-          <w:rFonts w:cstheme="minorHAnsi"/>
-          <w:b/>
-          <w:bCs/>
-          <w:i/>
-          <w:iCs/>
-          <w:color w:val="4472C4" w:themeColor="accent1"/>
-          <w:sz w:val="20"/>
-          <w:szCs w:val="20"/>
-        </w:rPr>
-        <w:t>LAMISPlus_Password</w:t>
-      </w:r>
-      <w:proofErr w:type="spellEnd"/>
-      <w:r>
-        <w:rPr>
-          <w:rFonts w:cstheme="minorHAnsi"/>
-          <w:b/>
-          <w:bCs/>
-          <w:i/>
-          <w:iCs/>
-          <w:color w:val="4472C4" w:themeColor="accent1"/>
-          <w:sz w:val="20"/>
-          <w:szCs w:val="20"/>
-        </w:rPr>
-        <w:t>=</w:t>
-      </w:r>
-      <w:proofErr w:type="spellStart"/>
-      <w:r>
-        <w:rPr>
-          <w:rFonts w:cstheme="minorHAnsi"/>
-          <w:b/>
-          <w:bCs/>
-          <w:i/>
-          <w:iCs/>
-          <w:color w:val="4472C4" w:themeColor="accent1"/>
-          <w:sz w:val="20"/>
-          <w:szCs w:val="20"/>
-        </w:rPr>
-        <w:t>postgres</w:t>
-      </w:r>
-      <w:proofErr w:type="spellEnd"/>
-      <w:r>
-        <w:rPr>
-          <w:rFonts w:cstheme="minorHAnsi"/>
-          <w:b/>
-          <w:bCs/>
-          <w:i/>
-          <w:iCs/>
-          <w:color w:val="4472C4" w:themeColor="accent1"/>
-          <w:sz w:val="20"/>
-          <w:szCs w:val="20"/>
-        </w:rPr>
-        <w:t xml:space="preserve"> --</w:t>
-      </w:r>
-      <w:proofErr w:type="spellStart"/>
-      <w:r>
-        <w:rPr>
-          <w:rFonts w:cstheme="minorHAnsi"/>
-          <w:b/>
-          <w:bCs/>
-          <w:i/>
-          <w:iCs/>
-          <w:color w:val="4472C4" w:themeColor="accent1"/>
-          <w:sz w:val="20"/>
-          <w:szCs w:val="20"/>
-        </w:rPr>
-        <w:t>context_param</w:t>
-      </w:r>
-      <w:proofErr w:type="spellEnd"/>
-      <w:r>
-        <w:rPr>
-          <w:rFonts w:cstheme="minorHAnsi"/>
-          <w:b/>
-          <w:bCs/>
-          <w:i/>
-          <w:iCs/>
-          <w:color w:val="4472C4" w:themeColor="accent1"/>
-          <w:sz w:val="20"/>
-          <w:szCs w:val="20"/>
-        </w:rPr>
-        <w:t xml:space="preserve"> </w:t>
-      </w:r>
-      <w:proofErr w:type="spellStart"/>
-      <w:r>
-        <w:rPr>
-          <w:rFonts w:cstheme="minorHAnsi"/>
-          <w:b/>
-          <w:bCs/>
-          <w:i/>
-          <w:iCs/>
-          <w:color w:val="4472C4" w:themeColor="accent1"/>
-          <w:sz w:val="20"/>
-          <w:szCs w:val="20"/>
-        </w:rPr>
-        <w:t>LAMISPlus_Database</w:t>
-      </w:r>
-      <w:proofErr w:type="spellEnd"/>
-      <w:r>
-        <w:rPr>
-          <w:rFonts w:cstheme="minorHAnsi"/>
-          <w:b/>
-          <w:bCs/>
-          <w:i/>
-          <w:iCs/>
-          <w:color w:val="4472C4" w:themeColor="accent1"/>
-          <w:sz w:val="20"/>
-          <w:szCs w:val="20"/>
-        </w:rPr>
-        <w:t>=</w:t>
-      </w:r>
-      <w:proofErr w:type="spellStart"/>
-      <w:r>
-        <w:rPr>
-          <w:rFonts w:cstheme="minorHAnsi"/>
-          <w:b/>
-          <w:bCs/>
-          <w:i/>
-          <w:iCs/>
-          <w:color w:val="4472C4" w:themeColor="accent1"/>
-          <w:sz w:val="20"/>
-          <w:szCs w:val="20"/>
-        </w:rPr>
-        <w:t>lamisplus</w:t>
-      </w:r>
-      <w:proofErr w:type="spellEnd"/>
-      <w:r>
-        <w:rPr>
-          <w:rFonts w:cstheme="minorHAnsi"/>
-          <w:b/>
-          <w:bCs/>
-          <w:i/>
-          <w:iCs/>
-          <w:color w:val="4472C4" w:themeColor="accent1"/>
-          <w:sz w:val="20"/>
-          <w:szCs w:val="20"/>
-        </w:rPr>
-        <w:t xml:space="preserve"> --</w:t>
-      </w:r>
-      <w:proofErr w:type="spellStart"/>
-      <w:r>
-        <w:rPr>
-          <w:rFonts w:cstheme="minorHAnsi"/>
-          <w:b/>
-          <w:bCs/>
-          <w:i/>
-          <w:iCs/>
-          <w:color w:val="4472C4" w:themeColor="accent1"/>
-          <w:sz w:val="20"/>
-          <w:szCs w:val="20"/>
-        </w:rPr>
-        <w:t>context_param</w:t>
-      </w:r>
-      <w:proofErr w:type="spellEnd"/>
-      <w:r>
-        <w:rPr>
-          <w:rFonts w:cstheme="minorHAnsi"/>
-          <w:b/>
-          <w:bCs/>
-          <w:i/>
-          <w:iCs/>
-          <w:color w:val="4472C4" w:themeColor="accent1"/>
-          <w:sz w:val="20"/>
-          <w:szCs w:val="20"/>
-        </w:rPr>
-        <w:t xml:space="preserve"> LAMIS3_Login=</w:t>
-      </w:r>
-      <w:proofErr w:type="spellStart"/>
-      <w:r>
-        <w:rPr>
-          <w:rFonts w:cstheme="minorHAnsi"/>
-          <w:b/>
-          <w:bCs/>
-          <w:i/>
-          <w:iCs/>
-          <w:color w:val="4472C4" w:themeColor="accent1"/>
-          <w:sz w:val="20"/>
-          <w:szCs w:val="20"/>
-        </w:rPr>
-        <w:t>postgres</w:t>
-      </w:r>
-      <w:proofErr w:type="spellEnd"/>
-      <w:r>
-        <w:rPr>
-          <w:rFonts w:cstheme="minorHAnsi"/>
-          <w:b/>
-          <w:bCs/>
-          <w:i/>
-          <w:iCs/>
-          <w:color w:val="4472C4" w:themeColor="accent1"/>
-          <w:sz w:val="20"/>
-          <w:szCs w:val="20"/>
-        </w:rPr>
-        <w:t xml:space="preserve"> --</w:t>
-      </w:r>
-      <w:proofErr w:type="spellStart"/>
-      <w:r>
-        <w:rPr>
-          <w:rFonts w:cstheme="minorHAnsi"/>
-          <w:b/>
-          <w:bCs/>
-          <w:i/>
-          <w:iCs/>
-          <w:color w:val="4472C4" w:themeColor="accent1"/>
-          <w:sz w:val="20"/>
-          <w:szCs w:val="20"/>
-        </w:rPr>
-        <w:t>context_param</w:t>
-      </w:r>
-      <w:proofErr w:type="spellEnd"/>
-      <w:r>
-        <w:rPr>
-          <w:rFonts w:cstheme="minorHAnsi"/>
-          <w:b/>
-          <w:bCs/>
-          <w:i/>
-          <w:iCs/>
-          <w:color w:val="4472C4" w:themeColor="accent1"/>
-          <w:sz w:val="20"/>
-          <w:szCs w:val="20"/>
-        </w:rPr>
-        <w:t xml:space="preserve"> LAMIS3_Password=</w:t>
-      </w:r>
-      <w:proofErr w:type="spellStart"/>
-      <w:r>
-        <w:rPr>
-          <w:rFonts w:cstheme="minorHAnsi"/>
-          <w:b/>
-          <w:bCs/>
-          <w:i/>
-          <w:iCs/>
-          <w:color w:val="4472C4" w:themeColor="accent1"/>
-          <w:sz w:val="20"/>
-          <w:szCs w:val="20"/>
-        </w:rPr>
-        <w:t>postgres</w:t>
-      </w:r>
-      <w:proofErr w:type="spellEnd"/>
-      <w:r>
-        <w:rPr>
-          <w:rFonts w:cstheme="minorHAnsi"/>
-          <w:b/>
-          <w:bCs/>
-          <w:i/>
-          <w:iCs/>
-          <w:color w:val="4472C4" w:themeColor="accent1"/>
-          <w:sz w:val="20"/>
-          <w:szCs w:val="20"/>
-        </w:rPr>
-        <w:t xml:space="preserve"> --</w:t>
-      </w:r>
-      <w:proofErr w:type="spellStart"/>
-      <w:r>
-        <w:rPr>
-          <w:rFonts w:cstheme="minorHAnsi"/>
-          <w:b/>
-          <w:bCs/>
-          <w:i/>
-          <w:iCs/>
-          <w:color w:val="4472C4" w:themeColor="accent1"/>
-          <w:sz w:val="20"/>
-          <w:szCs w:val="20"/>
-        </w:rPr>
-        <w:t>context_param</w:t>
-      </w:r>
-      <w:proofErr w:type="spellEnd"/>
-      <w:r>
-        <w:rPr>
-          <w:rFonts w:cstheme="minorHAnsi"/>
-          <w:b/>
-          <w:bCs/>
-          <w:i/>
-          <w:iCs/>
-          <w:color w:val="4472C4" w:themeColor="accent1"/>
-          <w:sz w:val="20"/>
-          <w:szCs w:val="20"/>
-        </w:rPr>
-        <w:t xml:space="preserve"> LAMIS3_Database=lamis3 %*</w:t>
+        <w:t>--context=Default --context_param LAMISPlus_Login=postgres --context_param LAMISPlus_Password=postgres --context_param LAMISPlus_Database=lamisplus --context_param LAMIS3_Login=postgres --context_param LAMIS3_Password=postgres --context_param LAMIS3_Database=lamis3 %*</w:t>
       </w:r>
     </w:p>
     <w:p>

</xml_diff>